<commit_message>
2 new FAQ added
</commit_message>
<xml_diff>
--- a/Overige9.docx
+++ b/Overige9.docx
@@ -695,7 +695,23 @@
           <w:sz w:val="26"/>
           <w:szCs w:val="26"/>
         </w:rPr>
-        <w:t>- Ondernemen kinderopvang (LRK)</w:t>
+        <w:t>- Ondernemen kinderopvang (</w:t>
+      </w:r>
+      <w:r>
+        <w:rPr>
+          <w:b/>
+          <w:bCs/>
+          <w:sz w:val="26"/>
+          <w:szCs w:val="26"/>
+        </w:rPr>
+        <w:t>LRK</w:t>
+      </w:r>
+      <w:r>
+        <w:rPr>
+          <w:sz w:val="26"/>
+          <w:szCs w:val="26"/>
+        </w:rPr>
+        <w:t>)</w:t>
       </w:r>
     </w:p>
     <w:p>
@@ -910,14 +926,7 @@
           <w:sz w:val="26"/>
           <w:szCs w:val="26"/>
         </w:rPr>
-        <w:t>- Illegale bouw</w:t>
-      </w:r>
-      <w:r>
-        <w:rPr>
-          <w:sz w:val="26"/>
-          <w:szCs w:val="26"/>
-        </w:rPr>
-        <w:t xml:space="preserve"> en gebruik</w:t>
+        <w:t>- Illegale bouw en gebruik</w:t>
       </w:r>
     </w:p>
     <w:p>
@@ -1034,7 +1043,23 @@
           <w:sz w:val="26"/>
           <w:szCs w:val="26"/>
         </w:rPr>
-        <w:t>- Doelgroepenverklaring (LKV)</w:t>
+        <w:t>- Doelgroepenverklaring (</w:t>
+      </w:r>
+      <w:r>
+        <w:rPr>
+          <w:b/>
+          <w:bCs/>
+          <w:sz w:val="26"/>
+          <w:szCs w:val="26"/>
+        </w:rPr>
+        <w:t>LKV</w:t>
+      </w:r>
+      <w:r>
+        <w:rPr>
+          <w:sz w:val="26"/>
+          <w:szCs w:val="26"/>
+        </w:rPr>
+        <w:t>)</w:t>
       </w:r>
     </w:p>
     <w:p>
@@ -1124,10 +1149,7 @@
     <w:p>
       <w:pPr>
         <w:pStyle w:val="Normal"/>
-        <w:rPr>
-          <w:sz w:val="26"/>
-          <w:szCs w:val="26"/>
-        </w:rPr>
+        <w:rPr/>
       </w:pPr>
       <w:r>
         <w:rPr>
@@ -1140,79 +1162,71 @@
     <w:p>
       <w:pPr>
         <w:pStyle w:val="Normal"/>
-        <w:rPr>
-          <w:sz w:val="26"/>
-          <w:szCs w:val="26"/>
-        </w:rPr>
-      </w:pPr>
-      <w:r>
-        <w:rPr>
-          <w:sz w:val="26"/>
-          <w:szCs w:val="26"/>
-        </w:rPr>
-      </w:r>
-    </w:p>
-    <w:p>
-      <w:pPr>
-        <w:pStyle w:val="Normal"/>
-        <w:rPr/>
-      </w:pPr>
-      <w:r>
-        <w:rPr/>
-      </w:r>
-    </w:p>
-    <w:p>
-      <w:pPr>
-        <w:pStyle w:val="Normal"/>
-        <w:rPr/>
-      </w:pPr>
-      <w:r>
-        <w:rPr/>
-      </w:r>
-    </w:p>
-    <w:p>
-      <w:pPr>
-        <w:pStyle w:val="Normal"/>
-        <w:rPr/>
-      </w:pPr>
-      <w:r>
-        <w:rPr/>
-      </w:r>
-    </w:p>
-    <w:p>
-      <w:pPr>
-        <w:pStyle w:val="Normal"/>
-        <w:rPr/>
-      </w:pPr>
-      <w:r>
-        <w:rPr/>
-      </w:r>
-    </w:p>
-    <w:p>
-      <w:pPr>
-        <w:pStyle w:val="Normal"/>
-        <w:rPr/>
-      </w:pPr>
-      <w:r>
-        <w:rPr/>
-      </w:r>
-    </w:p>
-    <w:p>
-      <w:pPr>
-        <w:pStyle w:val="Normal"/>
-        <w:rPr/>
-      </w:pPr>
-      <w:r>
-        <w:rPr/>
-      </w:r>
-    </w:p>
-    <w:p>
-      <w:pPr>
-        <w:pStyle w:val="Normal"/>
-        <w:rPr/>
-      </w:pPr>
-      <w:r>
-        <w:rPr/>
+        <w:rPr/>
+      </w:pPr>
+      <w:r>
+        <w:rPr>
+          <w:sz w:val="26"/>
+          <w:szCs w:val="26"/>
+        </w:rPr>
+        <w:t>- Sociaal Medische Indicatie Kinderopvang</w:t>
+      </w:r>
+    </w:p>
+    <w:p>
+      <w:pPr>
+        <w:pStyle w:val="Normal"/>
+        <w:rPr/>
+      </w:pPr>
+      <w:r>
+        <w:rPr>
+          <w:sz w:val="26"/>
+          <w:szCs w:val="26"/>
+        </w:rPr>
+        <w:t>- Exceptioneel vervoer</w:t>
+      </w:r>
+    </w:p>
+    <w:p>
+      <w:pPr>
+        <w:pStyle w:val="Normal"/>
+        <w:rPr/>
+      </w:pPr>
+      <w:r>
+        <w:rPr>
+          <w:sz w:val="26"/>
+          <w:szCs w:val="26"/>
+        </w:rPr>
+        <w:t>- Intake bereikbaarheid en tijdelijke verkeersmaatregel (</w:t>
+      </w:r>
+      <w:r>
+        <w:rPr>
+          <w:b/>
+          <w:bCs/>
+          <w:sz w:val="26"/>
+          <w:szCs w:val="26"/>
+        </w:rPr>
+        <w:t>TVM</w:t>
+      </w:r>
+      <w:r>
+        <w:rPr>
+          <w:sz w:val="26"/>
+          <w:szCs w:val="26"/>
+        </w:rPr>
+        <w:t>)</w:t>
+      </w:r>
+    </w:p>
+    <w:p>
+      <w:pPr>
+        <w:pStyle w:val="Normal"/>
+        <w:rPr>
+          <w:sz w:val="26"/>
+          <w:szCs w:val="26"/>
+        </w:rPr>
+      </w:pPr>
+      <w:r>
+        <w:rPr>
+          <w:sz w:val="26"/>
+          <w:szCs w:val="26"/>
+        </w:rPr>
       </w:r>
     </w:p>
     <w:p>
@@ -1232,7 +1246,7 @@
       <w:tblPr>
         <w:tblW w:w="9638" w:type="dxa"/>
         <w:jc w:val="left"/>
-        <w:tblInd w:w="32" w:type="dxa"/>
+        <w:tblInd w:w="30" w:type="dxa"/>
         <w:tblBorders>
           <w:top w:val="single" w:sz="2" w:space="0" w:color="000001"/>
           <w:left w:val="single" w:sz="2" w:space="0" w:color="000001"/>
@@ -1241,7 +1255,7 @@
         </w:tblBorders>
         <w:tblCellMar>
           <w:top w:w="55" w:type="dxa"/>
-          <w:left w:w="24" w:type="dxa"/>
+          <w:left w:w="21" w:type="dxa"/>
           <w:bottom w:w="55" w:type="dxa"/>
           <w:right w:w="55" w:type="dxa"/>
         </w:tblCellMar>
@@ -1264,7 +1278,7 @@
             </w:tcBorders>
             <w:shd w:fill="auto" w:val="clear"/>
             <w:tcMar>
-              <w:left w:w="24" w:type="dxa"/>
+              <w:left w:w="21" w:type="dxa"/>
             </w:tcMar>
           </w:tcPr>
           <w:p>
@@ -1289,7 +1303,7 @@
             </w:tcBorders>
             <w:shd w:fill="auto" w:val="clear"/>
             <w:tcMar>
-              <w:left w:w="24" w:type="dxa"/>
+              <w:left w:w="21" w:type="dxa"/>
             </w:tcMar>
           </w:tcPr>
           <w:p>
@@ -1316,7 +1330,7 @@
             </w:tcBorders>
             <w:shd w:fill="auto" w:val="clear"/>
             <w:tcMar>
-              <w:left w:w="24" w:type="dxa"/>
+              <w:left w:w="21" w:type="dxa"/>
             </w:tcMar>
           </w:tcPr>
           <w:p>
@@ -1362,7 +1376,7 @@
       <w:tblPr>
         <w:tblW w:w="9638" w:type="dxa"/>
         <w:jc w:val="left"/>
-        <w:tblInd w:w="32" w:type="dxa"/>
+        <w:tblInd w:w="30" w:type="dxa"/>
         <w:tblBorders>
           <w:top w:val="single" w:sz="2" w:space="0" w:color="000001"/>
           <w:left w:val="single" w:sz="2" w:space="0" w:color="000001"/>
@@ -1371,7 +1385,7 @@
         </w:tblBorders>
         <w:tblCellMar>
           <w:top w:w="55" w:type="dxa"/>
-          <w:left w:w="24" w:type="dxa"/>
+          <w:left w:w="21" w:type="dxa"/>
           <w:bottom w:w="55" w:type="dxa"/>
           <w:right w:w="55" w:type="dxa"/>
         </w:tblCellMar>
@@ -1379,9 +1393,9 @@
       <w:tblGrid>
         <w:gridCol w:w="1927"/>
         <w:gridCol w:w="1928"/>
-        <w:gridCol w:w="1916"/>
+        <w:gridCol w:w="1915"/>
         <w:gridCol w:w="1929"/>
-        <w:gridCol w:w="1938"/>
+        <w:gridCol w:w="1939"/>
       </w:tblGrid>
       <w:tr>
         <w:trPr/>
@@ -1396,7 +1410,7 @@
             </w:tcBorders>
             <w:shd w:fill="auto" w:val="clear"/>
             <w:tcMar>
-              <w:left w:w="24" w:type="dxa"/>
+              <w:left w:w="21" w:type="dxa"/>
             </w:tcMar>
           </w:tcPr>
           <w:p>
@@ -1421,7 +1435,7 @@
             </w:tcBorders>
             <w:shd w:fill="auto" w:val="clear"/>
             <w:tcMar>
-              <w:left w:w="24" w:type="dxa"/>
+              <w:left w:w="21" w:type="dxa"/>
             </w:tcMar>
           </w:tcPr>
           <w:p>
@@ -1437,7 +1451,7 @@
         </w:tc>
         <w:tc>
           <w:tcPr>
-            <w:tcW w:w="1916" w:type="dxa"/>
+            <w:tcW w:w="1915" w:type="dxa"/>
             <w:tcBorders>
               <w:top w:val="single" w:sz="2" w:space="0" w:color="000001"/>
               <w:left w:val="single" w:sz="2" w:space="0" w:color="000001"/>
@@ -1446,7 +1460,7 @@
             </w:tcBorders>
             <w:shd w:fill="auto" w:val="clear"/>
             <w:tcMar>
-              <w:left w:w="24" w:type="dxa"/>
+              <w:left w:w="21" w:type="dxa"/>
             </w:tcMar>
           </w:tcPr>
           <w:p>
@@ -1471,7 +1485,7 @@
             </w:tcBorders>
             <w:shd w:fill="auto" w:val="clear"/>
             <w:tcMar>
-              <w:left w:w="24" w:type="dxa"/>
+              <w:left w:w="21" w:type="dxa"/>
             </w:tcMar>
           </w:tcPr>
           <w:p>
@@ -1487,7 +1501,7 @@
         </w:tc>
         <w:tc>
           <w:tcPr>
-            <w:tcW w:w="1938" w:type="dxa"/>
+            <w:tcW w:w="1939" w:type="dxa"/>
             <w:tcBorders>
               <w:top w:val="single" w:sz="2" w:space="0" w:color="000001"/>
               <w:left w:val="single" w:sz="2" w:space="0" w:color="000001"/>
@@ -1498,7 +1512,7 @@
             </w:tcBorders>
             <w:shd w:fill="auto" w:val="clear"/>
             <w:tcMar>
-              <w:left w:w="24" w:type="dxa"/>
+              <w:left w:w="21" w:type="dxa"/>
             </w:tcMar>
           </w:tcPr>
           <w:p>
@@ -1544,7 +1558,7 @@
       <w:tblPr>
         <w:tblW w:w="9638" w:type="dxa"/>
         <w:jc w:val="left"/>
-        <w:tblInd w:w="32" w:type="dxa"/>
+        <w:tblInd w:w="30" w:type="dxa"/>
         <w:tblBorders>
           <w:top w:val="single" w:sz="2" w:space="0" w:color="000001"/>
           <w:left w:val="single" w:sz="2" w:space="0" w:color="000001"/>
@@ -1553,7 +1567,7 @@
         </w:tblBorders>
         <w:tblCellMar>
           <w:top w:w="55" w:type="dxa"/>
-          <w:left w:w="24" w:type="dxa"/>
+          <w:left w:w="21" w:type="dxa"/>
           <w:bottom w:w="55" w:type="dxa"/>
           <w:right w:w="55" w:type="dxa"/>
         </w:tblCellMar>
@@ -1576,7 +1590,7 @@
             </w:tcBorders>
             <w:shd w:fill="auto" w:val="clear"/>
             <w:tcMar>
-              <w:left w:w="24" w:type="dxa"/>
+              <w:left w:w="21" w:type="dxa"/>
             </w:tcMar>
           </w:tcPr>
           <w:p>
@@ -1601,7 +1615,7 @@
             </w:tcBorders>
             <w:shd w:fill="auto" w:val="clear"/>
             <w:tcMar>
-              <w:left w:w="24" w:type="dxa"/>
+              <w:left w:w="21" w:type="dxa"/>
             </w:tcMar>
           </w:tcPr>
           <w:p>
@@ -1628,7 +1642,7 @@
             </w:tcBorders>
             <w:shd w:fill="auto" w:val="clear"/>
             <w:tcMar>
-              <w:left w:w="24" w:type="dxa"/>
+              <w:left w:w="21" w:type="dxa"/>
             </w:tcMar>
           </w:tcPr>
           <w:p>

</xml_diff>

<commit_message>
addition of keuzemenu and edits
</commit_message>
<xml_diff>
--- a/Overige9.docx
+++ b/Overige9.docx
@@ -364,172 +364,161 @@
           <w:sz w:val="26"/>
           <w:szCs w:val="26"/>
         </w:rPr>
-        <w:t>U laat zich opnieuw inschrijven in de BRP als u ná 1 oktober 1994 uit Nederland bent geëmigreerd of als u wegens 'Vertrek Onbekend' bent uitgeschreven. Bent u vóór 1 oktober 1994 uitgeschreven bij de gemeente vanwege emigratie of 'Vertrek Onbekend'? Dan schrijft u zich in voor eerste vestiging.</w:t>
-      </w:r>
-    </w:p>
-    <w:p>
-      <w:pPr>
-        <w:pStyle w:val="Normal"/>
-        <w:rPr>
-          <w:sz w:val="26"/>
-          <w:szCs w:val="26"/>
-        </w:rPr>
-      </w:pPr>
-      <w:r>
-        <w:rPr/>
-      </w:r>
-    </w:p>
-    <w:p>
-      <w:pPr>
-        <w:pStyle w:val="Normal"/>
-        <w:rPr/>
-      </w:pPr>
-      <w:r>
-        <w:rPr>
-          <w:sz w:val="26"/>
-          <w:szCs w:val="26"/>
-        </w:rPr>
-        <w:t>1) Burgerzaken</w:t>
-      </w:r>
-    </w:p>
-    <w:p>
-      <w:pPr>
-        <w:pStyle w:val="Normal"/>
-        <w:rPr/>
-      </w:pPr>
-      <w:r>
-        <w:rPr>
-          <w:sz w:val="26"/>
-          <w:szCs w:val="26"/>
-        </w:rPr>
-        <w:t>2) Belastingen</w:t>
-      </w:r>
-    </w:p>
-    <w:p>
-      <w:pPr>
-        <w:pStyle w:val="Normal"/>
-        <w:rPr/>
-      </w:pPr>
-      <w:r>
-        <w:rPr>
-          <w:sz w:val="26"/>
-          <w:szCs w:val="26"/>
-        </w:rPr>
-        <w:t>3) MSB Grofvuil</w:t>
-      </w:r>
-    </w:p>
-    <w:p>
-      <w:pPr>
-        <w:pStyle w:val="Normal"/>
-        <w:rPr/>
-      </w:pPr>
-      <w:r>
-        <w:rPr>
-          <w:sz w:val="26"/>
-          <w:szCs w:val="26"/>
-        </w:rPr>
-        <w:t>4) Parkeren</w:t>
-      </w:r>
-    </w:p>
-    <w:p>
-      <w:pPr>
-        <w:pStyle w:val="Normal"/>
-        <w:rPr/>
-      </w:pPr>
-      <w:r>
-        <w:rPr>
-          <w:sz w:val="26"/>
-          <w:szCs w:val="26"/>
-        </w:rPr>
-        <w:t>5) Vraagwijzer</w:t>
-      </w:r>
-    </w:p>
-    <w:p>
-      <w:pPr>
-        <w:pStyle w:val="Normal"/>
-        <w:rPr/>
-      </w:pPr>
-      <w:r>
-        <w:rPr>
-          <w:sz w:val="26"/>
-          <w:szCs w:val="26"/>
-        </w:rPr>
-        <w:t>9) Overige vragen</w:t>
-      </w:r>
-    </w:p>
-    <w:p>
-      <w:pPr>
-        <w:pStyle w:val="Normal"/>
-        <w:rPr>
-          <w:sz w:val="26"/>
-          <w:szCs w:val="26"/>
-        </w:rPr>
-      </w:pPr>
-      <w:r>
-        <w:rPr/>
-      </w:r>
-    </w:p>
-    <w:p>
-      <w:pPr>
-        <w:pStyle w:val="Normal"/>
-        <w:rPr/>
-      </w:pPr>
-      <w:r>
-        <w:rPr/>
-      </w:r>
-    </w:p>
-    <w:p>
-      <w:pPr>
-        <w:pStyle w:val="Normal"/>
-        <w:rPr/>
-      </w:pPr>
-      <w:r>
-        <w:rPr/>
-      </w:r>
-    </w:p>
-    <w:p>
-      <w:pPr>
-        <w:pStyle w:val="Normal"/>
-        <w:rPr/>
-      </w:pPr>
-      <w:r>
-        <w:rPr/>
-      </w:r>
-    </w:p>
-    <w:p>
-      <w:pPr>
-        <w:pStyle w:val="Normal"/>
-        <w:rPr/>
-      </w:pPr>
-      <w:r>
-        <w:rPr/>
-      </w:r>
-    </w:p>
-    <w:p>
-      <w:pPr>
-        <w:pStyle w:val="Normal"/>
-        <w:rPr/>
-      </w:pPr>
-      <w:r>
-        <w:rPr/>
-      </w:r>
-    </w:p>
-    <w:p>
-      <w:pPr>
-        <w:pStyle w:val="Normal"/>
-        <w:rPr/>
-      </w:pPr>
-      <w:r>
-        <w:rPr/>
-      </w:r>
-    </w:p>
-    <w:p>
-      <w:pPr>
-        <w:pStyle w:val="Normal"/>
-        <w:rPr/>
-      </w:pPr>
-      <w:r>
-        <w:rPr/>
+        <w:t>U laat zich opnieuw inschrijven in de BRP als u ná 1 oktober 1994 uit Nederland bent geëmigreerd of als u wegens 'Vertrek Onbekend' bent uitgeschreven. Bent u vóór 1 oktober 1994 uitgeschreven bij de gemeente vanwege emigratie of 'Vertrek Onbekend'? Dan schrijft u zich in voor eerste vestiging</w:t>
+      </w:r>
+      <w:r>
+        <w:rPr>
+          <w:sz w:val="26"/>
+          <w:szCs w:val="26"/>
+        </w:rPr>
+        <w:t xml:space="preserve"> (Onder: Hervestiging).</w:t>
+      </w:r>
+    </w:p>
+    <w:p>
+      <w:pPr>
+        <w:pStyle w:val="Normal"/>
+        <w:rPr>
+          <w:sz w:val="26"/>
+          <w:szCs w:val="26"/>
+        </w:rPr>
+      </w:pPr>
+      <w:r>
+        <w:rPr>
+          <w:sz w:val="26"/>
+          <w:szCs w:val="26"/>
+        </w:rPr>
+      </w:r>
+    </w:p>
+    <w:p>
+      <w:pPr>
+        <w:pStyle w:val="Normal"/>
+        <w:rPr>
+          <w:sz w:val="26"/>
+          <w:szCs w:val="26"/>
+        </w:rPr>
+      </w:pPr>
+      <w:r>
+        <w:rPr/>
+      </w:r>
+    </w:p>
+    <w:p>
+      <w:pPr>
+        <w:pStyle w:val="Normal"/>
+        <w:numPr>
+          <w:ilvl w:val="0"/>
+          <w:numId w:val="3"/>
+        </w:numPr>
+        <w:rPr>
+          <w:sz w:val="26"/>
+          <w:szCs w:val="26"/>
+        </w:rPr>
+      </w:pPr>
+      <w:r>
+        <w:rPr>
+          <w:sz w:val="26"/>
+          <w:szCs w:val="26"/>
+        </w:rPr>
+        <w:t>Voor Werk en Inkomen, toets 1</w:t>
+      </w:r>
+    </w:p>
+    <w:p>
+      <w:pPr>
+        <w:pStyle w:val="Normal"/>
+        <w:numPr>
+          <w:ilvl w:val="0"/>
+          <w:numId w:val="3"/>
+        </w:numPr>
+        <w:rPr>
+          <w:sz w:val="26"/>
+          <w:szCs w:val="26"/>
+        </w:rPr>
+      </w:pPr>
+      <w:r>
+        <w:rPr>
+          <w:sz w:val="26"/>
+          <w:szCs w:val="26"/>
+        </w:rPr>
+        <w:t>Voor Parkeren, toets 2</w:t>
+      </w:r>
+    </w:p>
+    <w:p>
+      <w:pPr>
+        <w:pStyle w:val="Normal"/>
+        <w:numPr>
+          <w:ilvl w:val="0"/>
+          <w:numId w:val="3"/>
+        </w:numPr>
+        <w:rPr>
+          <w:sz w:val="26"/>
+          <w:szCs w:val="26"/>
+        </w:rPr>
+      </w:pPr>
+      <w:r>
+        <w:rPr>
+          <w:sz w:val="26"/>
+          <w:szCs w:val="26"/>
+        </w:rPr>
+        <w:t>Voor meldingen over de buitenruimte of een afspraak grofvuil, toets 3</w:t>
+      </w:r>
+    </w:p>
+    <w:p>
+      <w:pPr>
+        <w:pStyle w:val="Normal"/>
+        <w:numPr>
+          <w:ilvl w:val="0"/>
+          <w:numId w:val="3"/>
+        </w:numPr>
+        <w:rPr>
+          <w:sz w:val="26"/>
+          <w:szCs w:val="26"/>
+        </w:rPr>
+      </w:pPr>
+      <w:r>
+        <w:rPr>
+          <w:sz w:val="26"/>
+          <w:szCs w:val="26"/>
+        </w:rPr>
+        <w:t>Voor Belastingen, toets 4</w:t>
+      </w:r>
+    </w:p>
+    <w:p>
+      <w:pPr>
+        <w:pStyle w:val="Normal"/>
+        <w:numPr>
+          <w:ilvl w:val="0"/>
+          <w:numId w:val="3"/>
+        </w:numPr>
+        <w:rPr>
+          <w:sz w:val="26"/>
+          <w:szCs w:val="26"/>
+        </w:rPr>
+      </w:pPr>
+      <w:r>
+        <w:rPr>
+          <w:sz w:val="26"/>
+          <w:szCs w:val="26"/>
+        </w:rPr>
+        <w:t>Voor zorgvragen aan de VraagWijzer, toets 5</w:t>
+      </w:r>
+    </w:p>
+    <w:p>
+      <w:pPr>
+        <w:pStyle w:val="Normal"/>
+        <w:numPr>
+          <w:ilvl w:val="0"/>
+          <w:numId w:val="3"/>
+        </w:numPr>
+        <w:rPr>
+          <w:sz w:val="26"/>
+          <w:szCs w:val="26"/>
+        </w:rPr>
+      </w:pPr>
+      <w:r>
+        <w:rPr>
+          <w:sz w:val="26"/>
+          <w:szCs w:val="26"/>
+        </w:rPr>
+        <w:t>Voor overige vragen, toets 9</w:t>
       </w:r>
     </w:p>
     <w:p>
@@ -1612,7 +1601,7 @@
       <w:tblPr>
         <w:tblW w:w="9638" w:type="dxa"/>
         <w:jc w:val="left"/>
-        <w:tblInd w:w="0" w:type="dxa"/>
+        <w:tblInd w:w="-2" w:type="dxa"/>
         <w:tblBorders>
           <w:top w:val="single" w:sz="2" w:space="0" w:color="000001"/>
           <w:left w:val="single" w:sz="2" w:space="0" w:color="000001"/>
@@ -1742,7 +1731,7 @@
       <w:tblPr>
         <w:tblW w:w="9638" w:type="dxa"/>
         <w:jc w:val="left"/>
-        <w:tblInd w:w="0" w:type="dxa"/>
+        <w:tblInd w:w="-2" w:type="dxa"/>
         <w:tblBorders>
           <w:top w:val="single" w:sz="2" w:space="0" w:color="000001"/>
           <w:left w:val="single" w:sz="2" w:space="0" w:color="000001"/>
@@ -1924,7 +1913,7 @@
       <w:tblPr>
         <w:tblW w:w="9638" w:type="dxa"/>
         <w:jc w:val="left"/>
-        <w:tblInd w:w="0" w:type="dxa"/>
+        <w:tblInd w:w="-2" w:type="dxa"/>
         <w:tblBorders>
           <w:top w:val="single" w:sz="2" w:space="0" w:color="000001"/>
           <w:left w:val="single" w:sz="2" w:space="0" w:color="000001"/>
@@ -2339,7 +2328,14 @@
           <w:sz w:val="26"/>
           <w:szCs w:val="26"/>
         </w:rPr>
-        <w:t>- Vergunning woonvorming</w:t>
+        <w:t>- Vergunning wo</w:t>
+      </w:r>
+      <w:r>
+        <w:rPr>
+          <w:sz w:val="26"/>
+          <w:szCs w:val="26"/>
+        </w:rPr>
+        <w:t>ningvorming</w:t>
       </w:r>
     </w:p>
     <w:p>
@@ -2518,36 +2514,6 @@
     <w:p>
       <w:pPr>
         <w:pStyle w:val="Normal"/>
-        <w:rPr>
-          <w:sz w:val="26"/>
-          <w:szCs w:val="26"/>
-        </w:rPr>
-      </w:pPr>
-      <w:r>
-        <w:rPr>
-          <w:sz w:val="26"/>
-          <w:szCs w:val="26"/>
-        </w:rPr>
-      </w:r>
-    </w:p>
-    <w:p>
-      <w:pPr>
-        <w:pStyle w:val="Normal"/>
-        <w:rPr>
-          <w:sz w:val="26"/>
-          <w:szCs w:val="26"/>
-        </w:rPr>
-      </w:pPr>
-      <w:r>
-        <w:rPr>
-          <w:sz w:val="26"/>
-          <w:szCs w:val="26"/>
-        </w:rPr>
-      </w:r>
-    </w:p>
-    <w:p>
-      <w:pPr>
-        <w:pStyle w:val="Normal"/>
         <w:rPr/>
       </w:pPr>
       <w:r>
@@ -3288,7 +3254,7 @@
       <w:tblPr>
         <w:tblW w:w="7894" w:type="dxa"/>
         <w:jc w:val="left"/>
-        <w:tblInd w:w="14" w:type="dxa"/>
+        <w:tblInd w:w="5" w:type="dxa"/>
         <w:tblBorders>
           <w:top w:val="single" w:sz="8" w:space="0" w:color="00000A"/>
           <w:left w:val="single" w:sz="8" w:space="0" w:color="00000A"/>
@@ -4686,7 +4652,7 @@
       <w:tblPr>
         <w:tblW w:w="9638" w:type="dxa"/>
         <w:jc w:val="left"/>
-        <w:tblInd w:w="41" w:type="dxa"/>
+        <w:tblInd w:w="38" w:type="dxa"/>
         <w:tblBorders>
           <w:top w:val="single" w:sz="2" w:space="0" w:color="000001"/>
           <w:left w:val="single" w:sz="2" w:space="0" w:color="000001"/>
@@ -4695,7 +4661,7 @@
         </w:tblBorders>
         <w:tblCellMar>
           <w:top w:w="55" w:type="dxa"/>
-          <w:left w:w="36" w:type="dxa"/>
+          <w:left w:w="33" w:type="dxa"/>
           <w:bottom w:w="55" w:type="dxa"/>
           <w:right w:w="55" w:type="dxa"/>
         </w:tblCellMar>
@@ -4703,8 +4669,8 @@
       <w:tblGrid>
         <w:gridCol w:w="2409"/>
         <w:gridCol w:w="2410"/>
-        <w:gridCol w:w="2414"/>
-        <w:gridCol w:w="2404"/>
+        <w:gridCol w:w="2415"/>
+        <w:gridCol w:w="2403"/>
       </w:tblGrid>
       <w:tr>
         <w:trPr/>
@@ -4719,7 +4685,7 @@
             </w:tcBorders>
             <w:shd w:fill="auto" w:val="clear"/>
             <w:tcMar>
-              <w:left w:w="36" w:type="dxa"/>
+              <w:left w:w="33" w:type="dxa"/>
             </w:tcMar>
           </w:tcPr>
           <w:p>
@@ -4744,7 +4710,7 @@
             </w:tcBorders>
             <w:shd w:fill="auto" w:val="clear"/>
             <w:tcMar>
-              <w:left w:w="36" w:type="dxa"/>
+              <w:left w:w="33" w:type="dxa"/>
             </w:tcMar>
           </w:tcPr>
           <w:p>
@@ -4770,7 +4736,7 @@
         </w:tc>
         <w:tc>
           <w:tcPr>
-            <w:tcW w:w="2414" w:type="dxa"/>
+            <w:tcW w:w="2415" w:type="dxa"/>
             <w:tcBorders>
               <w:top w:val="single" w:sz="2" w:space="0" w:color="000001"/>
               <w:left w:val="single" w:sz="2" w:space="0" w:color="000001"/>
@@ -4779,7 +4745,7 @@
             </w:tcBorders>
             <w:shd w:fill="auto" w:val="clear"/>
             <w:tcMar>
-              <w:left w:w="36" w:type="dxa"/>
+              <w:left w:w="33" w:type="dxa"/>
             </w:tcMar>
           </w:tcPr>
           <w:p>
@@ -4805,7 +4771,7 @@
         </w:tc>
         <w:tc>
           <w:tcPr>
-            <w:tcW w:w="2404" w:type="dxa"/>
+            <w:tcW w:w="2403" w:type="dxa"/>
             <w:tcBorders>
               <w:top w:val="single" w:sz="2" w:space="0" w:color="000001"/>
               <w:left w:val="single" w:sz="2" w:space="0" w:color="000001"/>
@@ -4816,7 +4782,7 @@
             </w:tcBorders>
             <w:shd w:fill="auto" w:val="clear"/>
             <w:tcMar>
-              <w:left w:w="36" w:type="dxa"/>
+              <w:left w:w="33" w:type="dxa"/>
             </w:tcMar>
           </w:tcPr>
           <w:p>
@@ -4874,7 +4840,7 @@
             </w:tcBorders>
             <w:shd w:fill="auto" w:val="clear"/>
             <w:tcMar>
-              <w:left w:w="36" w:type="dxa"/>
+              <w:left w:w="33" w:type="dxa"/>
             </w:tcMar>
           </w:tcPr>
           <w:p>
@@ -4919,7 +4885,7 @@
             </w:tcBorders>
             <w:shd w:fill="auto" w:val="clear"/>
             <w:tcMar>
-              <w:left w:w="36" w:type="dxa"/>
+              <w:left w:w="33" w:type="dxa"/>
             </w:tcMar>
           </w:tcPr>
           <w:p>
@@ -4935,7 +4901,7 @@
         </w:tc>
         <w:tc>
           <w:tcPr>
-            <w:tcW w:w="2414" w:type="dxa"/>
+            <w:tcW w:w="2415" w:type="dxa"/>
             <w:tcBorders>
               <w:top w:val="single" w:sz="2" w:space="0" w:color="000001"/>
               <w:left w:val="single" w:sz="2" w:space="0" w:color="000001"/>
@@ -4944,7 +4910,7 @@
             </w:tcBorders>
             <w:shd w:fill="auto" w:val="clear"/>
             <w:tcMar>
-              <w:left w:w="36" w:type="dxa"/>
+              <w:left w:w="33" w:type="dxa"/>
             </w:tcMar>
           </w:tcPr>
           <w:p>
@@ -4960,7 +4926,7 @@
         </w:tc>
         <w:tc>
           <w:tcPr>
-            <w:tcW w:w="2404" w:type="dxa"/>
+            <w:tcW w:w="2403" w:type="dxa"/>
             <w:tcBorders>
               <w:top w:val="single" w:sz="2" w:space="0" w:color="000001"/>
               <w:left w:val="single" w:sz="2" w:space="0" w:color="000001"/>
@@ -4971,7 +4937,7 @@
             </w:tcBorders>
             <w:shd w:fill="auto" w:val="clear"/>
             <w:tcMar>
-              <w:left w:w="36" w:type="dxa"/>
+              <w:left w:w="33" w:type="dxa"/>
             </w:tcMar>
           </w:tcPr>
           <w:p>
@@ -5009,7 +4975,7 @@
             </w:tcBorders>
             <w:shd w:fill="auto" w:val="clear"/>
             <w:tcMar>
-              <w:left w:w="36" w:type="dxa"/>
+              <w:left w:w="33" w:type="dxa"/>
             </w:tcMar>
           </w:tcPr>
           <w:p>
@@ -5054,7 +5020,7 @@
             </w:tcBorders>
             <w:shd w:fill="auto" w:val="clear"/>
             <w:tcMar>
-              <w:left w:w="36" w:type="dxa"/>
+              <w:left w:w="33" w:type="dxa"/>
             </w:tcMar>
           </w:tcPr>
           <w:p>
@@ -5070,7 +5036,7 @@
         </w:tc>
         <w:tc>
           <w:tcPr>
-            <w:tcW w:w="2414" w:type="dxa"/>
+            <w:tcW w:w="2415" w:type="dxa"/>
             <w:tcBorders>
               <w:top w:val="single" w:sz="2" w:space="0" w:color="000001"/>
               <w:left w:val="single" w:sz="2" w:space="0" w:color="000001"/>
@@ -5079,7 +5045,7 @@
             </w:tcBorders>
             <w:shd w:fill="auto" w:val="clear"/>
             <w:tcMar>
-              <w:left w:w="36" w:type="dxa"/>
+              <w:left w:w="33" w:type="dxa"/>
             </w:tcMar>
           </w:tcPr>
           <w:p>
@@ -5095,7 +5061,7 @@
         </w:tc>
         <w:tc>
           <w:tcPr>
-            <w:tcW w:w="2404" w:type="dxa"/>
+            <w:tcW w:w="2403" w:type="dxa"/>
             <w:tcBorders>
               <w:top w:val="single" w:sz="2" w:space="0" w:color="000001"/>
               <w:left w:val="single" w:sz="2" w:space="0" w:color="000001"/>
@@ -5106,7 +5072,7 @@
             </w:tcBorders>
             <w:shd w:fill="auto" w:val="clear"/>
             <w:tcMar>
-              <w:left w:w="36" w:type="dxa"/>
+              <w:left w:w="33" w:type="dxa"/>
             </w:tcMar>
           </w:tcPr>
           <w:p>
@@ -5144,7 +5110,7 @@
             </w:tcBorders>
             <w:shd w:fill="auto" w:val="clear"/>
             <w:tcMar>
-              <w:left w:w="36" w:type="dxa"/>
+              <w:left w:w="33" w:type="dxa"/>
             </w:tcMar>
           </w:tcPr>
           <w:p>
@@ -5169,7 +5135,7 @@
             </w:tcBorders>
             <w:shd w:fill="auto" w:val="clear"/>
             <w:tcMar>
-              <w:left w:w="36" w:type="dxa"/>
+              <w:left w:w="33" w:type="dxa"/>
             </w:tcMar>
           </w:tcPr>
           <w:p>
@@ -5241,7 +5207,7 @@
         </w:tc>
         <w:tc>
           <w:tcPr>
-            <w:tcW w:w="2414" w:type="dxa"/>
+            <w:tcW w:w="2415" w:type="dxa"/>
             <w:tcBorders>
               <w:top w:val="single" w:sz="2" w:space="0" w:color="000001"/>
               <w:left w:val="single" w:sz="2" w:space="0" w:color="000001"/>
@@ -5250,7 +5216,7 @@
             </w:tcBorders>
             <w:shd w:fill="auto" w:val="clear"/>
             <w:tcMar>
-              <w:left w:w="36" w:type="dxa"/>
+              <w:left w:w="33" w:type="dxa"/>
             </w:tcMar>
           </w:tcPr>
           <w:p>
@@ -5276,7 +5242,7 @@
         </w:tc>
         <w:tc>
           <w:tcPr>
-            <w:tcW w:w="2404" w:type="dxa"/>
+            <w:tcW w:w="2403" w:type="dxa"/>
             <w:tcBorders>
               <w:top w:val="single" w:sz="2" w:space="0" w:color="000001"/>
               <w:left w:val="single" w:sz="2" w:space="0" w:color="000001"/>
@@ -5287,7 +5253,7 @@
             </w:tcBorders>
             <w:shd w:fill="auto" w:val="clear"/>
             <w:tcMar>
-              <w:left w:w="36" w:type="dxa"/>
+              <w:left w:w="33" w:type="dxa"/>
             </w:tcMar>
           </w:tcPr>
           <w:p>
@@ -5484,7 +5450,7 @@
       <w:fldChar w:fldCharType="separate"/>
     </w:r>
     <w:r>
-      <w:t>6</w:t>
+      <w:t>5</w:t>
     </w:r>
     <w:r>
       <w:fldChar w:fldCharType="end"/>
@@ -5718,6 +5684,152 @@
   <w:abstractNum w:abstractNumId="3">
     <w:lvl w:ilvl="0">
       <w:start w:val="1"/>
+      <w:numFmt w:val="bullet"/>
+      <w:lvlText w:val=""/>
+      <w:lvlJc w:val="left"/>
+      <w:pPr>
+        <w:tabs>
+          <w:tab w:val="num" w:pos="720"/>
+        </w:tabs>
+        <w:ind w:left="720" w:hanging="360"/>
+      </w:pPr>
+      <w:rPr>
+        <w:rFonts w:ascii="Symbol" w:hAnsi="Symbol" w:cs="Symbol" w:hint="default"/>
+        <w:rFonts w:cs="OpenSymbol"/>
+      </w:rPr>
+    </w:lvl>
+    <w:lvl w:ilvl="1">
+      <w:start w:val="1"/>
+      <w:numFmt w:val="bullet"/>
+      <w:lvlText w:val="◦"/>
+      <w:lvlJc w:val="left"/>
+      <w:pPr>
+        <w:tabs>
+          <w:tab w:val="num" w:pos="1080"/>
+        </w:tabs>
+        <w:ind w:left="1080" w:hanging="360"/>
+      </w:pPr>
+      <w:rPr>
+        <w:rFonts w:ascii="OpenSymbol" w:hAnsi="OpenSymbol" w:cs="OpenSymbol" w:hint="default"/>
+        <w:rFonts w:cs="OpenSymbol"/>
+      </w:rPr>
+    </w:lvl>
+    <w:lvl w:ilvl="2">
+      <w:start w:val="1"/>
+      <w:numFmt w:val="bullet"/>
+      <w:lvlText w:val="▪"/>
+      <w:lvlJc w:val="left"/>
+      <w:pPr>
+        <w:tabs>
+          <w:tab w:val="num" w:pos="1440"/>
+        </w:tabs>
+        <w:ind w:left="1440" w:hanging="360"/>
+      </w:pPr>
+      <w:rPr>
+        <w:rFonts w:ascii="OpenSymbol" w:hAnsi="OpenSymbol" w:cs="OpenSymbol" w:hint="default"/>
+        <w:rFonts w:cs="OpenSymbol"/>
+      </w:rPr>
+    </w:lvl>
+    <w:lvl w:ilvl="3">
+      <w:start w:val="1"/>
+      <w:numFmt w:val="bullet"/>
+      <w:lvlText w:val=""/>
+      <w:lvlJc w:val="left"/>
+      <w:pPr>
+        <w:tabs>
+          <w:tab w:val="num" w:pos="1800"/>
+        </w:tabs>
+        <w:ind w:left="1800" w:hanging="360"/>
+      </w:pPr>
+      <w:rPr>
+        <w:rFonts w:ascii="Symbol" w:hAnsi="Symbol" w:cs="Symbol" w:hint="default"/>
+        <w:rFonts w:cs="OpenSymbol"/>
+      </w:rPr>
+    </w:lvl>
+    <w:lvl w:ilvl="4">
+      <w:start w:val="1"/>
+      <w:numFmt w:val="bullet"/>
+      <w:lvlText w:val="◦"/>
+      <w:lvlJc w:val="left"/>
+      <w:pPr>
+        <w:tabs>
+          <w:tab w:val="num" w:pos="2160"/>
+        </w:tabs>
+        <w:ind w:left="2160" w:hanging="360"/>
+      </w:pPr>
+      <w:rPr>
+        <w:rFonts w:ascii="OpenSymbol" w:hAnsi="OpenSymbol" w:cs="OpenSymbol" w:hint="default"/>
+        <w:rFonts w:cs="OpenSymbol"/>
+      </w:rPr>
+    </w:lvl>
+    <w:lvl w:ilvl="5">
+      <w:start w:val="1"/>
+      <w:numFmt w:val="bullet"/>
+      <w:lvlText w:val="▪"/>
+      <w:lvlJc w:val="left"/>
+      <w:pPr>
+        <w:tabs>
+          <w:tab w:val="num" w:pos="2520"/>
+        </w:tabs>
+        <w:ind w:left="2520" w:hanging="360"/>
+      </w:pPr>
+      <w:rPr>
+        <w:rFonts w:ascii="OpenSymbol" w:hAnsi="OpenSymbol" w:cs="OpenSymbol" w:hint="default"/>
+        <w:rFonts w:cs="OpenSymbol"/>
+      </w:rPr>
+    </w:lvl>
+    <w:lvl w:ilvl="6">
+      <w:start w:val="1"/>
+      <w:numFmt w:val="bullet"/>
+      <w:lvlText w:val=""/>
+      <w:lvlJc w:val="left"/>
+      <w:pPr>
+        <w:tabs>
+          <w:tab w:val="num" w:pos="2880"/>
+        </w:tabs>
+        <w:ind w:left="2880" w:hanging="360"/>
+      </w:pPr>
+      <w:rPr>
+        <w:rFonts w:ascii="Symbol" w:hAnsi="Symbol" w:cs="Symbol" w:hint="default"/>
+        <w:rFonts w:cs="OpenSymbol"/>
+      </w:rPr>
+    </w:lvl>
+    <w:lvl w:ilvl="7">
+      <w:start w:val="1"/>
+      <w:numFmt w:val="bullet"/>
+      <w:lvlText w:val="◦"/>
+      <w:lvlJc w:val="left"/>
+      <w:pPr>
+        <w:tabs>
+          <w:tab w:val="num" w:pos="3240"/>
+        </w:tabs>
+        <w:ind w:left="3240" w:hanging="360"/>
+      </w:pPr>
+      <w:rPr>
+        <w:rFonts w:ascii="OpenSymbol" w:hAnsi="OpenSymbol" w:cs="OpenSymbol" w:hint="default"/>
+        <w:rFonts w:cs="OpenSymbol"/>
+      </w:rPr>
+    </w:lvl>
+    <w:lvl w:ilvl="8">
+      <w:start w:val="1"/>
+      <w:numFmt w:val="bullet"/>
+      <w:lvlText w:val="▪"/>
+      <w:lvlJc w:val="left"/>
+      <w:pPr>
+        <w:tabs>
+          <w:tab w:val="num" w:pos="3600"/>
+        </w:tabs>
+        <w:ind w:left="3600" w:hanging="360"/>
+      </w:pPr>
+      <w:rPr>
+        <w:rFonts w:ascii="OpenSymbol" w:hAnsi="OpenSymbol" w:cs="OpenSymbol" w:hint="default"/>
+        <w:rFonts w:cs="OpenSymbol"/>
+      </w:rPr>
+    </w:lvl>
+  </w:abstractNum>
+  <w:abstractNum w:abstractNumId="4">
+    <w:lvl w:ilvl="0">
+      <w:start w:val="1"/>
       <w:numFmt w:val="none"/>
       <w:suff w:val="nothing"/>
       <w:lvlText w:val=""/>
@@ -5842,6 +5954,9 @@
   </w:num>
   <w:num w:numId="3">
     <w:abstractNumId w:val="3"/>
+  </w:num>
+  <w:num w:numId="4">
+    <w:abstractNumId w:val="4"/>
   </w:num>
 </w:numbering>
 </file>

</xml_diff>

<commit_message>
added Stadswinkels en Vraagwijzers
</commit_message>
<xml_diff>
--- a/Overige9.docx
+++ b/Overige9.docx
@@ -152,54 +152,33 @@
           <w:sz w:val="26"/>
           <w:szCs w:val="26"/>
         </w:rPr>
-        <w:t xml:space="preserve">- </w:t>
-      </w:r>
-      <w:r>
-        <w:rPr>
-          <w:sz w:val="26"/>
-          <w:szCs w:val="26"/>
-        </w:rPr>
-        <w:t>DCMR Dienst Milieudienst Rijnmond</w:t>
-      </w:r>
-    </w:p>
-    <w:p>
-      <w:pPr>
-        <w:pStyle w:val="Normal"/>
-        <w:rPr/>
-      </w:pPr>
-      <w:r>
-        <w:rPr>
-          <w:sz w:val="26"/>
-          <w:szCs w:val="26"/>
-        </w:rPr>
-        <w:t xml:space="preserve">- </w:t>
-      </w:r>
-      <w:r>
-        <w:rPr>
-          <w:sz w:val="26"/>
-          <w:szCs w:val="26"/>
-        </w:rPr>
-        <w:t>IWPM = prematching</w:t>
-      </w:r>
-    </w:p>
-    <w:p>
-      <w:pPr>
-        <w:pStyle w:val="Normal"/>
-        <w:rPr/>
-      </w:pPr>
-      <w:r>
-        <w:rPr>
-          <w:sz w:val="26"/>
-          <w:szCs w:val="26"/>
-        </w:rPr>
-        <w:t xml:space="preserve">- </w:t>
-      </w:r>
-      <w:r>
-        <w:rPr>
-          <w:sz w:val="26"/>
-          <w:szCs w:val="26"/>
-        </w:rPr>
-        <w:t>RBZ = Regionaal Bureau Zelfstandigen (</w:t>
+        <w:t>- DCMR Dienst Milieudienst Rijnmond</w:t>
+      </w:r>
+    </w:p>
+    <w:p>
+      <w:pPr>
+        <w:pStyle w:val="Normal"/>
+        <w:rPr/>
+      </w:pPr>
+      <w:r>
+        <w:rPr>
+          <w:sz w:val="26"/>
+          <w:szCs w:val="26"/>
+        </w:rPr>
+        <w:t>- IWPM = prematching</w:t>
+      </w:r>
+    </w:p>
+    <w:p>
+      <w:pPr>
+        <w:pStyle w:val="Normal"/>
+        <w:rPr/>
+      </w:pPr>
+      <w:r>
+        <w:rPr>
+          <w:sz w:val="26"/>
+          <w:szCs w:val="26"/>
+        </w:rPr>
+        <w:t>- RBZ = Regionaal Bureau Zelfstandigen (</w:t>
       </w:r>
       <w:r>
         <w:rPr>
@@ -228,106 +207,74 @@
           <w:sz w:val="26"/>
           <w:szCs w:val="26"/>
         </w:rPr>
-        <w:t xml:space="preserve">- </w:t>
-      </w:r>
-      <w:r>
-        <w:rPr>
-          <w:sz w:val="26"/>
-          <w:szCs w:val="26"/>
-        </w:rPr>
-        <w:t>RDW = Rijksdienst Wegverkeer</w:t>
-      </w:r>
-    </w:p>
-    <w:p>
-      <w:pPr>
-        <w:pStyle w:val="Normal"/>
-        <w:rPr/>
-      </w:pPr>
-      <w:r>
-        <w:rPr>
-          <w:sz w:val="26"/>
-          <w:szCs w:val="26"/>
-        </w:rPr>
-        <w:t xml:space="preserve">- </w:t>
-      </w:r>
-      <w:r>
-        <w:rPr>
-          <w:sz w:val="26"/>
-          <w:szCs w:val="26"/>
-        </w:rPr>
-        <w:t>Stedelijke Zorg en Participatie</w:t>
-      </w:r>
-    </w:p>
-    <w:p>
-      <w:pPr>
-        <w:pStyle w:val="Normal"/>
-        <w:rPr/>
-      </w:pPr>
-      <w:r>
-        <w:rPr>
-          <w:sz w:val="26"/>
-          <w:szCs w:val="26"/>
-        </w:rPr>
-        <w:t xml:space="preserve">- </w:t>
-      </w:r>
-      <w:r>
-        <w:rPr>
-          <w:sz w:val="26"/>
-          <w:szCs w:val="26"/>
-        </w:rPr>
-        <w:t>T &amp; T = intake</w:t>
-      </w:r>
-    </w:p>
-    <w:p>
-      <w:pPr>
-        <w:pStyle w:val="Normal"/>
-        <w:rPr/>
-      </w:pPr>
-      <w:r>
-        <w:rPr>
-          <w:sz w:val="26"/>
-          <w:szCs w:val="26"/>
-        </w:rPr>
-        <w:t xml:space="preserve">- </w:t>
-      </w:r>
-      <w:r>
-        <w:rPr>
-          <w:sz w:val="26"/>
-          <w:szCs w:val="26"/>
-        </w:rPr>
-        <w:t>T &amp; V = Terugvordering en verhaal</w:t>
-      </w:r>
-    </w:p>
-    <w:p>
-      <w:pPr>
-        <w:pStyle w:val="Normal"/>
-        <w:rPr/>
-      </w:pPr>
-      <w:r>
-        <w:rPr>
-          <w:sz w:val="26"/>
-          <w:szCs w:val="26"/>
-        </w:rPr>
-        <w:t xml:space="preserve">- </w:t>
-      </w:r>
-      <w:r>
-        <w:rPr>
-          <w:sz w:val="26"/>
-          <w:szCs w:val="26"/>
-        </w:rPr>
-        <w:t>TFT = Tegenprestatie =&gt; (Prestatie010)</w:t>
-      </w:r>
-    </w:p>
-    <w:p>
-      <w:pPr>
-        <w:pStyle w:val="Normal"/>
-        <w:rPr>
-          <w:sz w:val="26"/>
-          <w:szCs w:val="26"/>
-        </w:rPr>
-      </w:pPr>
-      <w:r>
-        <w:rPr/>
+        <w:t>- RDW = Rijksdienst Wegverkeer</w:t>
+      </w:r>
+    </w:p>
+    <w:p>
+      <w:pPr>
+        <w:pStyle w:val="Normal"/>
+        <w:rPr/>
+      </w:pPr>
+      <w:r>
+        <w:rPr>
+          <w:sz w:val="26"/>
+          <w:szCs w:val="26"/>
+        </w:rPr>
+        <w:t>- Stedelijke Zorg en Participatie</w:t>
+      </w:r>
+    </w:p>
+    <w:p>
+      <w:pPr>
+        <w:pStyle w:val="Normal"/>
+        <w:rPr/>
+      </w:pPr>
+      <w:r>
+        <w:rPr>
+          <w:sz w:val="26"/>
+          <w:szCs w:val="26"/>
+        </w:rPr>
+        <w:t>- T &amp; T = intake</w:t>
+      </w:r>
+    </w:p>
+    <w:p>
+      <w:pPr>
+        <w:pStyle w:val="Normal"/>
+        <w:rPr/>
+      </w:pPr>
+      <w:r>
+        <w:rPr>
+          <w:sz w:val="26"/>
+          <w:szCs w:val="26"/>
+        </w:rPr>
+        <w:t>- T &amp; V = Terugvordering en verhaal</w:t>
+      </w:r>
+    </w:p>
+    <w:p>
+      <w:pPr>
+        <w:pStyle w:val="Normal"/>
+        <w:rPr/>
+      </w:pPr>
+      <w:r>
+        <w:rPr>
+          <w:sz w:val="26"/>
+          <w:szCs w:val="26"/>
+        </w:rPr>
+        <w:t>- TFT = Tegenprestatie =&gt; (Prestatie010)</w:t>
+      </w:r>
+    </w:p>
+    <w:p>
+      <w:pPr>
+        <w:pStyle w:val="Normal"/>
+        <w:rPr>
+          <w:sz w:val="26"/>
+          <w:szCs w:val="26"/>
+        </w:rPr>
+      </w:pPr>
+      <w:r>
+        <w:rPr>
+          <w:sz w:val="26"/>
+          <w:szCs w:val="26"/>
+        </w:rPr>
       </w:r>
     </w:p>
     <w:p>
@@ -1643,7 +1590,7 @@
       <w:tblPr>
         <w:tblW w:w="9638" w:type="dxa"/>
         <w:jc w:val="left"/>
-        <w:tblInd w:w="-5" w:type="dxa"/>
+        <w:tblInd w:w="-7" w:type="dxa"/>
         <w:tblBorders>
           <w:top w:val="single" w:sz="2" w:space="0" w:color="000001"/>
           <w:left w:val="single" w:sz="2" w:space="0" w:color="000001"/>
@@ -1773,7 +1720,7 @@
       <w:tblPr>
         <w:tblW w:w="9638" w:type="dxa"/>
         <w:jc w:val="left"/>
-        <w:tblInd w:w="-5" w:type="dxa"/>
+        <w:tblInd w:w="-7" w:type="dxa"/>
         <w:tblBorders>
           <w:top w:val="single" w:sz="2" w:space="0" w:color="000001"/>
           <w:left w:val="single" w:sz="2" w:space="0" w:color="000001"/>
@@ -1955,7 +1902,7 @@
       <w:tblPr>
         <w:tblW w:w="9638" w:type="dxa"/>
         <w:jc w:val="left"/>
-        <w:tblInd w:w="-5" w:type="dxa"/>
+        <w:tblInd w:w="-7" w:type="dxa"/>
         <w:tblBorders>
           <w:top w:val="single" w:sz="2" w:space="0" w:color="000001"/>
           <w:left w:val="single" w:sz="2" w:space="0" w:color="000001"/>
@@ -2548,14 +2495,7 @@
           <w:sz w:val="26"/>
           <w:szCs w:val="26"/>
         </w:rPr>
-        <w:t>Ondernemersloket</w:t>
-      </w:r>
-      <w:r>
-        <w:rPr>
-          <w:sz w:val="26"/>
-          <w:szCs w:val="26"/>
-        </w:rPr>
-        <w:t xml:space="preserve"> &lt;=&gt; Bestuurlijke informatie</w:t>
+        <w:t>Ondernemersloket &lt;=&gt; Bestuurlijke informatie</w:t>
       </w:r>
     </w:p>
     <w:p>
@@ -3282,7 +3222,7 @@
       <w:tblPr>
         <w:tblW w:w="7894" w:type="dxa"/>
         <w:jc w:val="left"/>
-        <w:tblInd w:w="-5" w:type="dxa"/>
+        <w:tblInd w:w="-15" w:type="dxa"/>
         <w:tblBorders>
           <w:top w:val="single" w:sz="8" w:space="0" w:color="00000A"/>
           <w:left w:val="single" w:sz="8" w:space="0" w:color="00000A"/>
@@ -4687,7 +4627,7 @@
       <w:tblPr>
         <w:tblW w:w="9638" w:type="dxa"/>
         <w:jc w:val="left"/>
-        <w:tblInd w:w="36" w:type="dxa"/>
+        <w:tblInd w:w="34" w:type="dxa"/>
         <w:tblBorders>
           <w:top w:val="single" w:sz="2" w:space="0" w:color="000001"/>
           <w:left w:val="single" w:sz="2" w:space="0" w:color="000001"/>
@@ -4696,7 +4636,7 @@
         </w:tblBorders>
         <w:tblCellMar>
           <w:top w:w="55" w:type="dxa"/>
-          <w:left w:w="30" w:type="dxa"/>
+          <w:left w:w="27" w:type="dxa"/>
           <w:bottom w:w="55" w:type="dxa"/>
           <w:right w:w="55" w:type="dxa"/>
         </w:tblCellMar>
@@ -4704,8 +4644,8 @@
       <w:tblGrid>
         <w:gridCol w:w="2409"/>
         <w:gridCol w:w="2410"/>
-        <w:gridCol w:w="2416"/>
-        <w:gridCol w:w="2402"/>
+        <w:gridCol w:w="2417"/>
+        <w:gridCol w:w="2401"/>
       </w:tblGrid>
       <w:tr>
         <w:trPr/>
@@ -4720,7 +4660,7 @@
             </w:tcBorders>
             <w:shd w:fill="auto" w:val="clear"/>
             <w:tcMar>
-              <w:left w:w="30" w:type="dxa"/>
+              <w:left w:w="27" w:type="dxa"/>
             </w:tcMar>
           </w:tcPr>
           <w:p>
@@ -4745,7 +4685,7 @@
             </w:tcBorders>
             <w:shd w:fill="auto" w:val="clear"/>
             <w:tcMar>
-              <w:left w:w="30" w:type="dxa"/>
+              <w:left w:w="27" w:type="dxa"/>
             </w:tcMar>
           </w:tcPr>
           <w:p>
@@ -4771,7 +4711,7 @@
         </w:tc>
         <w:tc>
           <w:tcPr>
-            <w:tcW w:w="2416" w:type="dxa"/>
+            <w:tcW w:w="2417" w:type="dxa"/>
             <w:tcBorders>
               <w:top w:val="single" w:sz="2" w:space="0" w:color="000001"/>
               <w:left w:val="single" w:sz="2" w:space="0" w:color="000001"/>
@@ -4780,7 +4720,7 @@
             </w:tcBorders>
             <w:shd w:fill="auto" w:val="clear"/>
             <w:tcMar>
-              <w:left w:w="30" w:type="dxa"/>
+              <w:left w:w="27" w:type="dxa"/>
             </w:tcMar>
           </w:tcPr>
           <w:p>
@@ -4806,7 +4746,7 @@
         </w:tc>
         <w:tc>
           <w:tcPr>
-            <w:tcW w:w="2402" w:type="dxa"/>
+            <w:tcW w:w="2401" w:type="dxa"/>
             <w:tcBorders>
               <w:top w:val="single" w:sz="2" w:space="0" w:color="000001"/>
               <w:left w:val="single" w:sz="2" w:space="0" w:color="000001"/>
@@ -4817,7 +4757,7 @@
             </w:tcBorders>
             <w:shd w:fill="auto" w:val="clear"/>
             <w:tcMar>
-              <w:left w:w="30" w:type="dxa"/>
+              <w:left w:w="27" w:type="dxa"/>
             </w:tcMar>
           </w:tcPr>
           <w:p>
@@ -4875,7 +4815,7 @@
             </w:tcBorders>
             <w:shd w:fill="auto" w:val="clear"/>
             <w:tcMar>
-              <w:left w:w="30" w:type="dxa"/>
+              <w:left w:w="27" w:type="dxa"/>
             </w:tcMar>
           </w:tcPr>
           <w:p>
@@ -4920,7 +4860,7 @@
             </w:tcBorders>
             <w:shd w:fill="auto" w:val="clear"/>
             <w:tcMar>
-              <w:left w:w="30" w:type="dxa"/>
+              <w:left w:w="27" w:type="dxa"/>
             </w:tcMar>
           </w:tcPr>
           <w:p>
@@ -4936,7 +4876,7 @@
         </w:tc>
         <w:tc>
           <w:tcPr>
-            <w:tcW w:w="2416" w:type="dxa"/>
+            <w:tcW w:w="2417" w:type="dxa"/>
             <w:tcBorders>
               <w:top w:val="single" w:sz="2" w:space="0" w:color="000001"/>
               <w:left w:val="single" w:sz="2" w:space="0" w:color="000001"/>
@@ -4945,7 +4885,7 @@
             </w:tcBorders>
             <w:shd w:fill="auto" w:val="clear"/>
             <w:tcMar>
-              <w:left w:w="30" w:type="dxa"/>
+              <w:left w:w="27" w:type="dxa"/>
             </w:tcMar>
           </w:tcPr>
           <w:p>
@@ -4961,7 +4901,7 @@
         </w:tc>
         <w:tc>
           <w:tcPr>
-            <w:tcW w:w="2402" w:type="dxa"/>
+            <w:tcW w:w="2401" w:type="dxa"/>
             <w:tcBorders>
               <w:top w:val="single" w:sz="2" w:space="0" w:color="000001"/>
               <w:left w:val="single" w:sz="2" w:space="0" w:color="000001"/>
@@ -4972,7 +4912,7 @@
             </w:tcBorders>
             <w:shd w:fill="auto" w:val="clear"/>
             <w:tcMar>
-              <w:left w:w="30" w:type="dxa"/>
+              <w:left w:w="27" w:type="dxa"/>
             </w:tcMar>
           </w:tcPr>
           <w:p>
@@ -5010,7 +4950,7 @@
             </w:tcBorders>
             <w:shd w:fill="auto" w:val="clear"/>
             <w:tcMar>
-              <w:left w:w="30" w:type="dxa"/>
+              <w:left w:w="27" w:type="dxa"/>
             </w:tcMar>
           </w:tcPr>
           <w:p>
@@ -5055,7 +4995,7 @@
             </w:tcBorders>
             <w:shd w:fill="auto" w:val="clear"/>
             <w:tcMar>
-              <w:left w:w="30" w:type="dxa"/>
+              <w:left w:w="27" w:type="dxa"/>
             </w:tcMar>
           </w:tcPr>
           <w:p>
@@ -5071,7 +5011,7 @@
         </w:tc>
         <w:tc>
           <w:tcPr>
-            <w:tcW w:w="2416" w:type="dxa"/>
+            <w:tcW w:w="2417" w:type="dxa"/>
             <w:tcBorders>
               <w:top w:val="single" w:sz="2" w:space="0" w:color="000001"/>
               <w:left w:val="single" w:sz="2" w:space="0" w:color="000001"/>
@@ -5080,7 +5020,7 @@
             </w:tcBorders>
             <w:shd w:fill="auto" w:val="clear"/>
             <w:tcMar>
-              <w:left w:w="30" w:type="dxa"/>
+              <w:left w:w="27" w:type="dxa"/>
             </w:tcMar>
           </w:tcPr>
           <w:p>
@@ -5096,7 +5036,7 @@
         </w:tc>
         <w:tc>
           <w:tcPr>
-            <w:tcW w:w="2402" w:type="dxa"/>
+            <w:tcW w:w="2401" w:type="dxa"/>
             <w:tcBorders>
               <w:top w:val="single" w:sz="2" w:space="0" w:color="000001"/>
               <w:left w:val="single" w:sz="2" w:space="0" w:color="000001"/>
@@ -5107,7 +5047,7 @@
             </w:tcBorders>
             <w:shd w:fill="auto" w:val="clear"/>
             <w:tcMar>
-              <w:left w:w="30" w:type="dxa"/>
+              <w:left w:w="27" w:type="dxa"/>
             </w:tcMar>
           </w:tcPr>
           <w:p>
@@ -5145,7 +5085,7 @@
             </w:tcBorders>
             <w:shd w:fill="auto" w:val="clear"/>
             <w:tcMar>
-              <w:left w:w="30" w:type="dxa"/>
+              <w:left w:w="27" w:type="dxa"/>
             </w:tcMar>
           </w:tcPr>
           <w:p>
@@ -5170,7 +5110,7 @@
             </w:tcBorders>
             <w:shd w:fill="auto" w:val="clear"/>
             <w:tcMar>
-              <w:left w:w="30" w:type="dxa"/>
+              <w:left w:w="27" w:type="dxa"/>
             </w:tcMar>
           </w:tcPr>
           <w:p>
@@ -5242,7 +5182,7 @@
         </w:tc>
         <w:tc>
           <w:tcPr>
-            <w:tcW w:w="2416" w:type="dxa"/>
+            <w:tcW w:w="2417" w:type="dxa"/>
             <w:tcBorders>
               <w:top w:val="single" w:sz="2" w:space="0" w:color="000001"/>
               <w:left w:val="single" w:sz="2" w:space="0" w:color="000001"/>
@@ -5251,7 +5191,7 @@
             </w:tcBorders>
             <w:shd w:fill="auto" w:val="clear"/>
             <w:tcMar>
-              <w:left w:w="30" w:type="dxa"/>
+              <w:left w:w="27" w:type="dxa"/>
             </w:tcMar>
           </w:tcPr>
           <w:p>
@@ -5277,7 +5217,7 @@
         </w:tc>
         <w:tc>
           <w:tcPr>
-            <w:tcW w:w="2402" w:type="dxa"/>
+            <w:tcW w:w="2401" w:type="dxa"/>
             <w:tcBorders>
               <w:top w:val="single" w:sz="2" w:space="0" w:color="000001"/>
               <w:left w:val="single" w:sz="2" w:space="0" w:color="000001"/>
@@ -5288,7 +5228,7 @@
             </w:tcBorders>
             <w:shd w:fill="auto" w:val="clear"/>
             <w:tcMar>
-              <w:left w:w="30" w:type="dxa"/>
+              <w:left w:w="27" w:type="dxa"/>
             </w:tcMar>
           </w:tcPr>
           <w:p>
@@ -5443,6 +5383,1440 @@
           <w:iCs w:val="false"/>
         </w:rPr>
         <w:t>2. Maak een afspraak</w:t>
+      </w:r>
+    </w:p>
+    <w:p>
+      <w:pPr>
+        <w:pStyle w:val="Normal"/>
+        <w:rPr/>
+      </w:pPr>
+      <w:r>
+        <w:rPr/>
+      </w:r>
+    </w:p>
+    <w:p>
+      <w:pPr>
+        <w:pStyle w:val="Normal"/>
+        <w:rPr/>
+      </w:pPr>
+      <w:r>
+        <w:rPr/>
+      </w:r>
+    </w:p>
+    <w:p>
+      <w:pPr>
+        <w:pStyle w:val="Normal"/>
+        <w:rPr/>
+      </w:pPr>
+      <w:r>
+        <w:rPr/>
+      </w:r>
+    </w:p>
+    <w:p>
+      <w:pPr>
+        <w:pStyle w:val="Normal"/>
+        <w:rPr/>
+      </w:pPr>
+      <w:r>
+        <w:rPr/>
+      </w:r>
+    </w:p>
+    <w:p>
+      <w:pPr>
+        <w:pStyle w:val="Normal"/>
+        <w:rPr/>
+      </w:pPr>
+      <w:r>
+        <w:rPr/>
+      </w:r>
+    </w:p>
+    <w:p>
+      <w:pPr>
+        <w:pStyle w:val="Normal"/>
+        <w:rPr/>
+      </w:pPr>
+      <w:r>
+        <w:rPr/>
+      </w:r>
+    </w:p>
+    <w:p>
+      <w:pPr>
+        <w:pStyle w:val="Normal"/>
+        <w:rPr/>
+      </w:pPr>
+      <w:r>
+        <w:rPr/>
+      </w:r>
+    </w:p>
+    <w:p>
+      <w:pPr>
+        <w:pStyle w:val="Normal"/>
+        <w:rPr/>
+      </w:pPr>
+      <w:r>
+        <w:rPr/>
+      </w:r>
+    </w:p>
+    <w:p>
+      <w:pPr>
+        <w:pStyle w:val="Normal"/>
+        <w:rPr/>
+      </w:pPr>
+      <w:r>
+        <w:rPr/>
+      </w:r>
+    </w:p>
+    <w:p>
+      <w:pPr>
+        <w:pStyle w:val="PreformattedText"/>
+        <w:rPr>
+          <w:rFonts w:ascii="Liberation Serif" w:hAnsi="Liberation Serif"/>
+          <w:sz w:val="24"/>
+          <w:szCs w:val="24"/>
+        </w:rPr>
+      </w:pPr>
+      <w:r>
+        <w:rPr>
+          <w:rFonts w:ascii="Liberation Serif" w:hAnsi="Liberation Serif"/>
+          <w:sz w:val="24"/>
+          <w:szCs w:val="24"/>
+        </w:rPr>
+      </w:r>
+    </w:p>
+    <w:p>
+      <w:pPr>
+        <w:pStyle w:val="PreformattedText"/>
+        <w:rPr>
+          <w:rFonts w:ascii="Liberation Serif" w:hAnsi="Liberation Serif"/>
+          <w:b/>
+          <w:b/>
+          <w:bCs/>
+          <w:sz w:val="32"/>
+          <w:szCs w:val="32"/>
+        </w:rPr>
+      </w:pPr>
+      <w:r>
+        <w:rPr>
+          <w:rFonts w:ascii="Liberation Serif" w:hAnsi="Liberation Serif"/>
+          <w:b/>
+          <w:bCs/>
+          <w:sz w:val="32"/>
+          <w:szCs w:val="32"/>
+        </w:rPr>
+        <w:t>Stadswinkels:</w:t>
+      </w:r>
+    </w:p>
+    <w:p>
+      <w:pPr>
+        <w:pStyle w:val="PreformattedText"/>
+        <w:rPr>
+          <w:rFonts w:ascii="Liberation Serif" w:hAnsi="Liberation Serif"/>
+          <w:sz w:val="32"/>
+          <w:szCs w:val="32"/>
+        </w:rPr>
+      </w:pPr>
+      <w:r>
+        <w:rPr>
+          <w:rFonts w:ascii="Liberation Serif" w:hAnsi="Liberation Serif"/>
+          <w:sz w:val="32"/>
+          <w:szCs w:val="32"/>
+        </w:rPr>
+      </w:r>
+    </w:p>
+    <w:tbl>
+      <w:tblPr>
+        <w:tblW w:w="9638" w:type="dxa"/>
+        <w:jc w:val="left"/>
+        <w:tblInd w:w="55" w:type="dxa"/>
+        <w:tblBorders>
+          <w:top w:val="single" w:sz="2" w:space="0" w:color="000000"/>
+          <w:left w:val="single" w:sz="2" w:space="0" w:color="000000"/>
+          <w:bottom w:val="single" w:sz="2" w:space="0" w:color="000000"/>
+          <w:insideH w:val="single" w:sz="2" w:space="0" w:color="000000"/>
+        </w:tblBorders>
+        <w:tblCellMar>
+          <w:top w:w="55" w:type="dxa"/>
+          <w:left w:w="54" w:type="dxa"/>
+          <w:bottom w:w="55" w:type="dxa"/>
+          <w:right w:w="55" w:type="dxa"/>
+        </w:tblCellMar>
+      </w:tblPr>
+      <w:tblGrid>
+        <w:gridCol w:w="4818"/>
+        <w:gridCol w:w="4820"/>
+      </w:tblGrid>
+      <w:tr>
+        <w:trPr/>
+        <w:tc>
+          <w:tcPr>
+            <w:tcW w:w="4818" w:type="dxa"/>
+            <w:tcBorders>
+              <w:top w:val="single" w:sz="2" w:space="0" w:color="000000"/>
+              <w:left w:val="single" w:sz="2" w:space="0" w:color="000000"/>
+              <w:bottom w:val="single" w:sz="2" w:space="0" w:color="000000"/>
+              <w:insideH w:val="single" w:sz="2" w:space="0" w:color="000000"/>
+            </w:tcBorders>
+            <w:shd w:fill="auto" w:val="clear"/>
+            <w:tcMar>
+              <w:left w:w="54" w:type="dxa"/>
+            </w:tcMar>
+          </w:tcPr>
+          <w:p>
+            <w:pPr>
+              <w:pStyle w:val="PreformattedText"/>
+              <w:rPr>
+                <w:rFonts w:ascii="Liberation Serif" w:hAnsi="Liberation Serif"/>
+                <w:sz w:val="32"/>
+                <w:szCs w:val="32"/>
+              </w:rPr>
+            </w:pPr>
+            <w:r>
+              <w:rPr>
+                <w:rFonts w:ascii="Liberation Serif" w:hAnsi="Liberation Serif"/>
+                <w:sz w:val="32"/>
+                <w:szCs w:val="32"/>
+              </w:rPr>
+              <w:t>Centrum</w:t>
+            </w:r>
+          </w:p>
+        </w:tc>
+        <w:tc>
+          <w:tcPr>
+            <w:tcW w:w="4820" w:type="dxa"/>
+            <w:tcBorders>
+              <w:top w:val="single" w:sz="2" w:space="0" w:color="000000"/>
+              <w:left w:val="single" w:sz="2" w:space="0" w:color="000000"/>
+              <w:bottom w:val="single" w:sz="2" w:space="0" w:color="000000"/>
+              <w:right w:val="single" w:sz="2" w:space="0" w:color="000000"/>
+              <w:insideH w:val="single" w:sz="2" w:space="0" w:color="000000"/>
+              <w:insideV w:val="single" w:sz="2" w:space="0" w:color="000000"/>
+            </w:tcBorders>
+            <w:shd w:fill="auto" w:val="clear"/>
+            <w:tcMar>
+              <w:left w:w="54" w:type="dxa"/>
+            </w:tcMar>
+          </w:tcPr>
+          <w:p>
+            <w:pPr>
+              <w:pStyle w:val="PreformattedText"/>
+              <w:rPr>
+                <w:rFonts w:ascii="Liberation Serif" w:hAnsi="Liberation Serif"/>
+                <w:sz w:val="32"/>
+                <w:szCs w:val="32"/>
+              </w:rPr>
+            </w:pPr>
+            <w:r>
+              <w:rPr>
+                <w:rFonts w:ascii="Liberation Serif" w:hAnsi="Liberation Serif"/>
+                <w:sz w:val="32"/>
+                <w:szCs w:val="32"/>
+              </w:rPr>
+              <w:t>Coolsingel 40</w:t>
+            </w:r>
+          </w:p>
+        </w:tc>
+      </w:tr>
+      <w:tr>
+        <w:trPr/>
+        <w:tc>
+          <w:tcPr>
+            <w:tcW w:w="4818" w:type="dxa"/>
+            <w:tcBorders>
+              <w:left w:val="single" w:sz="2" w:space="0" w:color="000000"/>
+              <w:bottom w:val="single" w:sz="2" w:space="0" w:color="000000"/>
+              <w:insideH w:val="single" w:sz="2" w:space="0" w:color="000000"/>
+            </w:tcBorders>
+            <w:shd w:fill="auto" w:val="clear"/>
+            <w:tcMar>
+              <w:left w:w="54" w:type="dxa"/>
+            </w:tcMar>
+          </w:tcPr>
+          <w:p>
+            <w:pPr>
+              <w:pStyle w:val="PreformattedText"/>
+              <w:rPr>
+                <w:rFonts w:ascii="Liberation Serif" w:hAnsi="Liberation Serif"/>
+                <w:sz w:val="32"/>
+                <w:szCs w:val="32"/>
+              </w:rPr>
+            </w:pPr>
+            <w:r>
+              <w:rPr>
+                <w:rFonts w:ascii="Liberation Serif" w:hAnsi="Liberation Serif"/>
+                <w:sz w:val="32"/>
+                <w:szCs w:val="32"/>
+              </w:rPr>
+              <w:t>Feyenoord</w:t>
+            </w:r>
+          </w:p>
+        </w:tc>
+        <w:tc>
+          <w:tcPr>
+            <w:tcW w:w="4820" w:type="dxa"/>
+            <w:tcBorders>
+              <w:left w:val="single" w:sz="2" w:space="0" w:color="000000"/>
+              <w:bottom w:val="single" w:sz="2" w:space="0" w:color="000000"/>
+              <w:right w:val="single" w:sz="2" w:space="0" w:color="000000"/>
+              <w:insideH w:val="single" w:sz="2" w:space="0" w:color="000000"/>
+              <w:insideV w:val="single" w:sz="2" w:space="0" w:color="000000"/>
+            </w:tcBorders>
+            <w:shd w:fill="auto" w:val="clear"/>
+            <w:tcMar>
+              <w:left w:w="54" w:type="dxa"/>
+            </w:tcMar>
+          </w:tcPr>
+          <w:p>
+            <w:pPr>
+              <w:pStyle w:val="Normal"/>
+              <w:rPr>
+                <w:rFonts w:ascii="Liberation Serif" w:hAnsi="Liberation Serif"/>
+                <w:sz w:val="32"/>
+                <w:szCs w:val="32"/>
+              </w:rPr>
+            </w:pPr>
+            <w:r>
+              <w:rPr>
+                <w:sz w:val="32"/>
+                <w:szCs w:val="32"/>
+              </w:rPr>
+              <w:t>Maashaven 230</w:t>
+            </w:r>
+          </w:p>
+        </w:tc>
+      </w:tr>
+      <w:tr>
+        <w:trPr/>
+        <w:tc>
+          <w:tcPr>
+            <w:tcW w:w="4818" w:type="dxa"/>
+            <w:tcBorders>
+              <w:left w:val="single" w:sz="2" w:space="0" w:color="000000"/>
+              <w:bottom w:val="single" w:sz="2" w:space="0" w:color="000000"/>
+              <w:insideH w:val="single" w:sz="2" w:space="0" w:color="000000"/>
+            </w:tcBorders>
+            <w:shd w:fill="auto" w:val="clear"/>
+            <w:tcMar>
+              <w:left w:w="54" w:type="dxa"/>
+            </w:tcMar>
+          </w:tcPr>
+          <w:p>
+            <w:pPr>
+              <w:pStyle w:val="PreformattedText"/>
+              <w:rPr>
+                <w:rFonts w:ascii="Liberation Serif" w:hAnsi="Liberation Serif"/>
+                <w:sz w:val="32"/>
+                <w:szCs w:val="32"/>
+              </w:rPr>
+            </w:pPr>
+            <w:r>
+              <w:rPr>
+                <w:rFonts w:ascii="Liberation Serif" w:hAnsi="Liberation Serif"/>
+                <w:sz w:val="32"/>
+                <w:szCs w:val="32"/>
+              </w:rPr>
+              <w:t>Hoek van Holland</w:t>
+            </w:r>
+          </w:p>
+        </w:tc>
+        <w:tc>
+          <w:tcPr>
+            <w:tcW w:w="4820" w:type="dxa"/>
+            <w:tcBorders>
+              <w:left w:val="single" w:sz="2" w:space="0" w:color="000000"/>
+              <w:bottom w:val="single" w:sz="2" w:space="0" w:color="000000"/>
+              <w:right w:val="single" w:sz="2" w:space="0" w:color="000000"/>
+              <w:insideH w:val="single" w:sz="2" w:space="0" w:color="000000"/>
+              <w:insideV w:val="single" w:sz="2" w:space="0" w:color="000000"/>
+            </w:tcBorders>
+            <w:shd w:fill="auto" w:val="clear"/>
+            <w:tcMar>
+              <w:left w:w="54" w:type="dxa"/>
+            </w:tcMar>
+          </w:tcPr>
+          <w:p>
+            <w:pPr>
+              <w:pStyle w:val="PreformattedText"/>
+              <w:rPr>
+                <w:rFonts w:ascii="Liberation Serif" w:hAnsi="Liberation Serif"/>
+                <w:sz w:val="32"/>
+                <w:szCs w:val="32"/>
+              </w:rPr>
+            </w:pPr>
+            <w:r>
+              <w:rPr>
+                <w:rFonts w:ascii="Liberation Serif" w:hAnsi="Liberation Serif"/>
+                <w:sz w:val="32"/>
+                <w:szCs w:val="32"/>
+              </w:rPr>
+              <w:t>Mercartorweg 50</w:t>
+            </w:r>
+          </w:p>
+        </w:tc>
+      </w:tr>
+      <w:tr>
+        <w:trPr/>
+        <w:tc>
+          <w:tcPr>
+            <w:tcW w:w="4818" w:type="dxa"/>
+            <w:tcBorders>
+              <w:left w:val="single" w:sz="2" w:space="0" w:color="000000"/>
+              <w:bottom w:val="single" w:sz="2" w:space="0" w:color="000000"/>
+              <w:insideH w:val="single" w:sz="2" w:space="0" w:color="000000"/>
+            </w:tcBorders>
+            <w:shd w:fill="auto" w:val="clear"/>
+            <w:tcMar>
+              <w:left w:w="54" w:type="dxa"/>
+            </w:tcMar>
+          </w:tcPr>
+          <w:p>
+            <w:pPr>
+              <w:pStyle w:val="PreformattedText"/>
+              <w:rPr>
+                <w:rFonts w:ascii="Liberation Serif" w:hAnsi="Liberation Serif"/>
+                <w:sz w:val="32"/>
+                <w:szCs w:val="32"/>
+              </w:rPr>
+            </w:pPr>
+            <w:r>
+              <w:rPr>
+                <w:rFonts w:ascii="Liberation Serif" w:hAnsi="Liberation Serif"/>
+                <w:sz w:val="32"/>
+                <w:szCs w:val="32"/>
+              </w:rPr>
+              <w:t>Hoogvliet</w:t>
+            </w:r>
+          </w:p>
+        </w:tc>
+        <w:tc>
+          <w:tcPr>
+            <w:tcW w:w="4820" w:type="dxa"/>
+            <w:tcBorders>
+              <w:left w:val="single" w:sz="2" w:space="0" w:color="000000"/>
+              <w:bottom w:val="single" w:sz="2" w:space="0" w:color="000000"/>
+              <w:right w:val="single" w:sz="2" w:space="0" w:color="000000"/>
+              <w:insideH w:val="single" w:sz="2" w:space="0" w:color="000000"/>
+              <w:insideV w:val="single" w:sz="2" w:space="0" w:color="000000"/>
+            </w:tcBorders>
+            <w:shd w:fill="auto" w:val="clear"/>
+            <w:tcMar>
+              <w:left w:w="54" w:type="dxa"/>
+            </w:tcMar>
+          </w:tcPr>
+          <w:p>
+            <w:pPr>
+              <w:pStyle w:val="PreformattedText"/>
+              <w:rPr>
+                <w:rFonts w:ascii="Liberation Serif" w:hAnsi="Liberation Serif"/>
+                <w:sz w:val="32"/>
+                <w:szCs w:val="32"/>
+              </w:rPr>
+            </w:pPr>
+            <w:r>
+              <w:rPr>
+                <w:rFonts w:ascii="Liberation Serif" w:hAnsi="Liberation Serif"/>
+                <w:sz w:val="32"/>
+                <w:szCs w:val="32"/>
+              </w:rPr>
+              <w:t>Rijkeeplaats 3</w:t>
+            </w:r>
+          </w:p>
+        </w:tc>
+      </w:tr>
+      <w:tr>
+        <w:trPr/>
+        <w:tc>
+          <w:tcPr>
+            <w:tcW w:w="4818" w:type="dxa"/>
+            <w:tcBorders>
+              <w:left w:val="single" w:sz="2" w:space="0" w:color="000000"/>
+              <w:bottom w:val="single" w:sz="2" w:space="0" w:color="000000"/>
+              <w:insideH w:val="single" w:sz="2" w:space="0" w:color="000000"/>
+            </w:tcBorders>
+            <w:shd w:fill="auto" w:val="clear"/>
+            <w:tcMar>
+              <w:left w:w="54" w:type="dxa"/>
+            </w:tcMar>
+          </w:tcPr>
+          <w:p>
+            <w:pPr>
+              <w:pStyle w:val="PreformattedText"/>
+              <w:rPr>
+                <w:rFonts w:ascii="Liberation Serif" w:hAnsi="Liberation Serif"/>
+                <w:sz w:val="32"/>
+                <w:szCs w:val="32"/>
+              </w:rPr>
+            </w:pPr>
+            <w:r>
+              <w:rPr>
+                <w:rFonts w:ascii="Liberation Serif" w:hAnsi="Liberation Serif"/>
+                <w:sz w:val="32"/>
+                <w:szCs w:val="32"/>
+              </w:rPr>
+              <w:t xml:space="preserve">IJsselmonde </w:t>
+            </w:r>
+          </w:p>
+        </w:tc>
+        <w:tc>
+          <w:tcPr>
+            <w:tcW w:w="4820" w:type="dxa"/>
+            <w:tcBorders>
+              <w:left w:val="single" w:sz="2" w:space="0" w:color="000000"/>
+              <w:bottom w:val="single" w:sz="2" w:space="0" w:color="000000"/>
+              <w:right w:val="single" w:sz="2" w:space="0" w:color="000000"/>
+              <w:insideH w:val="single" w:sz="2" w:space="0" w:color="000000"/>
+              <w:insideV w:val="single" w:sz="2" w:space="0" w:color="000000"/>
+            </w:tcBorders>
+            <w:shd w:fill="auto" w:val="clear"/>
+            <w:tcMar>
+              <w:left w:w="54" w:type="dxa"/>
+            </w:tcMar>
+          </w:tcPr>
+          <w:p>
+            <w:pPr>
+              <w:pStyle w:val="PreformattedText"/>
+              <w:rPr>
+                <w:rFonts w:ascii="Liberation Serif" w:hAnsi="Liberation Serif"/>
+                <w:sz w:val="32"/>
+                <w:szCs w:val="32"/>
+              </w:rPr>
+            </w:pPr>
+            <w:r>
+              <w:rPr>
+                <w:rFonts w:ascii="Liberation Serif" w:hAnsi="Liberation Serif"/>
+                <w:sz w:val="32"/>
+                <w:szCs w:val="32"/>
+              </w:rPr>
+              <w:t>Herenwaard 23</w:t>
+            </w:r>
+          </w:p>
+        </w:tc>
+      </w:tr>
+      <w:tr>
+        <w:trPr/>
+        <w:tc>
+          <w:tcPr>
+            <w:tcW w:w="4818" w:type="dxa"/>
+            <w:tcBorders>
+              <w:left w:val="single" w:sz="2" w:space="0" w:color="000000"/>
+              <w:bottom w:val="single" w:sz="2" w:space="0" w:color="000000"/>
+              <w:insideH w:val="single" w:sz="2" w:space="0" w:color="000000"/>
+            </w:tcBorders>
+            <w:shd w:fill="auto" w:val="clear"/>
+            <w:tcMar>
+              <w:left w:w="54" w:type="dxa"/>
+            </w:tcMar>
+          </w:tcPr>
+          <w:p>
+            <w:pPr>
+              <w:pStyle w:val="PreformattedText"/>
+              <w:rPr>
+                <w:rFonts w:ascii="Liberation Serif" w:hAnsi="Liberation Serif"/>
+                <w:sz w:val="32"/>
+                <w:szCs w:val="32"/>
+              </w:rPr>
+            </w:pPr>
+            <w:r>
+              <w:rPr>
+                <w:rFonts w:ascii="Liberation Serif" w:hAnsi="Liberation Serif"/>
+                <w:sz w:val="32"/>
+                <w:szCs w:val="32"/>
+              </w:rPr>
+              <w:t>Prins Alexander</w:t>
+            </w:r>
+          </w:p>
+        </w:tc>
+        <w:tc>
+          <w:tcPr>
+            <w:tcW w:w="4820" w:type="dxa"/>
+            <w:tcBorders>
+              <w:left w:val="single" w:sz="2" w:space="0" w:color="000000"/>
+              <w:bottom w:val="single" w:sz="2" w:space="0" w:color="000000"/>
+              <w:right w:val="single" w:sz="2" w:space="0" w:color="000000"/>
+              <w:insideH w:val="single" w:sz="2" w:space="0" w:color="000000"/>
+              <w:insideV w:val="single" w:sz="2" w:space="0" w:color="000000"/>
+            </w:tcBorders>
+            <w:shd w:fill="auto" w:val="clear"/>
+            <w:tcMar>
+              <w:left w:w="54" w:type="dxa"/>
+            </w:tcMar>
+          </w:tcPr>
+          <w:p>
+            <w:pPr>
+              <w:pStyle w:val="PreformattedText"/>
+              <w:rPr>
+                <w:rFonts w:ascii="Liberation Serif" w:hAnsi="Liberation Serif"/>
+                <w:sz w:val="32"/>
+                <w:szCs w:val="32"/>
+              </w:rPr>
+            </w:pPr>
+            <w:r>
+              <w:rPr>
+                <w:rFonts w:ascii="Liberation Serif" w:hAnsi="Liberation Serif"/>
+                <w:sz w:val="32"/>
+                <w:szCs w:val="32"/>
+              </w:rPr>
+              <w:t>Prins Alexanderplein 21</w:t>
+            </w:r>
+          </w:p>
+        </w:tc>
+      </w:tr>
+      <w:tr>
+        <w:trPr/>
+        <w:tc>
+          <w:tcPr>
+            <w:tcW w:w="4818" w:type="dxa"/>
+            <w:tcBorders>
+              <w:left w:val="single" w:sz="2" w:space="0" w:color="000000"/>
+              <w:bottom w:val="single" w:sz="2" w:space="0" w:color="000000"/>
+              <w:insideH w:val="single" w:sz="2" w:space="0" w:color="000000"/>
+            </w:tcBorders>
+            <w:shd w:fill="auto" w:val="clear"/>
+            <w:tcMar>
+              <w:left w:w="54" w:type="dxa"/>
+            </w:tcMar>
+          </w:tcPr>
+          <w:p>
+            <w:pPr>
+              <w:pStyle w:val="PreformattedText"/>
+              <w:rPr>
+                <w:rFonts w:ascii="Liberation Serif" w:hAnsi="Liberation Serif"/>
+                <w:sz w:val="32"/>
+                <w:szCs w:val="32"/>
+              </w:rPr>
+            </w:pPr>
+            <w:r>
+              <w:rPr>
+                <w:rFonts w:ascii="Liberation Serif" w:hAnsi="Liberation Serif"/>
+                <w:sz w:val="32"/>
+                <w:szCs w:val="32"/>
+              </w:rPr>
+              <w:t>Rozenburg</w:t>
+            </w:r>
+          </w:p>
+        </w:tc>
+        <w:tc>
+          <w:tcPr>
+            <w:tcW w:w="4820" w:type="dxa"/>
+            <w:tcBorders>
+              <w:left w:val="single" w:sz="2" w:space="0" w:color="000000"/>
+              <w:bottom w:val="single" w:sz="2" w:space="0" w:color="000000"/>
+              <w:right w:val="single" w:sz="2" w:space="0" w:color="000000"/>
+              <w:insideH w:val="single" w:sz="2" w:space="0" w:color="000000"/>
+              <w:insideV w:val="single" w:sz="2" w:space="0" w:color="000000"/>
+            </w:tcBorders>
+            <w:shd w:fill="auto" w:val="clear"/>
+            <w:tcMar>
+              <w:left w:w="54" w:type="dxa"/>
+            </w:tcMar>
+          </w:tcPr>
+          <w:p>
+            <w:pPr>
+              <w:pStyle w:val="PreformattedText"/>
+              <w:rPr>
+                <w:rFonts w:ascii="Liberation Serif" w:hAnsi="Liberation Serif"/>
+                <w:sz w:val="32"/>
+                <w:szCs w:val="32"/>
+              </w:rPr>
+            </w:pPr>
+            <w:r>
+              <w:rPr>
+                <w:rFonts w:ascii="Liberation Serif" w:hAnsi="Liberation Serif"/>
+                <w:sz w:val="32"/>
+                <w:szCs w:val="32"/>
+              </w:rPr>
+              <w:t>Jan van Goyenstraat 1</w:t>
+            </w:r>
+          </w:p>
+        </w:tc>
+      </w:tr>
+    </w:tbl>
+    <w:p>
+      <w:pPr>
+        <w:pStyle w:val="PreformattedText"/>
+        <w:rPr>
+          <w:rFonts w:ascii="Liberation Serif" w:hAnsi="Liberation Serif"/>
+          <w:sz w:val="32"/>
+          <w:szCs w:val="32"/>
+        </w:rPr>
+      </w:pPr>
+      <w:r>
+        <w:rPr>
+          <w:rFonts w:ascii="Liberation Serif" w:hAnsi="Liberation Serif"/>
+          <w:sz w:val="32"/>
+          <w:szCs w:val="32"/>
+        </w:rPr>
+      </w:r>
+    </w:p>
+    <w:p>
+      <w:pPr>
+        <w:pStyle w:val="PreformattedText"/>
+        <w:rPr>
+          <w:rFonts w:ascii="Liberation Serif" w:hAnsi="Liberation Serif"/>
+          <w:b/>
+          <w:b/>
+          <w:bCs/>
+          <w:sz w:val="32"/>
+          <w:szCs w:val="32"/>
+        </w:rPr>
+      </w:pPr>
+      <w:r>
+        <w:rPr>
+          <w:rFonts w:ascii="Liberation Serif" w:hAnsi="Liberation Serif"/>
+          <w:b/>
+          <w:bCs/>
+          <w:sz w:val="32"/>
+          <w:szCs w:val="32"/>
+        </w:rPr>
+        <w:t>Vraagwijzers:</w:t>
+      </w:r>
+    </w:p>
+    <w:p>
+      <w:pPr>
+        <w:pStyle w:val="PreformattedText"/>
+        <w:rPr>
+          <w:rFonts w:ascii="Liberation Serif" w:hAnsi="Liberation Serif"/>
+          <w:sz w:val="32"/>
+          <w:szCs w:val="32"/>
+        </w:rPr>
+      </w:pPr>
+      <w:r>
+        <w:rPr>
+          <w:rFonts w:ascii="Liberation Serif" w:hAnsi="Liberation Serif"/>
+          <w:sz w:val="32"/>
+          <w:szCs w:val="32"/>
+        </w:rPr>
+      </w:r>
+    </w:p>
+    <w:tbl>
+      <w:tblPr>
+        <w:tblW w:w="9638" w:type="dxa"/>
+        <w:jc w:val="left"/>
+        <w:tblInd w:w="55" w:type="dxa"/>
+        <w:tblBorders>
+          <w:top w:val="single" w:sz="2" w:space="0" w:color="000000"/>
+          <w:left w:val="single" w:sz="2" w:space="0" w:color="000000"/>
+          <w:bottom w:val="single" w:sz="2" w:space="0" w:color="000000"/>
+          <w:insideH w:val="single" w:sz="2" w:space="0" w:color="000000"/>
+        </w:tblBorders>
+        <w:tblCellMar>
+          <w:top w:w="55" w:type="dxa"/>
+          <w:left w:w="54" w:type="dxa"/>
+          <w:bottom w:w="55" w:type="dxa"/>
+          <w:right w:w="55" w:type="dxa"/>
+        </w:tblCellMar>
+      </w:tblPr>
+      <w:tblGrid>
+        <w:gridCol w:w="4818"/>
+        <w:gridCol w:w="4820"/>
+      </w:tblGrid>
+      <w:tr>
+        <w:trPr/>
+        <w:tc>
+          <w:tcPr>
+            <w:tcW w:w="4818" w:type="dxa"/>
+            <w:tcBorders>
+              <w:top w:val="single" w:sz="2" w:space="0" w:color="000000"/>
+              <w:left w:val="single" w:sz="2" w:space="0" w:color="000000"/>
+              <w:bottom w:val="single" w:sz="2" w:space="0" w:color="000000"/>
+              <w:insideH w:val="single" w:sz="2" w:space="0" w:color="000000"/>
+            </w:tcBorders>
+            <w:shd w:fill="auto" w:val="clear"/>
+            <w:tcMar>
+              <w:left w:w="54" w:type="dxa"/>
+            </w:tcMar>
+          </w:tcPr>
+          <w:p>
+            <w:pPr>
+              <w:pStyle w:val="PreformattedText"/>
+              <w:rPr>
+                <w:rFonts w:ascii="Liberation Serif" w:hAnsi="Liberation Serif"/>
+                <w:sz w:val="32"/>
+                <w:szCs w:val="32"/>
+              </w:rPr>
+            </w:pPr>
+            <w:r>
+              <w:rPr>
+                <w:rFonts w:ascii="Liberation Serif" w:hAnsi="Liberation Serif"/>
+                <w:sz w:val="32"/>
+                <w:szCs w:val="32"/>
+              </w:rPr>
+              <w:t>Centrum</w:t>
+            </w:r>
+          </w:p>
+        </w:tc>
+        <w:tc>
+          <w:tcPr>
+            <w:tcW w:w="4820" w:type="dxa"/>
+            <w:tcBorders>
+              <w:top w:val="single" w:sz="2" w:space="0" w:color="000000"/>
+              <w:left w:val="single" w:sz="2" w:space="0" w:color="000000"/>
+              <w:bottom w:val="single" w:sz="2" w:space="0" w:color="000000"/>
+              <w:right w:val="single" w:sz="2" w:space="0" w:color="000000"/>
+              <w:insideH w:val="single" w:sz="2" w:space="0" w:color="000000"/>
+              <w:insideV w:val="single" w:sz="2" w:space="0" w:color="000000"/>
+            </w:tcBorders>
+            <w:shd w:fill="auto" w:val="clear"/>
+            <w:tcMar>
+              <w:left w:w="54" w:type="dxa"/>
+            </w:tcMar>
+          </w:tcPr>
+          <w:p>
+            <w:pPr>
+              <w:pStyle w:val="PreformattedText"/>
+              <w:rPr>
+                <w:rFonts w:ascii="Liberation Serif" w:hAnsi="Liberation Serif"/>
+                <w:sz w:val="32"/>
+                <w:szCs w:val="32"/>
+              </w:rPr>
+            </w:pPr>
+            <w:r>
+              <w:rPr>
+                <w:rFonts w:ascii="Liberation Serif" w:hAnsi="Liberation Serif"/>
+                <w:sz w:val="32"/>
+                <w:szCs w:val="32"/>
+              </w:rPr>
+              <w:t>Coolsingel 40</w:t>
+            </w:r>
+          </w:p>
+        </w:tc>
+      </w:tr>
+      <w:tr>
+        <w:trPr/>
+        <w:tc>
+          <w:tcPr>
+            <w:tcW w:w="4818" w:type="dxa"/>
+            <w:tcBorders>
+              <w:left w:val="single" w:sz="2" w:space="0" w:color="000000"/>
+              <w:bottom w:val="single" w:sz="2" w:space="0" w:color="000000"/>
+              <w:insideH w:val="single" w:sz="2" w:space="0" w:color="000000"/>
+            </w:tcBorders>
+            <w:shd w:fill="auto" w:val="clear"/>
+            <w:tcMar>
+              <w:left w:w="54" w:type="dxa"/>
+            </w:tcMar>
+          </w:tcPr>
+          <w:p>
+            <w:pPr>
+              <w:pStyle w:val="PreformattedText"/>
+              <w:rPr>
+                <w:rFonts w:ascii="Liberation Serif" w:hAnsi="Liberation Serif"/>
+                <w:sz w:val="32"/>
+                <w:szCs w:val="32"/>
+              </w:rPr>
+            </w:pPr>
+            <w:r>
+              <w:rPr>
+                <w:rFonts w:ascii="Liberation Serif" w:hAnsi="Liberation Serif"/>
+                <w:sz w:val="32"/>
+                <w:szCs w:val="32"/>
+              </w:rPr>
+              <w:t>Charlois</w:t>
+            </w:r>
+          </w:p>
+        </w:tc>
+        <w:tc>
+          <w:tcPr>
+            <w:tcW w:w="4820" w:type="dxa"/>
+            <w:tcBorders>
+              <w:left w:val="single" w:sz="2" w:space="0" w:color="000000"/>
+              <w:bottom w:val="single" w:sz="2" w:space="0" w:color="000000"/>
+              <w:right w:val="single" w:sz="2" w:space="0" w:color="000000"/>
+              <w:insideH w:val="single" w:sz="2" w:space="0" w:color="000000"/>
+              <w:insideV w:val="single" w:sz="2" w:space="0" w:color="000000"/>
+            </w:tcBorders>
+            <w:shd w:fill="auto" w:val="clear"/>
+            <w:tcMar>
+              <w:left w:w="54" w:type="dxa"/>
+            </w:tcMar>
+          </w:tcPr>
+          <w:p>
+            <w:pPr>
+              <w:pStyle w:val="PreformattedText"/>
+              <w:rPr>
+                <w:rFonts w:ascii="Liberation Serif" w:hAnsi="Liberation Serif"/>
+                <w:sz w:val="32"/>
+                <w:szCs w:val="32"/>
+              </w:rPr>
+            </w:pPr>
+            <w:r>
+              <w:rPr>
+                <w:rFonts w:ascii="Liberation Serif" w:hAnsi="Liberation Serif"/>
+                <w:sz w:val="32"/>
+                <w:szCs w:val="32"/>
+              </w:rPr>
+              <w:t xml:space="preserve">Annie M.G. Schmidtplein 16 </w:t>
+            </w:r>
+          </w:p>
+        </w:tc>
+      </w:tr>
+      <w:tr>
+        <w:trPr/>
+        <w:tc>
+          <w:tcPr>
+            <w:tcW w:w="4818" w:type="dxa"/>
+            <w:tcBorders>
+              <w:left w:val="single" w:sz="2" w:space="0" w:color="000000"/>
+              <w:bottom w:val="single" w:sz="2" w:space="0" w:color="000000"/>
+              <w:insideH w:val="single" w:sz="2" w:space="0" w:color="000000"/>
+            </w:tcBorders>
+            <w:shd w:fill="auto" w:val="clear"/>
+            <w:tcMar>
+              <w:left w:w="54" w:type="dxa"/>
+            </w:tcMar>
+          </w:tcPr>
+          <w:p>
+            <w:pPr>
+              <w:pStyle w:val="PreformattedText"/>
+              <w:rPr>
+                <w:rFonts w:ascii="Liberation Serif" w:hAnsi="Liberation Serif"/>
+                <w:sz w:val="32"/>
+                <w:szCs w:val="32"/>
+              </w:rPr>
+            </w:pPr>
+            <w:r>
+              <w:rPr>
+                <w:rFonts w:ascii="Liberation Serif" w:hAnsi="Liberation Serif"/>
+                <w:sz w:val="32"/>
+                <w:szCs w:val="32"/>
+              </w:rPr>
+              <w:t>Delfshaven</w:t>
+            </w:r>
+          </w:p>
+        </w:tc>
+        <w:tc>
+          <w:tcPr>
+            <w:tcW w:w="4820" w:type="dxa"/>
+            <w:tcBorders>
+              <w:left w:val="single" w:sz="2" w:space="0" w:color="000000"/>
+              <w:bottom w:val="single" w:sz="2" w:space="0" w:color="000000"/>
+              <w:right w:val="single" w:sz="2" w:space="0" w:color="000000"/>
+              <w:insideH w:val="single" w:sz="2" w:space="0" w:color="000000"/>
+              <w:insideV w:val="single" w:sz="2" w:space="0" w:color="000000"/>
+            </w:tcBorders>
+            <w:shd w:fill="auto" w:val="clear"/>
+            <w:tcMar>
+              <w:left w:w="54" w:type="dxa"/>
+            </w:tcMar>
+          </w:tcPr>
+          <w:p>
+            <w:pPr>
+              <w:pStyle w:val="PreformattedText"/>
+              <w:rPr>
+                <w:rFonts w:ascii="Liberation Serif" w:hAnsi="Liberation Serif"/>
+                <w:sz w:val="32"/>
+                <w:szCs w:val="32"/>
+              </w:rPr>
+            </w:pPr>
+            <w:r>
+              <w:rPr>
+                <w:rFonts w:ascii="Liberation Serif" w:hAnsi="Liberation Serif"/>
+                <w:sz w:val="32"/>
+                <w:szCs w:val="32"/>
+              </w:rPr>
+              <w:t xml:space="preserve">Looiershof 1 </w:t>
+            </w:r>
+          </w:p>
+        </w:tc>
+      </w:tr>
+      <w:tr>
+        <w:trPr/>
+        <w:tc>
+          <w:tcPr>
+            <w:tcW w:w="4818" w:type="dxa"/>
+            <w:tcBorders>
+              <w:left w:val="single" w:sz="2" w:space="0" w:color="000000"/>
+              <w:bottom w:val="single" w:sz="2" w:space="0" w:color="000000"/>
+              <w:insideH w:val="single" w:sz="2" w:space="0" w:color="000000"/>
+            </w:tcBorders>
+            <w:shd w:fill="auto" w:val="clear"/>
+            <w:tcMar>
+              <w:left w:w="54" w:type="dxa"/>
+            </w:tcMar>
+          </w:tcPr>
+          <w:p>
+            <w:pPr>
+              <w:pStyle w:val="PreformattedText"/>
+              <w:rPr>
+                <w:rFonts w:ascii="Liberation Serif" w:hAnsi="Liberation Serif"/>
+                <w:sz w:val="32"/>
+                <w:szCs w:val="32"/>
+              </w:rPr>
+            </w:pPr>
+            <w:r>
+              <w:rPr>
+                <w:rFonts w:ascii="Liberation Serif" w:hAnsi="Liberation Serif"/>
+                <w:sz w:val="32"/>
+                <w:szCs w:val="32"/>
+              </w:rPr>
+              <w:t>Feijenoord</w:t>
+            </w:r>
+          </w:p>
+        </w:tc>
+        <w:tc>
+          <w:tcPr>
+            <w:tcW w:w="4820" w:type="dxa"/>
+            <w:tcBorders>
+              <w:left w:val="single" w:sz="2" w:space="0" w:color="000000"/>
+              <w:bottom w:val="single" w:sz="2" w:space="0" w:color="000000"/>
+              <w:right w:val="single" w:sz="2" w:space="0" w:color="000000"/>
+              <w:insideH w:val="single" w:sz="2" w:space="0" w:color="000000"/>
+              <w:insideV w:val="single" w:sz="2" w:space="0" w:color="000000"/>
+            </w:tcBorders>
+            <w:shd w:fill="auto" w:val="clear"/>
+            <w:tcMar>
+              <w:left w:w="54" w:type="dxa"/>
+            </w:tcMar>
+          </w:tcPr>
+          <w:p>
+            <w:pPr>
+              <w:pStyle w:val="PreformattedText"/>
+              <w:rPr>
+                <w:rFonts w:ascii="Liberation Serif" w:hAnsi="Liberation Serif"/>
+                <w:sz w:val="32"/>
+                <w:szCs w:val="32"/>
+              </w:rPr>
+            </w:pPr>
+            <w:r>
+              <w:rPr>
+                <w:rFonts w:ascii="Liberation Serif" w:hAnsi="Liberation Serif"/>
+                <w:sz w:val="32"/>
+                <w:szCs w:val="32"/>
+              </w:rPr>
+              <w:t>Maashaven 230</w:t>
+            </w:r>
+          </w:p>
+        </w:tc>
+      </w:tr>
+      <w:tr>
+        <w:trPr/>
+        <w:tc>
+          <w:tcPr>
+            <w:tcW w:w="4818" w:type="dxa"/>
+            <w:tcBorders>
+              <w:left w:val="single" w:sz="2" w:space="0" w:color="000000"/>
+              <w:bottom w:val="single" w:sz="2" w:space="0" w:color="000000"/>
+              <w:insideH w:val="single" w:sz="2" w:space="0" w:color="000000"/>
+            </w:tcBorders>
+            <w:shd w:fill="auto" w:val="clear"/>
+            <w:tcMar>
+              <w:left w:w="54" w:type="dxa"/>
+            </w:tcMar>
+          </w:tcPr>
+          <w:p>
+            <w:pPr>
+              <w:pStyle w:val="PreformattedText"/>
+              <w:rPr>
+                <w:rFonts w:ascii="Liberation Serif" w:hAnsi="Liberation Serif"/>
+                <w:sz w:val="32"/>
+                <w:szCs w:val="32"/>
+              </w:rPr>
+            </w:pPr>
+            <w:r>
+              <w:rPr>
+                <w:rFonts w:ascii="Liberation Serif" w:hAnsi="Liberation Serif"/>
+                <w:sz w:val="32"/>
+                <w:szCs w:val="32"/>
+              </w:rPr>
+              <w:t>Hillegersberg/Schiebroek</w:t>
+            </w:r>
+          </w:p>
+        </w:tc>
+        <w:tc>
+          <w:tcPr>
+            <w:tcW w:w="4820" w:type="dxa"/>
+            <w:tcBorders>
+              <w:left w:val="single" w:sz="2" w:space="0" w:color="000000"/>
+              <w:bottom w:val="single" w:sz="2" w:space="0" w:color="000000"/>
+              <w:right w:val="single" w:sz="2" w:space="0" w:color="000000"/>
+              <w:insideH w:val="single" w:sz="2" w:space="0" w:color="000000"/>
+              <w:insideV w:val="single" w:sz="2" w:space="0" w:color="000000"/>
+            </w:tcBorders>
+            <w:shd w:fill="auto" w:val="clear"/>
+            <w:tcMar>
+              <w:left w:w="54" w:type="dxa"/>
+            </w:tcMar>
+          </w:tcPr>
+          <w:p>
+            <w:pPr>
+              <w:pStyle w:val="PreformattedText"/>
+              <w:rPr>
+                <w:rFonts w:ascii="Liberation Serif" w:hAnsi="Liberation Serif"/>
+                <w:sz w:val="32"/>
+                <w:szCs w:val="32"/>
+              </w:rPr>
+            </w:pPr>
+            <w:r>
+              <w:rPr>
+                <w:rFonts w:ascii="Liberation Serif" w:hAnsi="Liberation Serif"/>
+                <w:sz w:val="32"/>
+                <w:szCs w:val="32"/>
+              </w:rPr>
+              <w:t xml:space="preserve">Argonautenweg 23 </w:t>
+            </w:r>
+          </w:p>
+        </w:tc>
+      </w:tr>
+      <w:tr>
+        <w:trPr/>
+        <w:tc>
+          <w:tcPr>
+            <w:tcW w:w="4818" w:type="dxa"/>
+            <w:tcBorders>
+              <w:left w:val="single" w:sz="2" w:space="0" w:color="000000"/>
+              <w:bottom w:val="single" w:sz="2" w:space="0" w:color="000000"/>
+              <w:insideH w:val="single" w:sz="2" w:space="0" w:color="000000"/>
+            </w:tcBorders>
+            <w:shd w:fill="auto" w:val="clear"/>
+            <w:tcMar>
+              <w:left w:w="54" w:type="dxa"/>
+            </w:tcMar>
+          </w:tcPr>
+          <w:p>
+            <w:pPr>
+              <w:pStyle w:val="PreformattedText"/>
+              <w:rPr>
+                <w:rFonts w:ascii="Liberation Serif" w:hAnsi="Liberation Serif"/>
+                <w:sz w:val="32"/>
+                <w:szCs w:val="32"/>
+              </w:rPr>
+            </w:pPr>
+            <w:r>
+              <w:rPr>
+                <w:rFonts w:ascii="Liberation Serif" w:hAnsi="Liberation Serif"/>
+                <w:sz w:val="32"/>
+                <w:szCs w:val="32"/>
+              </w:rPr>
+              <w:t>Hoek van Holland</w:t>
+            </w:r>
+          </w:p>
+        </w:tc>
+        <w:tc>
+          <w:tcPr>
+            <w:tcW w:w="4820" w:type="dxa"/>
+            <w:tcBorders>
+              <w:left w:val="single" w:sz="2" w:space="0" w:color="000000"/>
+              <w:bottom w:val="single" w:sz="2" w:space="0" w:color="000000"/>
+              <w:right w:val="single" w:sz="2" w:space="0" w:color="000000"/>
+              <w:insideH w:val="single" w:sz="2" w:space="0" w:color="000000"/>
+              <w:insideV w:val="single" w:sz="2" w:space="0" w:color="000000"/>
+            </w:tcBorders>
+            <w:shd w:fill="auto" w:val="clear"/>
+            <w:tcMar>
+              <w:left w:w="54" w:type="dxa"/>
+            </w:tcMar>
+          </w:tcPr>
+          <w:p>
+            <w:pPr>
+              <w:pStyle w:val="PreformattedText"/>
+              <w:rPr>
+                <w:rFonts w:ascii="Liberation Serif" w:hAnsi="Liberation Serif"/>
+                <w:sz w:val="32"/>
+                <w:szCs w:val="32"/>
+              </w:rPr>
+            </w:pPr>
+            <w:r>
+              <w:rPr>
+                <w:rFonts w:ascii="Liberation Serif" w:hAnsi="Liberation Serif"/>
+                <w:sz w:val="32"/>
+                <w:szCs w:val="32"/>
+              </w:rPr>
+              <w:t>Mercatorweg 50</w:t>
+            </w:r>
+          </w:p>
+        </w:tc>
+      </w:tr>
+      <w:tr>
+        <w:trPr/>
+        <w:tc>
+          <w:tcPr>
+            <w:tcW w:w="4818" w:type="dxa"/>
+            <w:tcBorders>
+              <w:left w:val="single" w:sz="2" w:space="0" w:color="000000"/>
+              <w:bottom w:val="single" w:sz="2" w:space="0" w:color="000000"/>
+              <w:insideH w:val="single" w:sz="2" w:space="0" w:color="000000"/>
+            </w:tcBorders>
+            <w:shd w:fill="auto" w:val="clear"/>
+            <w:tcMar>
+              <w:left w:w="54" w:type="dxa"/>
+            </w:tcMar>
+          </w:tcPr>
+          <w:p>
+            <w:pPr>
+              <w:pStyle w:val="PreformattedText"/>
+              <w:rPr>
+                <w:rFonts w:ascii="Liberation Serif" w:hAnsi="Liberation Serif"/>
+                <w:sz w:val="32"/>
+                <w:szCs w:val="32"/>
+              </w:rPr>
+            </w:pPr>
+            <w:r>
+              <w:rPr>
+                <w:rFonts w:ascii="Liberation Serif" w:hAnsi="Liberation Serif"/>
+                <w:sz w:val="32"/>
+                <w:szCs w:val="32"/>
+              </w:rPr>
+              <w:t>IJsselmonde</w:t>
+            </w:r>
+          </w:p>
+        </w:tc>
+        <w:tc>
+          <w:tcPr>
+            <w:tcW w:w="4820" w:type="dxa"/>
+            <w:tcBorders>
+              <w:left w:val="single" w:sz="2" w:space="0" w:color="000000"/>
+              <w:bottom w:val="single" w:sz="2" w:space="0" w:color="000000"/>
+              <w:right w:val="single" w:sz="2" w:space="0" w:color="000000"/>
+              <w:insideH w:val="single" w:sz="2" w:space="0" w:color="000000"/>
+              <w:insideV w:val="single" w:sz="2" w:space="0" w:color="000000"/>
+            </w:tcBorders>
+            <w:shd w:fill="auto" w:val="clear"/>
+            <w:tcMar>
+              <w:left w:w="54" w:type="dxa"/>
+            </w:tcMar>
+          </w:tcPr>
+          <w:p>
+            <w:pPr>
+              <w:pStyle w:val="PreformattedText"/>
+              <w:rPr>
+                <w:rFonts w:ascii="Liberation Serif" w:hAnsi="Liberation Serif"/>
+                <w:sz w:val="32"/>
+                <w:szCs w:val="32"/>
+              </w:rPr>
+            </w:pPr>
+            <w:r>
+              <w:rPr>
+                <w:rFonts w:ascii="Liberation Serif" w:hAnsi="Liberation Serif"/>
+                <w:sz w:val="32"/>
+                <w:szCs w:val="32"/>
+              </w:rPr>
+              <w:t xml:space="preserve">Herenwaard 23 </w:t>
+            </w:r>
+          </w:p>
+        </w:tc>
+      </w:tr>
+      <w:tr>
+        <w:trPr/>
+        <w:tc>
+          <w:tcPr>
+            <w:tcW w:w="4818" w:type="dxa"/>
+            <w:tcBorders>
+              <w:left w:val="single" w:sz="2" w:space="0" w:color="000000"/>
+              <w:bottom w:val="single" w:sz="2" w:space="0" w:color="000000"/>
+              <w:insideH w:val="single" w:sz="2" w:space="0" w:color="000000"/>
+            </w:tcBorders>
+            <w:shd w:fill="auto" w:val="clear"/>
+            <w:tcMar>
+              <w:left w:w="54" w:type="dxa"/>
+            </w:tcMar>
+          </w:tcPr>
+          <w:p>
+            <w:pPr>
+              <w:pStyle w:val="PreformattedText"/>
+              <w:rPr>
+                <w:rFonts w:ascii="Liberation Serif" w:hAnsi="Liberation Serif"/>
+                <w:sz w:val="32"/>
+                <w:szCs w:val="32"/>
+              </w:rPr>
+            </w:pPr>
+            <w:r>
+              <w:rPr>
+                <w:rFonts w:ascii="Liberation Serif" w:hAnsi="Liberation Serif"/>
+                <w:sz w:val="32"/>
+                <w:szCs w:val="32"/>
+              </w:rPr>
+              <w:t>Kralingen/Crooswijk</w:t>
+            </w:r>
+          </w:p>
+        </w:tc>
+        <w:tc>
+          <w:tcPr>
+            <w:tcW w:w="4820" w:type="dxa"/>
+            <w:tcBorders>
+              <w:left w:val="single" w:sz="2" w:space="0" w:color="000000"/>
+              <w:bottom w:val="single" w:sz="2" w:space="0" w:color="000000"/>
+              <w:right w:val="single" w:sz="2" w:space="0" w:color="000000"/>
+              <w:insideH w:val="single" w:sz="2" w:space="0" w:color="000000"/>
+              <w:insideV w:val="single" w:sz="2" w:space="0" w:color="000000"/>
+            </w:tcBorders>
+            <w:shd w:fill="auto" w:val="clear"/>
+            <w:tcMar>
+              <w:left w:w="54" w:type="dxa"/>
+            </w:tcMar>
+          </w:tcPr>
+          <w:p>
+            <w:pPr>
+              <w:pStyle w:val="PreformattedText"/>
+              <w:rPr>
+                <w:rFonts w:ascii="Liberation Serif" w:hAnsi="Liberation Serif"/>
+                <w:sz w:val="32"/>
+                <w:szCs w:val="32"/>
+              </w:rPr>
+            </w:pPr>
+            <w:r>
+              <w:rPr>
+                <w:rFonts w:ascii="Liberation Serif" w:hAnsi="Liberation Serif"/>
+                <w:sz w:val="32"/>
+                <w:szCs w:val="32"/>
+              </w:rPr>
+              <w:t xml:space="preserve">Oostzeedijk 276 </w:t>
+            </w:r>
+          </w:p>
+        </w:tc>
+      </w:tr>
+      <w:tr>
+        <w:trPr/>
+        <w:tc>
+          <w:tcPr>
+            <w:tcW w:w="4818" w:type="dxa"/>
+            <w:tcBorders>
+              <w:left w:val="single" w:sz="2" w:space="0" w:color="000000"/>
+              <w:bottom w:val="single" w:sz="2" w:space="0" w:color="000000"/>
+              <w:insideH w:val="single" w:sz="2" w:space="0" w:color="000000"/>
+            </w:tcBorders>
+            <w:shd w:fill="auto" w:val="clear"/>
+            <w:tcMar>
+              <w:left w:w="54" w:type="dxa"/>
+            </w:tcMar>
+          </w:tcPr>
+          <w:p>
+            <w:pPr>
+              <w:pStyle w:val="PreformattedText"/>
+              <w:rPr>
+                <w:rFonts w:ascii="Liberation Serif" w:hAnsi="Liberation Serif"/>
+                <w:sz w:val="32"/>
+                <w:szCs w:val="32"/>
+              </w:rPr>
+            </w:pPr>
+            <w:r>
+              <w:rPr>
+                <w:rFonts w:ascii="Liberation Serif" w:hAnsi="Liberation Serif"/>
+                <w:sz w:val="32"/>
+                <w:szCs w:val="32"/>
+              </w:rPr>
+              <w:t>Noord</w:t>
+            </w:r>
+          </w:p>
+        </w:tc>
+        <w:tc>
+          <w:tcPr>
+            <w:tcW w:w="4820" w:type="dxa"/>
+            <w:tcBorders>
+              <w:left w:val="single" w:sz="2" w:space="0" w:color="000000"/>
+              <w:bottom w:val="single" w:sz="2" w:space="0" w:color="000000"/>
+              <w:right w:val="single" w:sz="2" w:space="0" w:color="000000"/>
+              <w:insideH w:val="single" w:sz="2" w:space="0" w:color="000000"/>
+              <w:insideV w:val="single" w:sz="2" w:space="0" w:color="000000"/>
+            </w:tcBorders>
+            <w:shd w:fill="auto" w:val="clear"/>
+            <w:tcMar>
+              <w:left w:w="54" w:type="dxa"/>
+            </w:tcMar>
+          </w:tcPr>
+          <w:p>
+            <w:pPr>
+              <w:pStyle w:val="PreformattedText"/>
+              <w:rPr>
+                <w:rFonts w:ascii="Liberation Serif" w:hAnsi="Liberation Serif"/>
+                <w:sz w:val="32"/>
+                <w:szCs w:val="32"/>
+              </w:rPr>
+            </w:pPr>
+            <w:r>
+              <w:rPr>
+                <w:rFonts w:ascii="Liberation Serif" w:hAnsi="Liberation Serif"/>
+                <w:sz w:val="32"/>
+                <w:szCs w:val="32"/>
+              </w:rPr>
+              <w:t>Eudokiaplein 35</w:t>
+            </w:r>
+          </w:p>
+        </w:tc>
+      </w:tr>
+      <w:tr>
+        <w:trPr/>
+        <w:tc>
+          <w:tcPr>
+            <w:tcW w:w="4818" w:type="dxa"/>
+            <w:tcBorders>
+              <w:left w:val="single" w:sz="2" w:space="0" w:color="000000"/>
+              <w:bottom w:val="single" w:sz="2" w:space="0" w:color="000000"/>
+              <w:insideH w:val="single" w:sz="2" w:space="0" w:color="000000"/>
+            </w:tcBorders>
+            <w:shd w:fill="auto" w:val="clear"/>
+            <w:tcMar>
+              <w:left w:w="54" w:type="dxa"/>
+            </w:tcMar>
+          </w:tcPr>
+          <w:p>
+            <w:pPr>
+              <w:pStyle w:val="PreformattedText"/>
+              <w:rPr>
+                <w:rFonts w:ascii="Liberation Serif" w:hAnsi="Liberation Serif"/>
+                <w:sz w:val="32"/>
+                <w:szCs w:val="32"/>
+              </w:rPr>
+            </w:pPr>
+            <w:r>
+              <w:rPr>
+                <w:rFonts w:ascii="Liberation Serif" w:hAnsi="Liberation Serif"/>
+                <w:sz w:val="32"/>
+                <w:szCs w:val="32"/>
+              </w:rPr>
+              <w:t>Prins-Alexander</w:t>
+            </w:r>
+          </w:p>
+        </w:tc>
+        <w:tc>
+          <w:tcPr>
+            <w:tcW w:w="4820" w:type="dxa"/>
+            <w:tcBorders>
+              <w:left w:val="single" w:sz="2" w:space="0" w:color="000000"/>
+              <w:bottom w:val="single" w:sz="2" w:space="0" w:color="000000"/>
+              <w:right w:val="single" w:sz="2" w:space="0" w:color="000000"/>
+              <w:insideH w:val="single" w:sz="2" w:space="0" w:color="000000"/>
+              <w:insideV w:val="single" w:sz="2" w:space="0" w:color="000000"/>
+            </w:tcBorders>
+            <w:shd w:fill="auto" w:val="clear"/>
+            <w:tcMar>
+              <w:left w:w="54" w:type="dxa"/>
+            </w:tcMar>
+          </w:tcPr>
+          <w:p>
+            <w:pPr>
+              <w:pStyle w:val="PreformattedText"/>
+              <w:rPr>
+                <w:rFonts w:ascii="Liberation Serif" w:hAnsi="Liberation Serif"/>
+                <w:sz w:val="32"/>
+                <w:szCs w:val="32"/>
+              </w:rPr>
+            </w:pPr>
+            <w:r>
+              <w:rPr>
+                <w:rFonts w:ascii="Liberation Serif" w:hAnsi="Liberation Serif"/>
+                <w:sz w:val="32"/>
+                <w:szCs w:val="32"/>
+              </w:rPr>
+              <w:t>Prins Alexanderplein 21</w:t>
+            </w:r>
+          </w:p>
+        </w:tc>
+      </w:tr>
+    </w:tbl>
+    <w:p>
+      <w:pPr>
+        <w:pStyle w:val="PreformattedText"/>
+        <w:rPr>
+          <w:rFonts w:ascii="Liberation Serif" w:hAnsi="Liberation Serif"/>
+          <w:sz w:val="32"/>
+          <w:szCs w:val="32"/>
+        </w:rPr>
+      </w:pPr>
+      <w:r>
+        <w:rPr>
+          <w:rFonts w:ascii="Liberation Serif" w:hAnsi="Liberation Serif"/>
+          <w:sz w:val="32"/>
+          <w:szCs w:val="32"/>
+        </w:rPr>
       </w:r>
     </w:p>
     <w:p>
@@ -6113,6 +7487,70 @@
       <w:rFonts w:cs="OpenSymbol"/>
     </w:rPr>
   </w:style>
+  <w:style w:type="character" w:styleId="ListLabel10">
+    <w:name w:val="ListLabel 10"/>
+    <w:qFormat/>
+    <w:rPr>
+      <w:rFonts w:cs="OpenSymbol"/>
+      <w:sz w:val="26"/>
+    </w:rPr>
+  </w:style>
+  <w:style w:type="character" w:styleId="ListLabel11">
+    <w:name w:val="ListLabel 11"/>
+    <w:qFormat/>
+    <w:rPr>
+      <w:rFonts w:cs="OpenSymbol"/>
+    </w:rPr>
+  </w:style>
+  <w:style w:type="character" w:styleId="ListLabel12">
+    <w:name w:val="ListLabel 12"/>
+    <w:qFormat/>
+    <w:rPr>
+      <w:rFonts w:cs="OpenSymbol"/>
+    </w:rPr>
+  </w:style>
+  <w:style w:type="character" w:styleId="ListLabel13">
+    <w:name w:val="ListLabel 13"/>
+    <w:qFormat/>
+    <w:rPr>
+      <w:rFonts w:cs="OpenSymbol"/>
+    </w:rPr>
+  </w:style>
+  <w:style w:type="character" w:styleId="ListLabel14">
+    <w:name w:val="ListLabel 14"/>
+    <w:qFormat/>
+    <w:rPr>
+      <w:rFonts w:cs="OpenSymbol"/>
+    </w:rPr>
+  </w:style>
+  <w:style w:type="character" w:styleId="ListLabel15">
+    <w:name w:val="ListLabel 15"/>
+    <w:qFormat/>
+    <w:rPr>
+      <w:rFonts w:cs="OpenSymbol"/>
+    </w:rPr>
+  </w:style>
+  <w:style w:type="character" w:styleId="ListLabel16">
+    <w:name w:val="ListLabel 16"/>
+    <w:qFormat/>
+    <w:rPr>
+      <w:rFonts w:cs="OpenSymbol"/>
+    </w:rPr>
+  </w:style>
+  <w:style w:type="character" w:styleId="ListLabel17">
+    <w:name w:val="ListLabel 17"/>
+    <w:qFormat/>
+    <w:rPr>
+      <w:rFonts w:cs="OpenSymbol"/>
+    </w:rPr>
+  </w:style>
+  <w:style w:type="character" w:styleId="ListLabel18">
+    <w:name w:val="ListLabel 18"/>
+    <w:qFormat/>
+    <w:rPr>
+      <w:rFonts w:cs="OpenSymbol"/>
+    </w:rPr>
+  </w:style>
   <w:style w:type="paragraph" w:styleId="Heading">
     <w:name w:val="Heading"/>
     <w:basedOn w:val="Normal"/>
@@ -6199,5 +7637,18 @@
     <w:pPr/>
     <w:rPr/>
   </w:style>
+  <w:style w:type="paragraph" w:styleId="PreformattedText">
+    <w:name w:val="Preformatted Text"/>
+    <w:basedOn w:val="Normal"/>
+    <w:qFormat/>
+    <w:pPr>
+      <w:spacing w:before="0" w:after="0"/>
+    </w:pPr>
+    <w:rPr>
+      <w:rFonts w:ascii="Liberation Mono" w:hAnsi="Liberation Mono" w:eastAsia="Courier New" w:cs="Liberation Mono"/>
+      <w:sz w:val="20"/>
+      <w:szCs w:val="20"/>
+    </w:rPr>
+  </w:style>
 </w:styles>
 </file>
</xml_diff>

<commit_message>
edits to existing files
</commit_message>
<xml_diff>
--- a/Overige9.docx
+++ b/Overige9.docx
@@ -272,34 +272,33 @@
           <w:sz w:val="26"/>
           <w:szCs w:val="26"/>
         </w:rPr>
-        <w:t>- TFT = Tegenprestatie =&gt; (Prestatie010)</w:t>
-      </w:r>
-      <w:r>
-        <w:rPr>
-          <w:sz w:val="26"/>
-          <w:szCs w:val="26"/>
-        </w:rPr>
-        <w:t xml:space="preserve"> </w:t>
-      </w:r>
-    </w:p>
-    <w:p>
-      <w:pPr>
-        <w:pStyle w:val="Normal"/>
-        <w:rPr/>
-      </w:pPr>
-      <w:r>
-        <w:rPr>
-          <w:sz w:val="26"/>
-          <w:szCs w:val="26"/>
-        </w:rPr>
-        <w:t>-</w:t>
-      </w:r>
-      <w:r>
-        <w:rPr>
-          <w:sz w:val="26"/>
-          <w:szCs w:val="26"/>
-        </w:rPr>
-        <w:t xml:space="preserve"> WMO = Wet Maatschappelijke Ondersteuning</w:t>
+        <w:t xml:space="preserve">- TFT = Tegenprestatie =&gt; (Prestatie010) </w:t>
+      </w:r>
+    </w:p>
+    <w:p>
+      <w:pPr>
+        <w:pStyle w:val="Normal"/>
+        <w:rPr/>
+      </w:pPr>
+      <w:r>
+        <w:rPr>
+          <w:sz w:val="26"/>
+          <w:szCs w:val="26"/>
+        </w:rPr>
+        <w:t>- WMO = Wet Maatschappelijke Ondersteuning</w:t>
+      </w:r>
+    </w:p>
+    <w:p>
+      <w:pPr>
+        <w:pStyle w:val="Normal"/>
+        <w:rPr/>
+      </w:pPr>
+      <w:r>
+        <w:rPr>
+          <w:sz w:val="26"/>
+          <w:szCs w:val="26"/>
+        </w:rPr>
+        <w:t>- WWvGZ = Wet Verplichte Geestelijke Gezondheidszorg</w:t>
       </w:r>
     </w:p>
     <w:p>
@@ -695,14 +694,7 @@
           <w:sz w:val="24"/>
           <w:szCs w:val="24"/>
         </w:rPr>
-        <w:t xml:space="preserve">- </w:t>
-      </w:r>
-      <w:r>
-        <w:rPr>
-          <w:sz w:val="24"/>
-          <w:szCs w:val="24"/>
-        </w:rPr>
-        <w:t>Verkeerd verbonden</w:t>
+        <w:t>- Verkeerd verbonden</w:t>
       </w:r>
     </w:p>
     <w:p>
@@ -864,10 +856,31 @@
     <w:p>
       <w:pPr>
         <w:pStyle w:val="Normal"/>
-        <w:rPr>
-          <w:sz w:val="26"/>
-          <w:szCs w:val="26"/>
-        </w:rPr>
+        <w:rPr/>
+      </w:pPr>
+      <w:r>
+        <w:rPr>
+          <w:b/>
+          <w:bCs/>
+          <w:sz w:val="24"/>
+          <w:szCs w:val="24"/>
+        </w:rPr>
+        <w:t xml:space="preserve">- </w:t>
+      </w:r>
+      <w:r>
+        <w:rPr>
+          <w:b w:val="false"/>
+          <w:bCs w:val="false"/>
+          <w:sz w:val="24"/>
+          <w:szCs w:val="24"/>
+        </w:rPr>
+        <w:t>Bestuurlijke informatie</w:t>
+      </w:r>
+    </w:p>
+    <w:p>
+      <w:pPr>
+        <w:pStyle w:val="Normal"/>
+        <w:rPr/>
       </w:pPr>
       <w:r>
         <w:rPr>
@@ -875,6 +888,20 @@
           <w:szCs w:val="24"/>
         </w:rPr>
         <w:t>- Bouwinspecteur</w:t>
+      </w:r>
+      <w:r>
+        <w:rPr>
+          <w:sz w:val="26"/>
+          <w:szCs w:val="26"/>
+        </w:rPr>
+        <w:t xml:space="preserve"> &lt;=&gt; </w:t>
+      </w:r>
+      <w:r>
+        <w:rPr>
+          <w:sz w:val="24"/>
+          <w:szCs w:val="24"/>
+        </w:rPr>
+        <w:t>Burenakkoord</w:t>
       </w:r>
     </w:p>
     <w:p>
@@ -1605,6 +1632,19 @@
           <w:szCs w:val="24"/>
         </w:rPr>
         <w:t>- Zoektocht naar uit het oog verloren familie/vrienden (uittreksel BRP)</w:t>
+      </w:r>
+    </w:p>
+    <w:p>
+      <w:pPr>
+        <w:pStyle w:val="Normal"/>
+        <w:rPr/>
+      </w:pPr>
+      <w:r>
+        <w:rPr>
+          <w:sz w:val="24"/>
+          <w:szCs w:val="24"/>
+        </w:rPr>
+        <w:t>- Gebruikers van de basisregistratie (Rijksoverheid)</w:t>
       </w:r>
     </w:p>
     <w:p>
@@ -1640,7 +1680,7 @@
       <w:tblPr>
         <w:tblW w:w="9638" w:type="dxa"/>
         <w:jc w:val="left"/>
-        <w:tblInd w:w="-11" w:type="dxa"/>
+        <w:tblInd w:w="-13" w:type="dxa"/>
         <w:tblBorders>
           <w:top w:val="single" w:sz="2" w:space="0" w:color="000001"/>
           <w:left w:val="single" w:sz="2" w:space="0" w:color="000001"/>
@@ -1770,7 +1810,7 @@
       <w:tblPr>
         <w:tblW w:w="9638" w:type="dxa"/>
         <w:jc w:val="left"/>
-        <w:tblInd w:w="-11" w:type="dxa"/>
+        <w:tblInd w:w="-13" w:type="dxa"/>
         <w:tblBorders>
           <w:top w:val="single" w:sz="2" w:space="0" w:color="000001"/>
           <w:left w:val="single" w:sz="2" w:space="0" w:color="000001"/>
@@ -1952,7 +1992,7 @@
       <w:tblPr>
         <w:tblW w:w="9638" w:type="dxa"/>
         <w:jc w:val="left"/>
-        <w:tblInd w:w="-11" w:type="dxa"/>
+        <w:tblInd w:w="-13" w:type="dxa"/>
         <w:tblBorders>
           <w:top w:val="single" w:sz="2" w:space="0" w:color="000001"/>
           <w:left w:val="single" w:sz="2" w:space="0" w:color="000001"/>
@@ -2531,7 +2571,10 @@
         </w:rPr>
       </w:pPr>
       <w:r>
-        <w:rPr/>
+        <w:rPr>
+          <w:sz w:val="26"/>
+          <w:szCs w:val="26"/>
+        </w:rPr>
       </w:r>
     </w:p>
     <w:p>
@@ -3172,6 +3215,36 @@
     <w:p>
       <w:pPr>
         <w:pStyle w:val="Normal"/>
+        <w:rPr>
+          <w:b/>
+          <w:b/>
+          <w:bCs/>
+          <w:sz w:val="26"/>
+          <w:szCs w:val="26"/>
+        </w:rPr>
+      </w:pPr>
+      <w:r>
+        <w:rPr/>
+      </w:r>
+    </w:p>
+    <w:p>
+      <w:pPr>
+        <w:pStyle w:val="Normal"/>
+        <w:rPr>
+          <w:b/>
+          <w:b/>
+          <w:bCs/>
+          <w:sz w:val="26"/>
+          <w:szCs w:val="26"/>
+        </w:rPr>
+      </w:pPr>
+      <w:r>
+        <w:rPr/>
+      </w:r>
+    </w:p>
+    <w:p>
+      <w:pPr>
+        <w:pStyle w:val="Normal"/>
         <w:rPr/>
       </w:pPr>
       <w:r>
@@ -3279,7 +3352,7 @@
       <w:tblPr>
         <w:tblW w:w="7894" w:type="dxa"/>
         <w:jc w:val="left"/>
-        <w:tblInd w:w="-33" w:type="dxa"/>
+        <w:tblInd w:w="-43" w:type="dxa"/>
         <w:tblBorders>
           <w:top w:val="single" w:sz="8" w:space="0" w:color="00000A"/>
           <w:left w:val="single" w:sz="8" w:space="0" w:color="00000A"/>
@@ -4684,7 +4757,7 @@
       <w:tblPr>
         <w:tblW w:w="9638" w:type="dxa"/>
         <w:jc w:val="left"/>
-        <w:tblInd w:w="30" w:type="dxa"/>
+        <w:tblInd w:w="28" w:type="dxa"/>
         <w:tblBorders>
           <w:top w:val="single" w:sz="2" w:space="0" w:color="000001"/>
           <w:left w:val="single" w:sz="2" w:space="0" w:color="000001"/>
@@ -4693,7 +4766,7 @@
         </w:tblBorders>
         <w:tblCellMar>
           <w:top w:w="55" w:type="dxa"/>
-          <w:left w:w="21" w:type="dxa"/>
+          <w:left w:w="18" w:type="dxa"/>
           <w:bottom w:w="55" w:type="dxa"/>
           <w:right w:w="55" w:type="dxa"/>
         </w:tblCellMar>
@@ -4701,8 +4774,8 @@
       <w:tblGrid>
         <w:gridCol w:w="2409"/>
         <w:gridCol w:w="2410"/>
-        <w:gridCol w:w="2419"/>
-        <w:gridCol w:w="2399"/>
+        <w:gridCol w:w="2420"/>
+        <w:gridCol w:w="2398"/>
       </w:tblGrid>
       <w:tr>
         <w:trPr/>
@@ -4717,7 +4790,7 @@
             </w:tcBorders>
             <w:shd w:fill="auto" w:val="clear"/>
             <w:tcMar>
-              <w:left w:w="21" w:type="dxa"/>
+              <w:left w:w="18" w:type="dxa"/>
             </w:tcMar>
           </w:tcPr>
           <w:p>
@@ -4742,7 +4815,7 @@
             </w:tcBorders>
             <w:shd w:fill="auto" w:val="clear"/>
             <w:tcMar>
-              <w:left w:w="21" w:type="dxa"/>
+              <w:left w:w="18" w:type="dxa"/>
             </w:tcMar>
           </w:tcPr>
           <w:p>
@@ -4768,7 +4841,7 @@
         </w:tc>
         <w:tc>
           <w:tcPr>
-            <w:tcW w:w="2419" w:type="dxa"/>
+            <w:tcW w:w="2420" w:type="dxa"/>
             <w:tcBorders>
               <w:top w:val="single" w:sz="2" w:space="0" w:color="000001"/>
               <w:left w:val="single" w:sz="2" w:space="0" w:color="000001"/>
@@ -4777,7 +4850,7 @@
             </w:tcBorders>
             <w:shd w:fill="auto" w:val="clear"/>
             <w:tcMar>
-              <w:left w:w="21" w:type="dxa"/>
+              <w:left w:w="18" w:type="dxa"/>
             </w:tcMar>
           </w:tcPr>
           <w:p>
@@ -4803,7 +4876,7 @@
         </w:tc>
         <w:tc>
           <w:tcPr>
-            <w:tcW w:w="2399" w:type="dxa"/>
+            <w:tcW w:w="2398" w:type="dxa"/>
             <w:tcBorders>
               <w:top w:val="single" w:sz="2" w:space="0" w:color="000001"/>
               <w:left w:val="single" w:sz="2" w:space="0" w:color="000001"/>
@@ -4814,7 +4887,7 @@
             </w:tcBorders>
             <w:shd w:fill="auto" w:val="clear"/>
             <w:tcMar>
-              <w:left w:w="21" w:type="dxa"/>
+              <w:left w:w="18" w:type="dxa"/>
             </w:tcMar>
           </w:tcPr>
           <w:p>
@@ -4872,7 +4945,7 @@
             </w:tcBorders>
             <w:shd w:fill="auto" w:val="clear"/>
             <w:tcMar>
-              <w:left w:w="21" w:type="dxa"/>
+              <w:left w:w="18" w:type="dxa"/>
             </w:tcMar>
           </w:tcPr>
           <w:p>
@@ -4917,7 +4990,7 @@
             </w:tcBorders>
             <w:shd w:fill="auto" w:val="clear"/>
             <w:tcMar>
-              <w:left w:w="21" w:type="dxa"/>
+              <w:left w:w="18" w:type="dxa"/>
             </w:tcMar>
           </w:tcPr>
           <w:p>
@@ -4933,7 +5006,7 @@
         </w:tc>
         <w:tc>
           <w:tcPr>
-            <w:tcW w:w="2419" w:type="dxa"/>
+            <w:tcW w:w="2420" w:type="dxa"/>
             <w:tcBorders>
               <w:top w:val="single" w:sz="2" w:space="0" w:color="000001"/>
               <w:left w:val="single" w:sz="2" w:space="0" w:color="000001"/>
@@ -4942,7 +5015,7 @@
             </w:tcBorders>
             <w:shd w:fill="auto" w:val="clear"/>
             <w:tcMar>
-              <w:left w:w="21" w:type="dxa"/>
+              <w:left w:w="18" w:type="dxa"/>
             </w:tcMar>
           </w:tcPr>
           <w:p>
@@ -4958,7 +5031,7 @@
         </w:tc>
         <w:tc>
           <w:tcPr>
-            <w:tcW w:w="2399" w:type="dxa"/>
+            <w:tcW w:w="2398" w:type="dxa"/>
             <w:tcBorders>
               <w:top w:val="single" w:sz="2" w:space="0" w:color="000001"/>
               <w:left w:val="single" w:sz="2" w:space="0" w:color="000001"/>
@@ -4969,7 +5042,7 @@
             </w:tcBorders>
             <w:shd w:fill="auto" w:val="clear"/>
             <w:tcMar>
-              <w:left w:w="21" w:type="dxa"/>
+              <w:left w:w="18" w:type="dxa"/>
             </w:tcMar>
           </w:tcPr>
           <w:p>
@@ -5007,7 +5080,7 @@
             </w:tcBorders>
             <w:shd w:fill="auto" w:val="clear"/>
             <w:tcMar>
-              <w:left w:w="21" w:type="dxa"/>
+              <w:left w:w="18" w:type="dxa"/>
             </w:tcMar>
           </w:tcPr>
           <w:p>
@@ -5052,7 +5125,7 @@
             </w:tcBorders>
             <w:shd w:fill="auto" w:val="clear"/>
             <w:tcMar>
-              <w:left w:w="21" w:type="dxa"/>
+              <w:left w:w="18" w:type="dxa"/>
             </w:tcMar>
           </w:tcPr>
           <w:p>
@@ -5068,7 +5141,7 @@
         </w:tc>
         <w:tc>
           <w:tcPr>
-            <w:tcW w:w="2419" w:type="dxa"/>
+            <w:tcW w:w="2420" w:type="dxa"/>
             <w:tcBorders>
               <w:top w:val="single" w:sz="2" w:space="0" w:color="000001"/>
               <w:left w:val="single" w:sz="2" w:space="0" w:color="000001"/>
@@ -5077,7 +5150,7 @@
             </w:tcBorders>
             <w:shd w:fill="auto" w:val="clear"/>
             <w:tcMar>
-              <w:left w:w="21" w:type="dxa"/>
+              <w:left w:w="18" w:type="dxa"/>
             </w:tcMar>
           </w:tcPr>
           <w:p>
@@ -5093,7 +5166,7 @@
         </w:tc>
         <w:tc>
           <w:tcPr>
-            <w:tcW w:w="2399" w:type="dxa"/>
+            <w:tcW w:w="2398" w:type="dxa"/>
             <w:tcBorders>
               <w:top w:val="single" w:sz="2" w:space="0" w:color="000001"/>
               <w:left w:val="single" w:sz="2" w:space="0" w:color="000001"/>
@@ -5104,7 +5177,7 @@
             </w:tcBorders>
             <w:shd w:fill="auto" w:val="clear"/>
             <w:tcMar>
-              <w:left w:w="21" w:type="dxa"/>
+              <w:left w:w="18" w:type="dxa"/>
             </w:tcMar>
           </w:tcPr>
           <w:p>
@@ -5142,7 +5215,7 @@
             </w:tcBorders>
             <w:shd w:fill="auto" w:val="clear"/>
             <w:tcMar>
-              <w:left w:w="21" w:type="dxa"/>
+              <w:left w:w="18" w:type="dxa"/>
             </w:tcMar>
           </w:tcPr>
           <w:p>
@@ -5167,7 +5240,7 @@
             </w:tcBorders>
             <w:shd w:fill="auto" w:val="clear"/>
             <w:tcMar>
-              <w:left w:w="21" w:type="dxa"/>
+              <w:left w:w="18" w:type="dxa"/>
             </w:tcMar>
           </w:tcPr>
           <w:p>
@@ -5239,7 +5312,7 @@
         </w:tc>
         <w:tc>
           <w:tcPr>
-            <w:tcW w:w="2419" w:type="dxa"/>
+            <w:tcW w:w="2420" w:type="dxa"/>
             <w:tcBorders>
               <w:top w:val="single" w:sz="2" w:space="0" w:color="000001"/>
               <w:left w:val="single" w:sz="2" w:space="0" w:color="000001"/>
@@ -5248,7 +5321,7 @@
             </w:tcBorders>
             <w:shd w:fill="auto" w:val="clear"/>
             <w:tcMar>
-              <w:left w:w="21" w:type="dxa"/>
+              <w:left w:w="18" w:type="dxa"/>
             </w:tcMar>
           </w:tcPr>
           <w:p>
@@ -5274,7 +5347,7 @@
         </w:tc>
         <w:tc>
           <w:tcPr>
-            <w:tcW w:w="2399" w:type="dxa"/>
+            <w:tcW w:w="2398" w:type="dxa"/>
             <w:tcBorders>
               <w:top w:val="single" w:sz="2" w:space="0" w:color="000001"/>
               <w:left w:val="single" w:sz="2" w:space="0" w:color="000001"/>
@@ -5285,7 +5358,7 @@
             </w:tcBorders>
             <w:shd w:fill="auto" w:val="clear"/>
             <w:tcMar>
-              <w:left w:w="21" w:type="dxa"/>
+              <w:left w:w="18" w:type="dxa"/>
             </w:tcMar>
           </w:tcPr>
           <w:p>
@@ -5471,77 +5544,6 @@
     </w:p>
     <w:p>
       <w:pPr>
-        <w:pStyle w:val="Normal"/>
-        <w:rPr/>
-      </w:pPr>
-      <w:r>
-        <w:rPr/>
-      </w:r>
-    </w:p>
-    <w:p>
-      <w:pPr>
-        <w:pStyle w:val="Normal"/>
-        <w:rPr/>
-      </w:pPr>
-      <w:r>
-        <w:rPr/>
-      </w:r>
-    </w:p>
-    <w:p>
-      <w:pPr>
-        <w:pStyle w:val="Normal"/>
-        <w:rPr/>
-      </w:pPr>
-      <w:r>
-        <w:rPr/>
-      </w:r>
-    </w:p>
-    <w:p>
-      <w:pPr>
-        <w:pStyle w:val="Normal"/>
-        <w:rPr/>
-      </w:pPr>
-      <w:r>
-        <w:rPr/>
-      </w:r>
-    </w:p>
-    <w:p>
-      <w:pPr>
-        <w:pStyle w:val="Normal"/>
-        <w:rPr/>
-      </w:pPr>
-      <w:r>
-        <w:rPr/>
-      </w:r>
-    </w:p>
-    <w:p>
-      <w:pPr>
-        <w:pStyle w:val="Normal"/>
-        <w:rPr/>
-      </w:pPr>
-      <w:r>
-        <w:rPr/>
-      </w:r>
-    </w:p>
-    <w:p>
-      <w:pPr>
-        <w:pStyle w:val="PreformattedText"/>
-        <w:rPr>
-          <w:rFonts w:ascii="Liberation Serif" w:hAnsi="Liberation Serif"/>
-          <w:sz w:val="24"/>
-          <w:szCs w:val="24"/>
-        </w:rPr>
-      </w:pPr>
-      <w:r>
-        <w:rPr>
-          <w:rFonts w:ascii="Liberation Serif" w:hAnsi="Liberation Serif"/>
-          <w:sz w:val="24"/>
-          <w:szCs w:val="24"/>
-        </w:rPr>
-      </w:r>
-    </w:p>
-    <w:p>
-      <w:pPr>
         <w:pStyle w:val="PreformattedText"/>
         <w:rPr>
           <w:rFonts w:ascii="Liberation Serif" w:hAnsi="Liberation Serif"/>
@@ -5584,7 +5586,7 @@
       <w:tblPr>
         <w:tblW w:w="9638" w:type="dxa"/>
         <w:jc w:val="left"/>
-        <w:tblInd w:w="50" w:type="dxa"/>
+        <w:tblInd w:w="47" w:type="dxa"/>
         <w:tblBorders>
           <w:top w:val="single" w:sz="2" w:space="0" w:color="000001"/>
           <w:left w:val="single" w:sz="2" w:space="0" w:color="000001"/>
@@ -5593,7 +5595,7 @@
         </w:tblBorders>
         <w:tblCellMar>
           <w:top w:w="55" w:type="dxa"/>
-          <w:left w:w="48" w:type="dxa"/>
+          <w:left w:w="45" w:type="dxa"/>
           <w:bottom w:w="55" w:type="dxa"/>
           <w:right w:w="55" w:type="dxa"/>
         </w:tblCellMar>
@@ -5615,7 +5617,7 @@
             </w:tcBorders>
             <w:shd w:fill="auto" w:val="clear"/>
             <w:tcMar>
-              <w:left w:w="48" w:type="dxa"/>
+              <w:left w:w="45" w:type="dxa"/>
             </w:tcMar>
           </w:tcPr>
           <w:p>
@@ -5650,7 +5652,7 @@
             </w:tcBorders>
             <w:shd w:fill="auto" w:val="clear"/>
             <w:tcMar>
-              <w:left w:w="48" w:type="dxa"/>
+              <w:left w:w="45" w:type="dxa"/>
             </w:tcMar>
           </w:tcPr>
           <w:p>
@@ -5686,7 +5688,7 @@
             </w:tcBorders>
             <w:shd w:fill="auto" w:val="clear"/>
             <w:tcMar>
-              <w:left w:w="48" w:type="dxa"/>
+              <w:left w:w="45" w:type="dxa"/>
             </w:tcMar>
           </w:tcPr>
           <w:p>
@@ -5721,7 +5723,7 @@
             </w:tcBorders>
             <w:shd w:fill="auto" w:val="clear"/>
             <w:tcMar>
-              <w:left w:w="48" w:type="dxa"/>
+              <w:left w:w="45" w:type="dxa"/>
             </w:tcMar>
           </w:tcPr>
           <w:p>
@@ -5756,7 +5758,7 @@
             </w:tcBorders>
             <w:shd w:fill="auto" w:val="clear"/>
             <w:tcMar>
-              <w:left w:w="48" w:type="dxa"/>
+              <w:left w:w="45" w:type="dxa"/>
             </w:tcMar>
           </w:tcPr>
           <w:p>
@@ -5791,7 +5793,7 @@
             </w:tcBorders>
             <w:shd w:fill="auto" w:val="clear"/>
             <w:tcMar>
-              <w:left w:w="48" w:type="dxa"/>
+              <w:left w:w="45" w:type="dxa"/>
             </w:tcMar>
           </w:tcPr>
           <w:p>
@@ -5827,7 +5829,7 @@
             </w:tcBorders>
             <w:shd w:fill="auto" w:val="clear"/>
             <w:tcMar>
-              <w:left w:w="48" w:type="dxa"/>
+              <w:left w:w="45" w:type="dxa"/>
             </w:tcMar>
           </w:tcPr>
           <w:p>
@@ -5862,7 +5864,7 @@
             </w:tcBorders>
             <w:shd w:fill="auto" w:val="clear"/>
             <w:tcMar>
-              <w:left w:w="48" w:type="dxa"/>
+              <w:left w:w="45" w:type="dxa"/>
             </w:tcMar>
           </w:tcPr>
           <w:p>
@@ -5898,7 +5900,7 @@
             </w:tcBorders>
             <w:shd w:fill="auto" w:val="clear"/>
             <w:tcMar>
-              <w:left w:w="48" w:type="dxa"/>
+              <w:left w:w="45" w:type="dxa"/>
             </w:tcMar>
           </w:tcPr>
           <w:p>
@@ -5933,7 +5935,7 @@
             </w:tcBorders>
             <w:shd w:fill="auto" w:val="clear"/>
             <w:tcMar>
-              <w:left w:w="48" w:type="dxa"/>
+              <w:left w:w="45" w:type="dxa"/>
             </w:tcMar>
           </w:tcPr>
           <w:p>
@@ -5969,7 +5971,7 @@
             </w:tcBorders>
             <w:shd w:fill="auto" w:val="clear"/>
             <w:tcMar>
-              <w:left w:w="48" w:type="dxa"/>
+              <w:left w:w="45" w:type="dxa"/>
             </w:tcMar>
           </w:tcPr>
           <w:p>
@@ -6004,7 +6006,7 @@
             </w:tcBorders>
             <w:shd w:fill="auto" w:val="clear"/>
             <w:tcMar>
-              <w:left w:w="48" w:type="dxa"/>
+              <w:left w:w="45" w:type="dxa"/>
             </w:tcMar>
           </w:tcPr>
           <w:p>
@@ -6040,7 +6042,7 @@
             </w:tcBorders>
             <w:shd w:fill="auto" w:val="clear"/>
             <w:tcMar>
-              <w:left w:w="48" w:type="dxa"/>
+              <w:left w:w="45" w:type="dxa"/>
             </w:tcMar>
           </w:tcPr>
           <w:p>
@@ -6075,7 +6077,7 @@
             </w:tcBorders>
             <w:shd w:fill="auto" w:val="clear"/>
             <w:tcMar>
-              <w:left w:w="48" w:type="dxa"/>
+              <w:left w:w="45" w:type="dxa"/>
             </w:tcMar>
           </w:tcPr>
           <w:p>
@@ -6160,7 +6162,7 @@
       <w:tblPr>
         <w:tblW w:w="9638" w:type="dxa"/>
         <w:jc w:val="left"/>
-        <w:tblInd w:w="50" w:type="dxa"/>
+        <w:tblInd w:w="47" w:type="dxa"/>
         <w:tblBorders>
           <w:top w:val="single" w:sz="2" w:space="0" w:color="000001"/>
           <w:left w:val="single" w:sz="2" w:space="0" w:color="000001"/>
@@ -6169,7 +6171,7 @@
         </w:tblBorders>
         <w:tblCellMar>
           <w:top w:w="55" w:type="dxa"/>
-          <w:left w:w="48" w:type="dxa"/>
+          <w:left w:w="45" w:type="dxa"/>
           <w:bottom w:w="55" w:type="dxa"/>
           <w:right w:w="55" w:type="dxa"/>
         </w:tblCellMar>
@@ -6191,7 +6193,7 @@
             </w:tcBorders>
             <w:shd w:fill="auto" w:val="clear"/>
             <w:tcMar>
-              <w:left w:w="48" w:type="dxa"/>
+              <w:left w:w="45" w:type="dxa"/>
             </w:tcMar>
           </w:tcPr>
           <w:p>
@@ -6226,7 +6228,7 @@
             </w:tcBorders>
             <w:shd w:fill="auto" w:val="clear"/>
             <w:tcMar>
-              <w:left w:w="48" w:type="dxa"/>
+              <w:left w:w="45" w:type="dxa"/>
             </w:tcMar>
           </w:tcPr>
           <w:p>
@@ -6262,7 +6264,7 @@
             </w:tcBorders>
             <w:shd w:fill="auto" w:val="clear"/>
             <w:tcMar>
-              <w:left w:w="48" w:type="dxa"/>
+              <w:left w:w="45" w:type="dxa"/>
             </w:tcMar>
           </w:tcPr>
           <w:p>
@@ -6297,7 +6299,7 @@
             </w:tcBorders>
             <w:shd w:fill="auto" w:val="clear"/>
             <w:tcMar>
-              <w:left w:w="48" w:type="dxa"/>
+              <w:left w:w="45" w:type="dxa"/>
             </w:tcMar>
           </w:tcPr>
           <w:p>
@@ -6333,7 +6335,7 @@
             </w:tcBorders>
             <w:shd w:fill="auto" w:val="clear"/>
             <w:tcMar>
-              <w:left w:w="48" w:type="dxa"/>
+              <w:left w:w="45" w:type="dxa"/>
             </w:tcMar>
           </w:tcPr>
           <w:p>
@@ -6368,7 +6370,7 @@
             </w:tcBorders>
             <w:shd w:fill="auto" w:val="clear"/>
             <w:tcMar>
-              <w:left w:w="48" w:type="dxa"/>
+              <w:left w:w="45" w:type="dxa"/>
             </w:tcMar>
           </w:tcPr>
           <w:p>
@@ -6404,7 +6406,7 @@
             </w:tcBorders>
             <w:shd w:fill="auto" w:val="clear"/>
             <w:tcMar>
-              <w:left w:w="48" w:type="dxa"/>
+              <w:left w:w="45" w:type="dxa"/>
             </w:tcMar>
           </w:tcPr>
           <w:p>
@@ -6439,7 +6441,7 @@
             </w:tcBorders>
             <w:shd w:fill="auto" w:val="clear"/>
             <w:tcMar>
-              <w:left w:w="48" w:type="dxa"/>
+              <w:left w:w="45" w:type="dxa"/>
             </w:tcMar>
           </w:tcPr>
           <w:p>
@@ -6475,7 +6477,7 @@
             </w:tcBorders>
             <w:shd w:fill="auto" w:val="clear"/>
             <w:tcMar>
-              <w:left w:w="48" w:type="dxa"/>
+              <w:left w:w="45" w:type="dxa"/>
             </w:tcMar>
           </w:tcPr>
           <w:p>
@@ -6510,7 +6512,7 @@
             </w:tcBorders>
             <w:shd w:fill="auto" w:val="clear"/>
             <w:tcMar>
-              <w:left w:w="48" w:type="dxa"/>
+              <w:left w:w="45" w:type="dxa"/>
             </w:tcMar>
           </w:tcPr>
           <w:p>
@@ -6546,7 +6548,7 @@
             </w:tcBorders>
             <w:shd w:fill="auto" w:val="clear"/>
             <w:tcMar>
-              <w:left w:w="48" w:type="dxa"/>
+              <w:left w:w="45" w:type="dxa"/>
             </w:tcMar>
           </w:tcPr>
           <w:p>
@@ -6581,7 +6583,7 @@
             </w:tcBorders>
             <w:shd w:fill="auto" w:val="clear"/>
             <w:tcMar>
-              <w:left w:w="48" w:type="dxa"/>
+              <w:left w:w="45" w:type="dxa"/>
             </w:tcMar>
           </w:tcPr>
           <w:p>
@@ -6617,7 +6619,7 @@
             </w:tcBorders>
             <w:shd w:fill="auto" w:val="clear"/>
             <w:tcMar>
-              <w:left w:w="48" w:type="dxa"/>
+              <w:left w:w="45" w:type="dxa"/>
             </w:tcMar>
           </w:tcPr>
           <w:p>
@@ -6652,7 +6654,7 @@
             </w:tcBorders>
             <w:shd w:fill="auto" w:val="clear"/>
             <w:tcMar>
-              <w:left w:w="48" w:type="dxa"/>
+              <w:left w:w="45" w:type="dxa"/>
             </w:tcMar>
           </w:tcPr>
           <w:p>
@@ -6688,7 +6690,7 @@
             </w:tcBorders>
             <w:shd w:fill="auto" w:val="clear"/>
             <w:tcMar>
-              <w:left w:w="48" w:type="dxa"/>
+              <w:left w:w="45" w:type="dxa"/>
             </w:tcMar>
           </w:tcPr>
           <w:p>
@@ -6723,7 +6725,7 @@
             </w:tcBorders>
             <w:shd w:fill="auto" w:val="clear"/>
             <w:tcMar>
-              <w:left w:w="48" w:type="dxa"/>
+              <w:left w:w="45" w:type="dxa"/>
             </w:tcMar>
           </w:tcPr>
           <w:p>
@@ -6759,7 +6761,7 @@
             </w:tcBorders>
             <w:shd w:fill="auto" w:val="clear"/>
             <w:tcMar>
-              <w:left w:w="48" w:type="dxa"/>
+              <w:left w:w="45" w:type="dxa"/>
             </w:tcMar>
           </w:tcPr>
           <w:p>
@@ -6794,7 +6796,7 @@
             </w:tcBorders>
             <w:shd w:fill="auto" w:val="clear"/>
             <w:tcMar>
-              <w:left w:w="48" w:type="dxa"/>
+              <w:left w:w="45" w:type="dxa"/>
             </w:tcMar>
           </w:tcPr>
           <w:p>
@@ -6830,7 +6832,7 @@
             </w:tcBorders>
             <w:shd w:fill="auto" w:val="clear"/>
             <w:tcMar>
-              <w:left w:w="48" w:type="dxa"/>
+              <w:left w:w="45" w:type="dxa"/>
             </w:tcMar>
           </w:tcPr>
           <w:p>
@@ -6865,7 +6867,7 @@
             </w:tcBorders>
             <w:shd w:fill="auto" w:val="clear"/>
             <w:tcMar>
-              <w:left w:w="48" w:type="dxa"/>
+              <w:left w:w="45" w:type="dxa"/>
             </w:tcMar>
           </w:tcPr>
           <w:p>
@@ -7766,6 +7768,70 @@
       <w:rFonts w:cs="OpenSymbol"/>
     </w:rPr>
   </w:style>
+  <w:style w:type="character" w:styleId="ListLabel37">
+    <w:name w:val="ListLabel 37"/>
+    <w:qFormat/>
+    <w:rPr>
+      <w:rFonts w:cs="OpenSymbol"/>
+      <w:sz w:val="26"/>
+    </w:rPr>
+  </w:style>
+  <w:style w:type="character" w:styleId="ListLabel38">
+    <w:name w:val="ListLabel 38"/>
+    <w:qFormat/>
+    <w:rPr>
+      <w:rFonts w:cs="OpenSymbol"/>
+    </w:rPr>
+  </w:style>
+  <w:style w:type="character" w:styleId="ListLabel39">
+    <w:name w:val="ListLabel 39"/>
+    <w:qFormat/>
+    <w:rPr>
+      <w:rFonts w:cs="OpenSymbol"/>
+    </w:rPr>
+  </w:style>
+  <w:style w:type="character" w:styleId="ListLabel40">
+    <w:name w:val="ListLabel 40"/>
+    <w:qFormat/>
+    <w:rPr>
+      <w:rFonts w:cs="OpenSymbol"/>
+    </w:rPr>
+  </w:style>
+  <w:style w:type="character" w:styleId="ListLabel41">
+    <w:name w:val="ListLabel 41"/>
+    <w:qFormat/>
+    <w:rPr>
+      <w:rFonts w:cs="OpenSymbol"/>
+    </w:rPr>
+  </w:style>
+  <w:style w:type="character" w:styleId="ListLabel42">
+    <w:name w:val="ListLabel 42"/>
+    <w:qFormat/>
+    <w:rPr>
+      <w:rFonts w:cs="OpenSymbol"/>
+    </w:rPr>
+  </w:style>
+  <w:style w:type="character" w:styleId="ListLabel43">
+    <w:name w:val="ListLabel 43"/>
+    <w:qFormat/>
+    <w:rPr>
+      <w:rFonts w:cs="OpenSymbol"/>
+    </w:rPr>
+  </w:style>
+  <w:style w:type="character" w:styleId="ListLabel44">
+    <w:name w:val="ListLabel 44"/>
+    <w:qFormat/>
+    <w:rPr>
+      <w:rFonts w:cs="OpenSymbol"/>
+    </w:rPr>
+  </w:style>
+  <w:style w:type="character" w:styleId="ListLabel45">
+    <w:name w:val="ListLabel 45"/>
+    <w:qFormat/>
+    <w:rPr>
+      <w:rFonts w:cs="OpenSymbol"/>
+    </w:rPr>
+  </w:style>
   <w:style w:type="paragraph" w:styleId="Heading">
     <w:name w:val="Heading"/>
     <w:basedOn w:val="Normal"/>

</xml_diff>

<commit_message>
one new file and one modified file
</commit_message>
<xml_diff>
--- a/Overige9.docx
+++ b/Overige9.docx
@@ -1680,7 +1680,7 @@
       <w:tblPr>
         <w:tblW w:w="9638" w:type="dxa"/>
         <w:jc w:val="left"/>
-        <w:tblInd w:w="-13" w:type="dxa"/>
+        <w:tblInd w:w="-15" w:type="dxa"/>
         <w:tblBorders>
           <w:top w:val="single" w:sz="2" w:space="0" w:color="000001"/>
           <w:left w:val="single" w:sz="2" w:space="0" w:color="000001"/>
@@ -1810,7 +1810,7 @@
       <w:tblPr>
         <w:tblW w:w="9638" w:type="dxa"/>
         <w:jc w:val="left"/>
-        <w:tblInd w:w="-13" w:type="dxa"/>
+        <w:tblInd w:w="-15" w:type="dxa"/>
         <w:tblBorders>
           <w:top w:val="single" w:sz="2" w:space="0" w:color="000001"/>
           <w:left w:val="single" w:sz="2" w:space="0" w:color="000001"/>
@@ -1992,7 +1992,7 @@
       <w:tblPr>
         <w:tblW w:w="9638" w:type="dxa"/>
         <w:jc w:val="left"/>
-        <w:tblInd w:w="-13" w:type="dxa"/>
+        <w:tblInd w:w="-15" w:type="dxa"/>
         <w:tblBorders>
           <w:top w:val="single" w:sz="2" w:space="0" w:color="000001"/>
           <w:left w:val="single" w:sz="2" w:space="0" w:color="000001"/>
@@ -3224,7 +3224,12 @@
         </w:rPr>
       </w:pPr>
       <w:r>
-        <w:rPr/>
+        <w:rPr>
+          <w:b/>
+          <w:bCs/>
+          <w:sz w:val="26"/>
+          <w:szCs w:val="26"/>
+        </w:rPr>
       </w:r>
     </w:p>
     <w:p>
@@ -3239,7 +3244,12 @@
         </w:rPr>
       </w:pPr>
       <w:r>
-        <w:rPr/>
+        <w:rPr>
+          <w:b/>
+          <w:bCs/>
+          <w:sz w:val="26"/>
+          <w:szCs w:val="26"/>
+        </w:rPr>
       </w:r>
     </w:p>
     <w:p>
@@ -3352,7 +3362,7 @@
       <w:tblPr>
         <w:tblW w:w="7894" w:type="dxa"/>
         <w:jc w:val="left"/>
-        <w:tblInd w:w="-43" w:type="dxa"/>
+        <w:tblInd w:w="-53" w:type="dxa"/>
         <w:tblBorders>
           <w:top w:val="single" w:sz="8" w:space="0" w:color="00000A"/>
           <w:left w:val="single" w:sz="8" w:space="0" w:color="00000A"/>
@@ -4757,7 +4767,7 @@
       <w:tblPr>
         <w:tblW w:w="9638" w:type="dxa"/>
         <w:jc w:val="left"/>
-        <w:tblInd w:w="28" w:type="dxa"/>
+        <w:tblInd w:w="25" w:type="dxa"/>
         <w:tblBorders>
           <w:top w:val="single" w:sz="2" w:space="0" w:color="000001"/>
           <w:left w:val="single" w:sz="2" w:space="0" w:color="000001"/>
@@ -4766,7 +4776,7 @@
         </w:tblBorders>
         <w:tblCellMar>
           <w:top w:w="55" w:type="dxa"/>
-          <w:left w:w="18" w:type="dxa"/>
+          <w:left w:w="15" w:type="dxa"/>
           <w:bottom w:w="55" w:type="dxa"/>
           <w:right w:w="55" w:type="dxa"/>
         </w:tblCellMar>
@@ -4774,8 +4784,8 @@
       <w:tblGrid>
         <w:gridCol w:w="2409"/>
         <w:gridCol w:w="2410"/>
-        <w:gridCol w:w="2420"/>
-        <w:gridCol w:w="2398"/>
+        <w:gridCol w:w="2421"/>
+        <w:gridCol w:w="2397"/>
       </w:tblGrid>
       <w:tr>
         <w:trPr/>
@@ -4790,7 +4800,7 @@
             </w:tcBorders>
             <w:shd w:fill="auto" w:val="clear"/>
             <w:tcMar>
-              <w:left w:w="18" w:type="dxa"/>
+              <w:left w:w="15" w:type="dxa"/>
             </w:tcMar>
           </w:tcPr>
           <w:p>
@@ -4815,7 +4825,7 @@
             </w:tcBorders>
             <w:shd w:fill="auto" w:val="clear"/>
             <w:tcMar>
-              <w:left w:w="18" w:type="dxa"/>
+              <w:left w:w="15" w:type="dxa"/>
             </w:tcMar>
           </w:tcPr>
           <w:p>
@@ -4841,7 +4851,7 @@
         </w:tc>
         <w:tc>
           <w:tcPr>
-            <w:tcW w:w="2420" w:type="dxa"/>
+            <w:tcW w:w="2421" w:type="dxa"/>
             <w:tcBorders>
               <w:top w:val="single" w:sz="2" w:space="0" w:color="000001"/>
               <w:left w:val="single" w:sz="2" w:space="0" w:color="000001"/>
@@ -4850,7 +4860,7 @@
             </w:tcBorders>
             <w:shd w:fill="auto" w:val="clear"/>
             <w:tcMar>
-              <w:left w:w="18" w:type="dxa"/>
+              <w:left w:w="15" w:type="dxa"/>
             </w:tcMar>
           </w:tcPr>
           <w:p>
@@ -4876,7 +4886,7 @@
         </w:tc>
         <w:tc>
           <w:tcPr>
-            <w:tcW w:w="2398" w:type="dxa"/>
+            <w:tcW w:w="2397" w:type="dxa"/>
             <w:tcBorders>
               <w:top w:val="single" w:sz="2" w:space="0" w:color="000001"/>
               <w:left w:val="single" w:sz="2" w:space="0" w:color="000001"/>
@@ -4887,7 +4897,7 @@
             </w:tcBorders>
             <w:shd w:fill="auto" w:val="clear"/>
             <w:tcMar>
-              <w:left w:w="18" w:type="dxa"/>
+              <w:left w:w="15" w:type="dxa"/>
             </w:tcMar>
           </w:tcPr>
           <w:p>
@@ -4945,7 +4955,7 @@
             </w:tcBorders>
             <w:shd w:fill="auto" w:val="clear"/>
             <w:tcMar>
-              <w:left w:w="18" w:type="dxa"/>
+              <w:left w:w="15" w:type="dxa"/>
             </w:tcMar>
           </w:tcPr>
           <w:p>
@@ -4990,7 +5000,7 @@
             </w:tcBorders>
             <w:shd w:fill="auto" w:val="clear"/>
             <w:tcMar>
-              <w:left w:w="18" w:type="dxa"/>
+              <w:left w:w="15" w:type="dxa"/>
             </w:tcMar>
           </w:tcPr>
           <w:p>
@@ -5006,7 +5016,7 @@
         </w:tc>
         <w:tc>
           <w:tcPr>
-            <w:tcW w:w="2420" w:type="dxa"/>
+            <w:tcW w:w="2421" w:type="dxa"/>
             <w:tcBorders>
               <w:top w:val="single" w:sz="2" w:space="0" w:color="000001"/>
               <w:left w:val="single" w:sz="2" w:space="0" w:color="000001"/>
@@ -5015,7 +5025,7 @@
             </w:tcBorders>
             <w:shd w:fill="auto" w:val="clear"/>
             <w:tcMar>
-              <w:left w:w="18" w:type="dxa"/>
+              <w:left w:w="15" w:type="dxa"/>
             </w:tcMar>
           </w:tcPr>
           <w:p>
@@ -5031,7 +5041,7 @@
         </w:tc>
         <w:tc>
           <w:tcPr>
-            <w:tcW w:w="2398" w:type="dxa"/>
+            <w:tcW w:w="2397" w:type="dxa"/>
             <w:tcBorders>
               <w:top w:val="single" w:sz="2" w:space="0" w:color="000001"/>
               <w:left w:val="single" w:sz="2" w:space="0" w:color="000001"/>
@@ -5042,7 +5052,7 @@
             </w:tcBorders>
             <w:shd w:fill="auto" w:val="clear"/>
             <w:tcMar>
-              <w:left w:w="18" w:type="dxa"/>
+              <w:left w:w="15" w:type="dxa"/>
             </w:tcMar>
           </w:tcPr>
           <w:p>
@@ -5080,7 +5090,7 @@
             </w:tcBorders>
             <w:shd w:fill="auto" w:val="clear"/>
             <w:tcMar>
-              <w:left w:w="18" w:type="dxa"/>
+              <w:left w:w="15" w:type="dxa"/>
             </w:tcMar>
           </w:tcPr>
           <w:p>
@@ -5125,7 +5135,7 @@
             </w:tcBorders>
             <w:shd w:fill="auto" w:val="clear"/>
             <w:tcMar>
-              <w:left w:w="18" w:type="dxa"/>
+              <w:left w:w="15" w:type="dxa"/>
             </w:tcMar>
           </w:tcPr>
           <w:p>
@@ -5141,7 +5151,7 @@
         </w:tc>
         <w:tc>
           <w:tcPr>
-            <w:tcW w:w="2420" w:type="dxa"/>
+            <w:tcW w:w="2421" w:type="dxa"/>
             <w:tcBorders>
               <w:top w:val="single" w:sz="2" w:space="0" w:color="000001"/>
               <w:left w:val="single" w:sz="2" w:space="0" w:color="000001"/>
@@ -5150,7 +5160,7 @@
             </w:tcBorders>
             <w:shd w:fill="auto" w:val="clear"/>
             <w:tcMar>
-              <w:left w:w="18" w:type="dxa"/>
+              <w:left w:w="15" w:type="dxa"/>
             </w:tcMar>
           </w:tcPr>
           <w:p>
@@ -5166,7 +5176,7 @@
         </w:tc>
         <w:tc>
           <w:tcPr>
-            <w:tcW w:w="2398" w:type="dxa"/>
+            <w:tcW w:w="2397" w:type="dxa"/>
             <w:tcBorders>
               <w:top w:val="single" w:sz="2" w:space="0" w:color="000001"/>
               <w:left w:val="single" w:sz="2" w:space="0" w:color="000001"/>
@@ -5177,7 +5187,7 @@
             </w:tcBorders>
             <w:shd w:fill="auto" w:val="clear"/>
             <w:tcMar>
-              <w:left w:w="18" w:type="dxa"/>
+              <w:left w:w="15" w:type="dxa"/>
             </w:tcMar>
           </w:tcPr>
           <w:p>
@@ -5215,7 +5225,7 @@
             </w:tcBorders>
             <w:shd w:fill="auto" w:val="clear"/>
             <w:tcMar>
-              <w:left w:w="18" w:type="dxa"/>
+              <w:left w:w="15" w:type="dxa"/>
             </w:tcMar>
           </w:tcPr>
           <w:p>
@@ -5240,7 +5250,7 @@
             </w:tcBorders>
             <w:shd w:fill="auto" w:val="clear"/>
             <w:tcMar>
-              <w:left w:w="18" w:type="dxa"/>
+              <w:left w:w="15" w:type="dxa"/>
             </w:tcMar>
           </w:tcPr>
           <w:p>
@@ -5312,7 +5322,7 @@
         </w:tc>
         <w:tc>
           <w:tcPr>
-            <w:tcW w:w="2420" w:type="dxa"/>
+            <w:tcW w:w="2421" w:type="dxa"/>
             <w:tcBorders>
               <w:top w:val="single" w:sz="2" w:space="0" w:color="000001"/>
               <w:left w:val="single" w:sz="2" w:space="0" w:color="000001"/>
@@ -5321,7 +5331,7 @@
             </w:tcBorders>
             <w:shd w:fill="auto" w:val="clear"/>
             <w:tcMar>
-              <w:left w:w="18" w:type="dxa"/>
+              <w:left w:w="15" w:type="dxa"/>
             </w:tcMar>
           </w:tcPr>
           <w:p>
@@ -5347,7 +5357,7 @@
         </w:tc>
         <w:tc>
           <w:tcPr>
-            <w:tcW w:w="2398" w:type="dxa"/>
+            <w:tcW w:w="2397" w:type="dxa"/>
             <w:tcBorders>
               <w:top w:val="single" w:sz="2" w:space="0" w:color="000001"/>
               <w:left w:val="single" w:sz="2" w:space="0" w:color="000001"/>
@@ -5358,7 +5368,7 @@
             </w:tcBorders>
             <w:shd w:fill="auto" w:val="clear"/>
             <w:tcMar>
-              <w:left w:w="18" w:type="dxa"/>
+              <w:left w:w="15" w:type="dxa"/>
             </w:tcMar>
           </w:tcPr>
           <w:p>
@@ -5586,7 +5596,7 @@
       <w:tblPr>
         <w:tblW w:w="9638" w:type="dxa"/>
         <w:jc w:val="left"/>
-        <w:tblInd w:w="47" w:type="dxa"/>
+        <w:tblInd w:w="45" w:type="dxa"/>
         <w:tblBorders>
           <w:top w:val="single" w:sz="2" w:space="0" w:color="000001"/>
           <w:left w:val="single" w:sz="2" w:space="0" w:color="000001"/>
@@ -5595,7 +5605,7 @@
         </w:tblBorders>
         <w:tblCellMar>
           <w:top w:w="55" w:type="dxa"/>
-          <w:left w:w="45" w:type="dxa"/>
+          <w:left w:w="42" w:type="dxa"/>
           <w:bottom w:w="55" w:type="dxa"/>
           <w:right w:w="55" w:type="dxa"/>
         </w:tblCellMar>
@@ -5617,7 +5627,7 @@
             </w:tcBorders>
             <w:shd w:fill="auto" w:val="clear"/>
             <w:tcMar>
-              <w:left w:w="45" w:type="dxa"/>
+              <w:left w:w="42" w:type="dxa"/>
             </w:tcMar>
           </w:tcPr>
           <w:p>
@@ -5652,7 +5662,7 @@
             </w:tcBorders>
             <w:shd w:fill="auto" w:val="clear"/>
             <w:tcMar>
-              <w:left w:w="45" w:type="dxa"/>
+              <w:left w:w="42" w:type="dxa"/>
             </w:tcMar>
           </w:tcPr>
           <w:p>
@@ -5688,7 +5698,7 @@
             </w:tcBorders>
             <w:shd w:fill="auto" w:val="clear"/>
             <w:tcMar>
-              <w:left w:w="45" w:type="dxa"/>
+              <w:left w:w="42" w:type="dxa"/>
             </w:tcMar>
           </w:tcPr>
           <w:p>
@@ -5723,7 +5733,7 @@
             </w:tcBorders>
             <w:shd w:fill="auto" w:val="clear"/>
             <w:tcMar>
-              <w:left w:w="45" w:type="dxa"/>
+              <w:left w:w="42" w:type="dxa"/>
             </w:tcMar>
           </w:tcPr>
           <w:p>
@@ -5758,7 +5768,7 @@
             </w:tcBorders>
             <w:shd w:fill="auto" w:val="clear"/>
             <w:tcMar>
-              <w:left w:w="45" w:type="dxa"/>
+              <w:left w:w="42" w:type="dxa"/>
             </w:tcMar>
           </w:tcPr>
           <w:p>
@@ -5793,7 +5803,7 @@
             </w:tcBorders>
             <w:shd w:fill="auto" w:val="clear"/>
             <w:tcMar>
-              <w:left w:w="45" w:type="dxa"/>
+              <w:left w:w="42" w:type="dxa"/>
             </w:tcMar>
           </w:tcPr>
           <w:p>
@@ -5829,7 +5839,7 @@
             </w:tcBorders>
             <w:shd w:fill="auto" w:val="clear"/>
             <w:tcMar>
-              <w:left w:w="45" w:type="dxa"/>
+              <w:left w:w="42" w:type="dxa"/>
             </w:tcMar>
           </w:tcPr>
           <w:p>
@@ -5864,7 +5874,7 @@
             </w:tcBorders>
             <w:shd w:fill="auto" w:val="clear"/>
             <w:tcMar>
-              <w:left w:w="45" w:type="dxa"/>
+              <w:left w:w="42" w:type="dxa"/>
             </w:tcMar>
           </w:tcPr>
           <w:p>
@@ -5900,7 +5910,7 @@
             </w:tcBorders>
             <w:shd w:fill="auto" w:val="clear"/>
             <w:tcMar>
-              <w:left w:w="45" w:type="dxa"/>
+              <w:left w:w="42" w:type="dxa"/>
             </w:tcMar>
           </w:tcPr>
           <w:p>
@@ -5935,7 +5945,7 @@
             </w:tcBorders>
             <w:shd w:fill="auto" w:val="clear"/>
             <w:tcMar>
-              <w:left w:w="45" w:type="dxa"/>
+              <w:left w:w="42" w:type="dxa"/>
             </w:tcMar>
           </w:tcPr>
           <w:p>
@@ -5971,7 +5981,7 @@
             </w:tcBorders>
             <w:shd w:fill="auto" w:val="clear"/>
             <w:tcMar>
-              <w:left w:w="45" w:type="dxa"/>
+              <w:left w:w="42" w:type="dxa"/>
             </w:tcMar>
           </w:tcPr>
           <w:p>
@@ -6006,7 +6016,7 @@
             </w:tcBorders>
             <w:shd w:fill="auto" w:val="clear"/>
             <w:tcMar>
-              <w:left w:w="45" w:type="dxa"/>
+              <w:left w:w="42" w:type="dxa"/>
             </w:tcMar>
           </w:tcPr>
           <w:p>
@@ -6042,7 +6052,7 @@
             </w:tcBorders>
             <w:shd w:fill="auto" w:val="clear"/>
             <w:tcMar>
-              <w:left w:w="45" w:type="dxa"/>
+              <w:left w:w="42" w:type="dxa"/>
             </w:tcMar>
           </w:tcPr>
           <w:p>
@@ -6077,7 +6087,7 @@
             </w:tcBorders>
             <w:shd w:fill="auto" w:val="clear"/>
             <w:tcMar>
-              <w:left w:w="45" w:type="dxa"/>
+              <w:left w:w="42" w:type="dxa"/>
             </w:tcMar>
           </w:tcPr>
           <w:p>
@@ -6162,7 +6172,7 @@
       <w:tblPr>
         <w:tblW w:w="9638" w:type="dxa"/>
         <w:jc w:val="left"/>
-        <w:tblInd w:w="47" w:type="dxa"/>
+        <w:tblInd w:w="45" w:type="dxa"/>
         <w:tblBorders>
           <w:top w:val="single" w:sz="2" w:space="0" w:color="000001"/>
           <w:left w:val="single" w:sz="2" w:space="0" w:color="000001"/>
@@ -6171,7 +6181,7 @@
         </w:tblBorders>
         <w:tblCellMar>
           <w:top w:w="55" w:type="dxa"/>
-          <w:left w:w="45" w:type="dxa"/>
+          <w:left w:w="42" w:type="dxa"/>
           <w:bottom w:w="55" w:type="dxa"/>
           <w:right w:w="55" w:type="dxa"/>
         </w:tblCellMar>
@@ -6193,7 +6203,7 @@
             </w:tcBorders>
             <w:shd w:fill="auto" w:val="clear"/>
             <w:tcMar>
-              <w:left w:w="45" w:type="dxa"/>
+              <w:left w:w="42" w:type="dxa"/>
             </w:tcMar>
           </w:tcPr>
           <w:p>
@@ -6228,7 +6238,7 @@
             </w:tcBorders>
             <w:shd w:fill="auto" w:val="clear"/>
             <w:tcMar>
-              <w:left w:w="45" w:type="dxa"/>
+              <w:left w:w="42" w:type="dxa"/>
             </w:tcMar>
           </w:tcPr>
           <w:p>
@@ -6264,7 +6274,7 @@
             </w:tcBorders>
             <w:shd w:fill="auto" w:val="clear"/>
             <w:tcMar>
-              <w:left w:w="45" w:type="dxa"/>
+              <w:left w:w="42" w:type="dxa"/>
             </w:tcMar>
           </w:tcPr>
           <w:p>
@@ -6299,7 +6309,7 @@
             </w:tcBorders>
             <w:shd w:fill="auto" w:val="clear"/>
             <w:tcMar>
-              <w:left w:w="45" w:type="dxa"/>
+              <w:left w:w="42" w:type="dxa"/>
             </w:tcMar>
           </w:tcPr>
           <w:p>
@@ -6335,7 +6345,7 @@
             </w:tcBorders>
             <w:shd w:fill="auto" w:val="clear"/>
             <w:tcMar>
-              <w:left w:w="45" w:type="dxa"/>
+              <w:left w:w="42" w:type="dxa"/>
             </w:tcMar>
           </w:tcPr>
           <w:p>
@@ -6370,7 +6380,7 @@
             </w:tcBorders>
             <w:shd w:fill="auto" w:val="clear"/>
             <w:tcMar>
-              <w:left w:w="45" w:type="dxa"/>
+              <w:left w:w="42" w:type="dxa"/>
             </w:tcMar>
           </w:tcPr>
           <w:p>
@@ -6406,7 +6416,7 @@
             </w:tcBorders>
             <w:shd w:fill="auto" w:val="clear"/>
             <w:tcMar>
-              <w:left w:w="45" w:type="dxa"/>
+              <w:left w:w="42" w:type="dxa"/>
             </w:tcMar>
           </w:tcPr>
           <w:p>
@@ -6441,7 +6451,7 @@
             </w:tcBorders>
             <w:shd w:fill="auto" w:val="clear"/>
             <w:tcMar>
-              <w:left w:w="45" w:type="dxa"/>
+              <w:left w:w="42" w:type="dxa"/>
             </w:tcMar>
           </w:tcPr>
           <w:p>
@@ -6477,7 +6487,7 @@
             </w:tcBorders>
             <w:shd w:fill="auto" w:val="clear"/>
             <w:tcMar>
-              <w:left w:w="45" w:type="dxa"/>
+              <w:left w:w="42" w:type="dxa"/>
             </w:tcMar>
           </w:tcPr>
           <w:p>
@@ -6512,7 +6522,7 @@
             </w:tcBorders>
             <w:shd w:fill="auto" w:val="clear"/>
             <w:tcMar>
-              <w:left w:w="45" w:type="dxa"/>
+              <w:left w:w="42" w:type="dxa"/>
             </w:tcMar>
           </w:tcPr>
           <w:p>
@@ -6548,7 +6558,7 @@
             </w:tcBorders>
             <w:shd w:fill="auto" w:val="clear"/>
             <w:tcMar>
-              <w:left w:w="45" w:type="dxa"/>
+              <w:left w:w="42" w:type="dxa"/>
             </w:tcMar>
           </w:tcPr>
           <w:p>
@@ -6583,7 +6593,7 @@
             </w:tcBorders>
             <w:shd w:fill="auto" w:val="clear"/>
             <w:tcMar>
-              <w:left w:w="45" w:type="dxa"/>
+              <w:left w:w="42" w:type="dxa"/>
             </w:tcMar>
           </w:tcPr>
           <w:p>
@@ -6619,7 +6629,7 @@
             </w:tcBorders>
             <w:shd w:fill="auto" w:val="clear"/>
             <w:tcMar>
-              <w:left w:w="45" w:type="dxa"/>
+              <w:left w:w="42" w:type="dxa"/>
             </w:tcMar>
           </w:tcPr>
           <w:p>
@@ -6637,7 +6647,7 @@
                 <w:sz w:val="32"/>
                 <w:szCs w:val="32"/>
               </w:rPr>
-              <w:t>IJsselmonde</w:t>
+              <w:t>Hoogvliet</w:t>
             </w:r>
           </w:p>
         </w:tc>
@@ -6654,7 +6664,76 @@
             </w:tcBorders>
             <w:shd w:fill="auto" w:val="clear"/>
             <w:tcMar>
-              <w:left w:w="45" w:type="dxa"/>
+              <w:left w:w="42" w:type="dxa"/>
+            </w:tcMar>
+          </w:tcPr>
+          <w:p>
+            <w:pPr>
+              <w:pStyle w:val="PreformattedText"/>
+              <w:rPr>
+                <w:rFonts w:ascii="Liberation Serif" w:hAnsi="Liberation Serif"/>
+                <w:sz w:val="32"/>
+                <w:szCs w:val="32"/>
+              </w:rPr>
+            </w:pPr>
+            <w:r>
+              <w:rPr>
+                <w:rFonts w:ascii="Liberation Serif" w:hAnsi="Liberation Serif"/>
+                <w:sz w:val="32"/>
+                <w:szCs w:val="32"/>
+              </w:rPr>
+              <w:t>Rijkeeplein 3</w:t>
+            </w:r>
+          </w:p>
+        </w:tc>
+      </w:tr>
+      <w:tr>
+        <w:trPr/>
+        <w:tc>
+          <w:tcPr>
+            <w:tcW w:w="4818" w:type="dxa"/>
+            <w:tcBorders>
+              <w:left w:val="single" w:sz="2" w:space="0" w:color="000001"/>
+              <w:bottom w:val="single" w:sz="2" w:space="0" w:color="000001"/>
+              <w:insideH w:val="single" w:sz="2" w:space="0" w:color="000001"/>
+            </w:tcBorders>
+            <w:shd w:fill="auto" w:val="clear"/>
+            <w:tcMar>
+              <w:left w:w="42" w:type="dxa"/>
+            </w:tcMar>
+          </w:tcPr>
+          <w:p>
+            <w:pPr>
+              <w:pStyle w:val="PreformattedText"/>
+              <w:rPr>
+                <w:rFonts w:ascii="Liberation Serif" w:hAnsi="Liberation Serif"/>
+                <w:sz w:val="32"/>
+                <w:szCs w:val="32"/>
+              </w:rPr>
+            </w:pPr>
+            <w:r>
+              <w:rPr>
+                <w:rFonts w:ascii="Liberation Serif" w:hAnsi="Liberation Serif"/>
+                <w:sz w:val="32"/>
+                <w:szCs w:val="32"/>
+              </w:rPr>
+              <w:t>IJsselmonde</w:t>
+            </w:r>
+          </w:p>
+        </w:tc>
+        <w:tc>
+          <w:tcPr>
+            <w:tcW w:w="4819" w:type="dxa"/>
+            <w:tcBorders>
+              <w:left w:val="single" w:sz="2" w:space="0" w:color="000001"/>
+              <w:bottom w:val="single" w:sz="2" w:space="0" w:color="000001"/>
+              <w:right w:val="single" w:sz="2" w:space="0" w:color="000001"/>
+              <w:insideH w:val="single" w:sz="2" w:space="0" w:color="000001"/>
+              <w:insideV w:val="single" w:sz="2" w:space="0" w:color="000001"/>
+            </w:tcBorders>
+            <w:shd w:fill="auto" w:val="clear"/>
+            <w:tcMar>
+              <w:left w:w="42" w:type="dxa"/>
             </w:tcMar>
           </w:tcPr>
           <w:p>
@@ -6690,17 +6769,13 @@
             </w:tcBorders>
             <w:shd w:fill="auto" w:val="clear"/>
             <w:tcMar>
-              <w:left w:w="45" w:type="dxa"/>
+              <w:left w:w="42" w:type="dxa"/>
             </w:tcMar>
           </w:tcPr>
           <w:p>
             <w:pPr>
               <w:pStyle w:val="PreformattedText"/>
-              <w:rPr>
-                <w:rFonts w:ascii="Liberation Serif" w:hAnsi="Liberation Serif"/>
-                <w:sz w:val="32"/>
-                <w:szCs w:val="32"/>
-              </w:rPr>
+              <w:rPr/>
             </w:pPr>
             <w:r>
               <w:rPr>
@@ -6725,7 +6800,7 @@
             </w:tcBorders>
             <w:shd w:fill="auto" w:val="clear"/>
             <w:tcMar>
-              <w:left w:w="45" w:type="dxa"/>
+              <w:left w:w="42" w:type="dxa"/>
             </w:tcMar>
           </w:tcPr>
           <w:p>
@@ -6761,7 +6836,7 @@
             </w:tcBorders>
             <w:shd w:fill="auto" w:val="clear"/>
             <w:tcMar>
-              <w:left w:w="45" w:type="dxa"/>
+              <w:left w:w="42" w:type="dxa"/>
             </w:tcMar>
           </w:tcPr>
           <w:p>
@@ -6796,7 +6871,7 @@
             </w:tcBorders>
             <w:shd w:fill="auto" w:val="clear"/>
             <w:tcMar>
-              <w:left w:w="45" w:type="dxa"/>
+              <w:left w:w="42" w:type="dxa"/>
             </w:tcMar>
           </w:tcPr>
           <w:p>
@@ -6832,7 +6907,7 @@
             </w:tcBorders>
             <w:shd w:fill="auto" w:val="clear"/>
             <w:tcMar>
-              <w:left w:w="45" w:type="dxa"/>
+              <w:left w:w="42" w:type="dxa"/>
             </w:tcMar>
           </w:tcPr>
           <w:p>
@@ -6867,7 +6942,7 @@
             </w:tcBorders>
             <w:shd w:fill="auto" w:val="clear"/>
             <w:tcMar>
-              <w:left w:w="45" w:type="dxa"/>
+              <w:left w:w="42" w:type="dxa"/>
             </w:tcMar>
           </w:tcPr>
           <w:p>
@@ -7832,6 +7907,70 @@
       <w:rFonts w:cs="OpenSymbol"/>
     </w:rPr>
   </w:style>
+  <w:style w:type="character" w:styleId="ListLabel46">
+    <w:name w:val="ListLabel 46"/>
+    <w:qFormat/>
+    <w:rPr>
+      <w:rFonts w:cs="OpenSymbol"/>
+      <w:sz w:val="26"/>
+    </w:rPr>
+  </w:style>
+  <w:style w:type="character" w:styleId="ListLabel47">
+    <w:name w:val="ListLabel 47"/>
+    <w:qFormat/>
+    <w:rPr>
+      <w:rFonts w:cs="OpenSymbol"/>
+    </w:rPr>
+  </w:style>
+  <w:style w:type="character" w:styleId="ListLabel48">
+    <w:name w:val="ListLabel 48"/>
+    <w:qFormat/>
+    <w:rPr>
+      <w:rFonts w:cs="OpenSymbol"/>
+    </w:rPr>
+  </w:style>
+  <w:style w:type="character" w:styleId="ListLabel49">
+    <w:name w:val="ListLabel 49"/>
+    <w:qFormat/>
+    <w:rPr>
+      <w:rFonts w:cs="OpenSymbol"/>
+    </w:rPr>
+  </w:style>
+  <w:style w:type="character" w:styleId="ListLabel50">
+    <w:name w:val="ListLabel 50"/>
+    <w:qFormat/>
+    <w:rPr>
+      <w:rFonts w:cs="OpenSymbol"/>
+    </w:rPr>
+  </w:style>
+  <w:style w:type="character" w:styleId="ListLabel51">
+    <w:name w:val="ListLabel 51"/>
+    <w:qFormat/>
+    <w:rPr>
+      <w:rFonts w:cs="OpenSymbol"/>
+    </w:rPr>
+  </w:style>
+  <w:style w:type="character" w:styleId="ListLabel52">
+    <w:name w:val="ListLabel 52"/>
+    <w:qFormat/>
+    <w:rPr>
+      <w:rFonts w:cs="OpenSymbol"/>
+    </w:rPr>
+  </w:style>
+  <w:style w:type="character" w:styleId="ListLabel53">
+    <w:name w:val="ListLabel 53"/>
+    <w:qFormat/>
+    <w:rPr>
+      <w:rFonts w:cs="OpenSymbol"/>
+    </w:rPr>
+  </w:style>
+  <w:style w:type="character" w:styleId="ListLabel54">
+    <w:name w:val="ListLabel 54"/>
+    <w:qFormat/>
+    <w:rPr>
+      <w:rFonts w:cs="OpenSymbol"/>
+    </w:rPr>
+  </w:style>
   <w:style w:type="paragraph" w:styleId="Heading">
     <w:name w:val="Heading"/>
     <w:basedOn w:val="Normal"/>

</xml_diff>

<commit_message>
edits to three files
</commit_message>
<xml_diff>
--- a/Overige9.docx
+++ b/Overige9.docx
@@ -444,17 +444,21 @@
           <w:ilvl w:val="0"/>
           <w:numId w:val="3"/>
         </w:numPr>
-        <w:rPr>
-          <w:sz w:val="26"/>
-          <w:szCs w:val="26"/>
-        </w:rPr>
-      </w:pPr>
-      <w:r>
-        <w:rPr>
-          <w:sz w:val="26"/>
-          <w:szCs w:val="26"/>
-        </w:rPr>
-        <w:t>Voor Werk en Inkomen, toets 1</w:t>
+        <w:rPr/>
+      </w:pPr>
+      <w:r>
+        <w:rPr>
+          <w:sz w:val="26"/>
+          <w:szCs w:val="26"/>
+        </w:rPr>
+        <w:t>Coronavirus</w:t>
+      </w:r>
+      <w:r>
+        <w:rPr>
+          <w:sz w:val="26"/>
+          <w:szCs w:val="26"/>
+        </w:rPr>
+        <w:t>, toets 1</w:t>
       </w:r>
     </w:p>
     <w:p>
@@ -464,17 +468,21 @@
           <w:ilvl w:val="0"/>
           <w:numId w:val="3"/>
         </w:numPr>
-        <w:rPr>
-          <w:sz w:val="26"/>
-          <w:szCs w:val="26"/>
-        </w:rPr>
-      </w:pPr>
-      <w:r>
-        <w:rPr>
-          <w:sz w:val="26"/>
-          <w:szCs w:val="26"/>
-        </w:rPr>
-        <w:t>Voor Parkeren, toets 2</w:t>
+        <w:rPr/>
+      </w:pPr>
+      <w:r>
+        <w:rPr>
+          <w:sz w:val="26"/>
+          <w:szCs w:val="26"/>
+        </w:rPr>
+        <w:t>Afspraken stad</w:t>
+      </w:r>
+      <w:r>
+        <w:rPr>
+          <w:sz w:val="26"/>
+          <w:szCs w:val="26"/>
+        </w:rPr>
+        <w:t>, toets 2</w:t>
       </w:r>
     </w:p>
     <w:p>
@@ -484,17 +492,21 @@
           <w:ilvl w:val="0"/>
           <w:numId w:val="3"/>
         </w:numPr>
-        <w:rPr>
-          <w:sz w:val="26"/>
-          <w:szCs w:val="26"/>
-        </w:rPr>
-      </w:pPr>
-      <w:r>
-        <w:rPr>
-          <w:sz w:val="26"/>
-          <w:szCs w:val="26"/>
-        </w:rPr>
-        <w:t>Voor meldingen over de buitenruimte of een afspraak grofvuil, toets 3</w:t>
+        <w:rPr/>
+      </w:pPr>
+      <w:r>
+        <w:rPr>
+          <w:sz w:val="26"/>
+          <w:szCs w:val="26"/>
+        </w:rPr>
+        <w:t>Werk en Inkomen</w:t>
+      </w:r>
+      <w:r>
+        <w:rPr>
+          <w:sz w:val="26"/>
+          <w:szCs w:val="26"/>
+        </w:rPr>
+        <w:t>, toets 3</w:t>
       </w:r>
     </w:p>
     <w:p>
@@ -504,17 +516,21 @@
           <w:ilvl w:val="0"/>
           <w:numId w:val="3"/>
         </w:numPr>
-        <w:rPr>
-          <w:sz w:val="26"/>
-          <w:szCs w:val="26"/>
-        </w:rPr>
-      </w:pPr>
-      <w:r>
-        <w:rPr>
-          <w:sz w:val="26"/>
-          <w:szCs w:val="26"/>
-        </w:rPr>
-        <w:t>Voor Belastingen, toets 4</w:t>
+        <w:rPr/>
+      </w:pPr>
+      <w:r>
+        <w:rPr>
+          <w:sz w:val="26"/>
+          <w:szCs w:val="26"/>
+        </w:rPr>
+        <w:t>Parkeren</w:t>
+      </w:r>
+      <w:r>
+        <w:rPr>
+          <w:sz w:val="26"/>
+          <w:szCs w:val="26"/>
+        </w:rPr>
+        <w:t>, toets 4</w:t>
       </w:r>
     </w:p>
     <w:p>
@@ -524,17 +540,14 @@
           <w:ilvl w:val="0"/>
           <w:numId w:val="3"/>
         </w:numPr>
-        <w:rPr>
-          <w:sz w:val="26"/>
-          <w:szCs w:val="26"/>
-        </w:rPr>
-      </w:pPr>
-      <w:r>
-        <w:rPr>
-          <w:sz w:val="26"/>
-          <w:szCs w:val="26"/>
-        </w:rPr>
-        <w:t>Voor zorgvragen aan de VraagWijzer, toets 5</w:t>
+        <w:rPr/>
+      </w:pPr>
+      <w:r>
+        <w:rPr>
+          <w:sz w:val="26"/>
+          <w:szCs w:val="26"/>
+        </w:rPr>
+        <w:t>MSB + afspraken grofvuil, toets 5</w:t>
       </w:r>
     </w:p>
     <w:p>
@@ -544,17 +557,14 @@
           <w:ilvl w:val="0"/>
           <w:numId w:val="3"/>
         </w:numPr>
-        <w:rPr>
-          <w:sz w:val="26"/>
-          <w:szCs w:val="26"/>
-        </w:rPr>
-      </w:pPr>
-      <w:r>
-        <w:rPr>
-          <w:sz w:val="26"/>
-          <w:szCs w:val="26"/>
-        </w:rPr>
-        <w:t>Voor overige vragen, toets 9</w:t>
+        <w:rPr/>
+      </w:pPr>
+      <w:r>
+        <w:rPr>
+          <w:sz w:val="26"/>
+          <w:szCs w:val="26"/>
+        </w:rPr>
+        <w:t>Belastingen, toets 6</w:t>
       </w:r>
     </w:p>
     <w:p>
@@ -1690,7 +1700,7 @@
       <w:tblPr>
         <w:tblW w:w="9638" w:type="dxa"/>
         <w:jc w:val="left"/>
-        <w:tblInd w:w="-19" w:type="dxa"/>
+        <w:tblInd w:w="-22" w:type="dxa"/>
         <w:tblBorders>
           <w:top w:val="single" w:sz="2" w:space="0" w:color="000001"/>
           <w:left w:val="single" w:sz="2" w:space="0" w:color="000001"/>
@@ -1820,7 +1830,7 @@
       <w:tblPr>
         <w:tblW w:w="9638" w:type="dxa"/>
         <w:jc w:val="left"/>
-        <w:tblInd w:w="-19" w:type="dxa"/>
+        <w:tblInd w:w="-22" w:type="dxa"/>
         <w:tblBorders>
           <w:top w:val="single" w:sz="2" w:space="0" w:color="000001"/>
           <w:left w:val="single" w:sz="2" w:space="0" w:color="000001"/>
@@ -2002,7 +2012,7 @@
       <w:tblPr>
         <w:tblW w:w="9638" w:type="dxa"/>
         <w:jc w:val="left"/>
-        <w:tblInd w:w="-19" w:type="dxa"/>
+        <w:tblInd w:w="-22" w:type="dxa"/>
         <w:tblBorders>
           <w:top w:val="single" w:sz="2" w:space="0" w:color="000001"/>
           <w:left w:val="single" w:sz="2" w:space="0" w:color="000001"/>
@@ -3429,7 +3439,7 @@
       <w:tblPr>
         <w:tblW w:w="7894" w:type="dxa"/>
         <w:jc w:val="left"/>
-        <w:tblInd w:w="-71" w:type="dxa"/>
+        <w:tblInd w:w="-81" w:type="dxa"/>
         <w:tblBorders>
           <w:top w:val="single" w:sz="8" w:space="0" w:color="00000A"/>
           <w:left w:val="single" w:sz="8" w:space="0" w:color="00000A"/>
@@ -4834,7 +4844,7 @@
       <w:tblPr>
         <w:tblW w:w="9638" w:type="dxa"/>
         <w:jc w:val="left"/>
-        <w:tblInd w:w="21" w:type="dxa"/>
+        <w:tblInd w:w="19" w:type="dxa"/>
         <w:tblBorders>
           <w:top w:val="single" w:sz="2" w:space="0" w:color="000001"/>
           <w:left w:val="single" w:sz="2" w:space="0" w:color="000001"/>
@@ -4843,7 +4853,7 @@
         </w:tblBorders>
         <w:tblCellMar>
           <w:top w:w="55" w:type="dxa"/>
-          <w:left w:w="9" w:type="dxa"/>
+          <w:left w:w="6" w:type="dxa"/>
           <w:bottom w:w="55" w:type="dxa"/>
           <w:right w:w="55" w:type="dxa"/>
         </w:tblCellMar>
@@ -4867,7 +4877,7 @@
             </w:tcBorders>
             <w:shd w:fill="auto" w:val="clear"/>
             <w:tcMar>
-              <w:left w:w="9" w:type="dxa"/>
+              <w:left w:w="6" w:type="dxa"/>
             </w:tcMar>
           </w:tcPr>
           <w:p>
@@ -4892,7 +4902,7 @@
             </w:tcBorders>
             <w:shd w:fill="auto" w:val="clear"/>
             <w:tcMar>
-              <w:left w:w="9" w:type="dxa"/>
+              <w:left w:w="6" w:type="dxa"/>
             </w:tcMar>
           </w:tcPr>
           <w:p>
@@ -4927,7 +4937,7 @@
             </w:tcBorders>
             <w:shd w:fill="auto" w:val="clear"/>
             <w:tcMar>
-              <w:left w:w="9" w:type="dxa"/>
+              <w:left w:w="6" w:type="dxa"/>
             </w:tcMar>
           </w:tcPr>
           <w:p>
@@ -4964,7 +4974,7 @@
             </w:tcBorders>
             <w:shd w:fill="auto" w:val="clear"/>
             <w:tcMar>
-              <w:left w:w="9" w:type="dxa"/>
+              <w:left w:w="6" w:type="dxa"/>
             </w:tcMar>
           </w:tcPr>
           <w:p>
@@ -5022,7 +5032,7 @@
             </w:tcBorders>
             <w:shd w:fill="auto" w:val="clear"/>
             <w:tcMar>
-              <w:left w:w="9" w:type="dxa"/>
+              <w:left w:w="6" w:type="dxa"/>
             </w:tcMar>
           </w:tcPr>
           <w:p>
@@ -5067,7 +5077,7 @@
             </w:tcBorders>
             <w:shd w:fill="auto" w:val="clear"/>
             <w:tcMar>
-              <w:left w:w="9" w:type="dxa"/>
+              <w:left w:w="6" w:type="dxa"/>
             </w:tcMar>
           </w:tcPr>
           <w:p>
@@ -5092,7 +5102,7 @@
             </w:tcBorders>
             <w:shd w:fill="auto" w:val="clear"/>
             <w:tcMar>
-              <w:left w:w="9" w:type="dxa"/>
+              <w:left w:w="6" w:type="dxa"/>
             </w:tcMar>
           </w:tcPr>
           <w:p>
@@ -5119,7 +5129,7 @@
             </w:tcBorders>
             <w:shd w:fill="auto" w:val="clear"/>
             <w:tcMar>
-              <w:left w:w="9" w:type="dxa"/>
+              <w:left w:w="6" w:type="dxa"/>
             </w:tcMar>
           </w:tcPr>
           <w:p>
@@ -5157,7 +5167,7 @@
             </w:tcBorders>
             <w:shd w:fill="auto" w:val="clear"/>
             <w:tcMar>
-              <w:left w:w="9" w:type="dxa"/>
+              <w:left w:w="6" w:type="dxa"/>
             </w:tcMar>
           </w:tcPr>
           <w:p>
@@ -5202,7 +5212,7 @@
             </w:tcBorders>
             <w:shd w:fill="auto" w:val="clear"/>
             <w:tcMar>
-              <w:left w:w="9" w:type="dxa"/>
+              <w:left w:w="6" w:type="dxa"/>
             </w:tcMar>
           </w:tcPr>
           <w:p>
@@ -5227,7 +5237,7 @@
             </w:tcBorders>
             <w:shd w:fill="auto" w:val="clear"/>
             <w:tcMar>
-              <w:left w:w="9" w:type="dxa"/>
+              <w:left w:w="6" w:type="dxa"/>
             </w:tcMar>
           </w:tcPr>
           <w:p>
@@ -5254,7 +5264,7 @@
             </w:tcBorders>
             <w:shd w:fill="auto" w:val="clear"/>
             <w:tcMar>
-              <w:left w:w="9" w:type="dxa"/>
+              <w:left w:w="6" w:type="dxa"/>
             </w:tcMar>
           </w:tcPr>
           <w:p>
@@ -5292,7 +5302,7 @@
             </w:tcBorders>
             <w:shd w:fill="auto" w:val="clear"/>
             <w:tcMar>
-              <w:left w:w="9" w:type="dxa"/>
+              <w:left w:w="6" w:type="dxa"/>
             </w:tcMar>
           </w:tcPr>
           <w:p>
@@ -5317,7 +5327,7 @@
             </w:tcBorders>
             <w:shd w:fill="auto" w:val="clear"/>
             <w:tcMar>
-              <w:left w:w="9" w:type="dxa"/>
+              <w:left w:w="6" w:type="dxa"/>
             </w:tcMar>
           </w:tcPr>
           <w:p>
@@ -5398,7 +5408,7 @@
             </w:tcBorders>
             <w:shd w:fill="auto" w:val="clear"/>
             <w:tcMar>
-              <w:left w:w="9" w:type="dxa"/>
+              <w:left w:w="6" w:type="dxa"/>
             </w:tcMar>
           </w:tcPr>
           <w:p>
@@ -5435,7 +5445,7 @@
             </w:tcBorders>
             <w:shd w:fill="auto" w:val="clear"/>
             <w:tcMar>
-              <w:left w:w="9" w:type="dxa"/>
+              <w:left w:w="6" w:type="dxa"/>
             </w:tcMar>
           </w:tcPr>
           <w:p>
@@ -5656,7 +5666,7 @@
       <w:tblPr>
         <w:tblW w:w="9638" w:type="dxa"/>
         <w:jc w:val="left"/>
-        <w:tblInd w:w="41" w:type="dxa"/>
+        <w:tblInd w:w="38" w:type="dxa"/>
         <w:tblBorders>
           <w:top w:val="single" w:sz="2" w:space="0" w:color="000001"/>
           <w:left w:val="single" w:sz="2" w:space="0" w:color="000001"/>
@@ -5665,7 +5675,7 @@
         </w:tblBorders>
         <w:tblCellMar>
           <w:top w:w="55" w:type="dxa"/>
-          <w:left w:w="36" w:type="dxa"/>
+          <w:left w:w="33" w:type="dxa"/>
           <w:bottom w:w="55" w:type="dxa"/>
           <w:right w:w="55" w:type="dxa"/>
         </w:tblCellMar>
@@ -5687,7 +5697,7 @@
             </w:tcBorders>
             <w:shd w:fill="auto" w:val="clear"/>
             <w:tcMar>
-              <w:left w:w="36" w:type="dxa"/>
+              <w:left w:w="33" w:type="dxa"/>
             </w:tcMar>
           </w:tcPr>
           <w:p>
@@ -5722,7 +5732,7 @@
             </w:tcBorders>
             <w:shd w:fill="auto" w:val="clear"/>
             <w:tcMar>
-              <w:left w:w="36" w:type="dxa"/>
+              <w:left w:w="33" w:type="dxa"/>
             </w:tcMar>
           </w:tcPr>
           <w:p>
@@ -5758,7 +5768,7 @@
             </w:tcBorders>
             <w:shd w:fill="auto" w:val="clear"/>
             <w:tcMar>
-              <w:left w:w="36" w:type="dxa"/>
+              <w:left w:w="33" w:type="dxa"/>
             </w:tcMar>
           </w:tcPr>
           <w:p>
@@ -5793,7 +5803,7 @@
             </w:tcBorders>
             <w:shd w:fill="auto" w:val="clear"/>
             <w:tcMar>
-              <w:left w:w="36" w:type="dxa"/>
+              <w:left w:w="33" w:type="dxa"/>
             </w:tcMar>
           </w:tcPr>
           <w:p>
@@ -5828,7 +5838,7 @@
             </w:tcBorders>
             <w:shd w:fill="auto" w:val="clear"/>
             <w:tcMar>
-              <w:left w:w="36" w:type="dxa"/>
+              <w:left w:w="33" w:type="dxa"/>
             </w:tcMar>
           </w:tcPr>
           <w:p>
@@ -5863,7 +5873,7 @@
             </w:tcBorders>
             <w:shd w:fill="auto" w:val="clear"/>
             <w:tcMar>
-              <w:left w:w="36" w:type="dxa"/>
+              <w:left w:w="33" w:type="dxa"/>
             </w:tcMar>
           </w:tcPr>
           <w:p>
@@ -5899,7 +5909,7 @@
             </w:tcBorders>
             <w:shd w:fill="auto" w:val="clear"/>
             <w:tcMar>
-              <w:left w:w="36" w:type="dxa"/>
+              <w:left w:w="33" w:type="dxa"/>
             </w:tcMar>
           </w:tcPr>
           <w:p>
@@ -5934,7 +5944,7 @@
             </w:tcBorders>
             <w:shd w:fill="auto" w:val="clear"/>
             <w:tcMar>
-              <w:left w:w="36" w:type="dxa"/>
+              <w:left w:w="33" w:type="dxa"/>
             </w:tcMar>
           </w:tcPr>
           <w:p>
@@ -5970,7 +5980,7 @@
             </w:tcBorders>
             <w:shd w:fill="auto" w:val="clear"/>
             <w:tcMar>
-              <w:left w:w="36" w:type="dxa"/>
+              <w:left w:w="33" w:type="dxa"/>
             </w:tcMar>
           </w:tcPr>
           <w:p>
@@ -6005,7 +6015,7 @@
             </w:tcBorders>
             <w:shd w:fill="auto" w:val="clear"/>
             <w:tcMar>
-              <w:left w:w="36" w:type="dxa"/>
+              <w:left w:w="33" w:type="dxa"/>
             </w:tcMar>
           </w:tcPr>
           <w:p>
@@ -6041,7 +6051,7 @@
             </w:tcBorders>
             <w:shd w:fill="auto" w:val="clear"/>
             <w:tcMar>
-              <w:left w:w="36" w:type="dxa"/>
+              <w:left w:w="33" w:type="dxa"/>
             </w:tcMar>
           </w:tcPr>
           <w:p>
@@ -6076,7 +6086,7 @@
             </w:tcBorders>
             <w:shd w:fill="auto" w:val="clear"/>
             <w:tcMar>
-              <w:left w:w="36" w:type="dxa"/>
+              <w:left w:w="33" w:type="dxa"/>
             </w:tcMar>
           </w:tcPr>
           <w:p>
@@ -6112,7 +6122,7 @@
             </w:tcBorders>
             <w:shd w:fill="auto" w:val="clear"/>
             <w:tcMar>
-              <w:left w:w="36" w:type="dxa"/>
+              <w:left w:w="33" w:type="dxa"/>
             </w:tcMar>
           </w:tcPr>
           <w:p>
@@ -6147,7 +6157,7 @@
             </w:tcBorders>
             <w:shd w:fill="auto" w:val="clear"/>
             <w:tcMar>
-              <w:left w:w="36" w:type="dxa"/>
+              <w:left w:w="33" w:type="dxa"/>
             </w:tcMar>
           </w:tcPr>
           <w:p>
@@ -6232,7 +6242,7 @@
       <w:tblPr>
         <w:tblW w:w="9638" w:type="dxa"/>
         <w:jc w:val="left"/>
-        <w:tblInd w:w="41" w:type="dxa"/>
+        <w:tblInd w:w="38" w:type="dxa"/>
         <w:tblBorders>
           <w:top w:val="single" w:sz="2" w:space="0" w:color="000001"/>
           <w:left w:val="single" w:sz="2" w:space="0" w:color="000001"/>
@@ -6241,7 +6251,7 @@
         </w:tblBorders>
         <w:tblCellMar>
           <w:top w:w="55" w:type="dxa"/>
-          <w:left w:w="36" w:type="dxa"/>
+          <w:left w:w="33" w:type="dxa"/>
           <w:bottom w:w="55" w:type="dxa"/>
           <w:right w:w="55" w:type="dxa"/>
         </w:tblCellMar>
@@ -6263,7 +6273,7 @@
             </w:tcBorders>
             <w:shd w:fill="auto" w:val="clear"/>
             <w:tcMar>
-              <w:left w:w="36" w:type="dxa"/>
+              <w:left w:w="33" w:type="dxa"/>
             </w:tcMar>
           </w:tcPr>
           <w:p>
@@ -6298,7 +6308,7 @@
             </w:tcBorders>
             <w:shd w:fill="auto" w:val="clear"/>
             <w:tcMar>
-              <w:left w:w="36" w:type="dxa"/>
+              <w:left w:w="33" w:type="dxa"/>
             </w:tcMar>
           </w:tcPr>
           <w:p>
@@ -6334,7 +6344,7 @@
             </w:tcBorders>
             <w:shd w:fill="auto" w:val="clear"/>
             <w:tcMar>
-              <w:left w:w="36" w:type="dxa"/>
+              <w:left w:w="33" w:type="dxa"/>
             </w:tcMar>
           </w:tcPr>
           <w:p>
@@ -6369,7 +6379,7 @@
             </w:tcBorders>
             <w:shd w:fill="auto" w:val="clear"/>
             <w:tcMar>
-              <w:left w:w="36" w:type="dxa"/>
+              <w:left w:w="33" w:type="dxa"/>
             </w:tcMar>
           </w:tcPr>
           <w:p>
@@ -6405,7 +6415,7 @@
             </w:tcBorders>
             <w:shd w:fill="auto" w:val="clear"/>
             <w:tcMar>
-              <w:left w:w="36" w:type="dxa"/>
+              <w:left w:w="33" w:type="dxa"/>
             </w:tcMar>
           </w:tcPr>
           <w:p>
@@ -6440,7 +6450,7 @@
             </w:tcBorders>
             <w:shd w:fill="auto" w:val="clear"/>
             <w:tcMar>
-              <w:left w:w="36" w:type="dxa"/>
+              <w:left w:w="33" w:type="dxa"/>
             </w:tcMar>
           </w:tcPr>
           <w:p>
@@ -6476,7 +6486,7 @@
             </w:tcBorders>
             <w:shd w:fill="auto" w:val="clear"/>
             <w:tcMar>
-              <w:left w:w="36" w:type="dxa"/>
+              <w:left w:w="33" w:type="dxa"/>
             </w:tcMar>
           </w:tcPr>
           <w:p>
@@ -6511,7 +6521,7 @@
             </w:tcBorders>
             <w:shd w:fill="auto" w:val="clear"/>
             <w:tcMar>
-              <w:left w:w="36" w:type="dxa"/>
+              <w:left w:w="33" w:type="dxa"/>
             </w:tcMar>
           </w:tcPr>
           <w:p>
@@ -6547,7 +6557,7 @@
             </w:tcBorders>
             <w:shd w:fill="auto" w:val="clear"/>
             <w:tcMar>
-              <w:left w:w="36" w:type="dxa"/>
+              <w:left w:w="33" w:type="dxa"/>
             </w:tcMar>
           </w:tcPr>
           <w:p>
@@ -6582,7 +6592,7 @@
             </w:tcBorders>
             <w:shd w:fill="auto" w:val="clear"/>
             <w:tcMar>
-              <w:left w:w="36" w:type="dxa"/>
+              <w:left w:w="33" w:type="dxa"/>
             </w:tcMar>
           </w:tcPr>
           <w:p>
@@ -6618,7 +6628,7 @@
             </w:tcBorders>
             <w:shd w:fill="auto" w:val="clear"/>
             <w:tcMar>
-              <w:left w:w="36" w:type="dxa"/>
+              <w:left w:w="33" w:type="dxa"/>
             </w:tcMar>
           </w:tcPr>
           <w:p>
@@ -6653,7 +6663,7 @@
             </w:tcBorders>
             <w:shd w:fill="auto" w:val="clear"/>
             <w:tcMar>
-              <w:left w:w="36" w:type="dxa"/>
+              <w:left w:w="33" w:type="dxa"/>
             </w:tcMar>
           </w:tcPr>
           <w:p>
@@ -6689,7 +6699,7 @@
             </w:tcBorders>
             <w:shd w:fill="auto" w:val="clear"/>
             <w:tcMar>
-              <w:left w:w="36" w:type="dxa"/>
+              <w:left w:w="33" w:type="dxa"/>
             </w:tcMar>
           </w:tcPr>
           <w:p>
@@ -6724,7 +6734,7 @@
             </w:tcBorders>
             <w:shd w:fill="auto" w:val="clear"/>
             <w:tcMar>
-              <w:left w:w="36" w:type="dxa"/>
+              <w:left w:w="33" w:type="dxa"/>
             </w:tcMar>
           </w:tcPr>
           <w:p>
@@ -6760,7 +6770,7 @@
             </w:tcBorders>
             <w:shd w:fill="auto" w:val="clear"/>
             <w:tcMar>
-              <w:left w:w="36" w:type="dxa"/>
+              <w:left w:w="33" w:type="dxa"/>
             </w:tcMar>
           </w:tcPr>
           <w:p>
@@ -6795,7 +6805,7 @@
             </w:tcBorders>
             <w:shd w:fill="auto" w:val="clear"/>
             <w:tcMar>
-              <w:left w:w="36" w:type="dxa"/>
+              <w:left w:w="33" w:type="dxa"/>
             </w:tcMar>
           </w:tcPr>
           <w:p>
@@ -6831,7 +6841,7 @@
             </w:tcBorders>
             <w:shd w:fill="auto" w:val="clear"/>
             <w:tcMar>
-              <w:left w:w="36" w:type="dxa"/>
+              <w:left w:w="33" w:type="dxa"/>
             </w:tcMar>
           </w:tcPr>
           <w:p>
@@ -6862,7 +6872,7 @@
             </w:tcBorders>
             <w:shd w:fill="auto" w:val="clear"/>
             <w:tcMar>
-              <w:left w:w="36" w:type="dxa"/>
+              <w:left w:w="33" w:type="dxa"/>
             </w:tcMar>
           </w:tcPr>
           <w:p>
@@ -6898,7 +6908,7 @@
             </w:tcBorders>
             <w:shd w:fill="auto" w:val="clear"/>
             <w:tcMar>
-              <w:left w:w="36" w:type="dxa"/>
+              <w:left w:w="33" w:type="dxa"/>
             </w:tcMar>
           </w:tcPr>
           <w:p>
@@ -6933,7 +6943,7 @@
             </w:tcBorders>
             <w:shd w:fill="auto" w:val="clear"/>
             <w:tcMar>
-              <w:left w:w="36" w:type="dxa"/>
+              <w:left w:w="33" w:type="dxa"/>
             </w:tcMar>
           </w:tcPr>
           <w:p>
@@ -6969,7 +6979,7 @@
             </w:tcBorders>
             <w:shd w:fill="auto" w:val="clear"/>
             <w:tcMar>
-              <w:left w:w="36" w:type="dxa"/>
+              <w:left w:w="33" w:type="dxa"/>
             </w:tcMar>
           </w:tcPr>
           <w:p>
@@ -7004,7 +7014,7 @@
             </w:tcBorders>
             <w:shd w:fill="auto" w:val="clear"/>
             <w:tcMar>
-              <w:left w:w="36" w:type="dxa"/>
+              <w:left w:w="33" w:type="dxa"/>
             </w:tcMar>
           </w:tcPr>
           <w:p>
@@ -8161,6 +8171,70 @@
       <w:rFonts w:cs="OpenSymbol"/>
     </w:rPr>
   </w:style>
+  <w:style w:type="character" w:styleId="ListLabel73">
+    <w:name w:val="ListLabel 73"/>
+    <w:qFormat/>
+    <w:rPr>
+      <w:rFonts w:cs="OpenSymbol"/>
+      <w:sz w:val="26"/>
+    </w:rPr>
+  </w:style>
+  <w:style w:type="character" w:styleId="ListLabel74">
+    <w:name w:val="ListLabel 74"/>
+    <w:qFormat/>
+    <w:rPr>
+      <w:rFonts w:cs="OpenSymbol"/>
+    </w:rPr>
+  </w:style>
+  <w:style w:type="character" w:styleId="ListLabel75">
+    <w:name w:val="ListLabel 75"/>
+    <w:qFormat/>
+    <w:rPr>
+      <w:rFonts w:cs="OpenSymbol"/>
+    </w:rPr>
+  </w:style>
+  <w:style w:type="character" w:styleId="ListLabel76">
+    <w:name w:val="ListLabel 76"/>
+    <w:qFormat/>
+    <w:rPr>
+      <w:rFonts w:cs="OpenSymbol"/>
+    </w:rPr>
+  </w:style>
+  <w:style w:type="character" w:styleId="ListLabel77">
+    <w:name w:val="ListLabel 77"/>
+    <w:qFormat/>
+    <w:rPr>
+      <w:rFonts w:cs="OpenSymbol"/>
+    </w:rPr>
+  </w:style>
+  <w:style w:type="character" w:styleId="ListLabel78">
+    <w:name w:val="ListLabel 78"/>
+    <w:qFormat/>
+    <w:rPr>
+      <w:rFonts w:cs="OpenSymbol"/>
+    </w:rPr>
+  </w:style>
+  <w:style w:type="character" w:styleId="ListLabel79">
+    <w:name w:val="ListLabel 79"/>
+    <w:qFormat/>
+    <w:rPr>
+      <w:rFonts w:cs="OpenSymbol"/>
+    </w:rPr>
+  </w:style>
+  <w:style w:type="character" w:styleId="ListLabel80">
+    <w:name w:val="ListLabel 80"/>
+    <w:qFormat/>
+    <w:rPr>
+      <w:rFonts w:cs="OpenSymbol"/>
+    </w:rPr>
+  </w:style>
+  <w:style w:type="character" w:styleId="ListLabel81">
+    <w:name w:val="ListLabel 81"/>
+    <w:qFormat/>
+    <w:rPr>
+      <w:rFonts w:cs="OpenSymbol"/>
+    </w:rPr>
+  </w:style>
   <w:style w:type="paragraph" w:styleId="Heading">
     <w:name w:val="Heading"/>
     <w:basedOn w:val="Normal"/>

</xml_diff>